<commit_message>
angular doc updated and problem solving updated
</commit_message>
<xml_diff>
--- a/c#/c#.docx
+++ b/c#/c#.docx
@@ -1,6 +1,6 @@
 
 <file path=word/document.xml><?xml version="1.0" encoding="utf-8"?>
-<w:document xmlns:wpc="http://schemas.microsoft.com/office/word/2010/wordprocessingCanvas" xmlns:cx="http://schemas.microsoft.com/office/drawing/2014/chartex" xmlns:cx1="http://schemas.microsoft.com/office/drawing/2015/9/8/chartex" xmlns:cx2="http://schemas.microsoft.com/office/drawing/2015/10/21/chartex" xmlns:cx3="http://schemas.microsoft.com/office/drawing/2016/5/9/chartex" xmlns:cx4="http://schemas.microsoft.com/office/drawing/2016/5/10/chartex" xmlns:cx5="http://schemas.microsoft.com/office/drawing/2016/5/11/chartex" xmlns:cx6="http://schemas.microsoft.com/office/drawing/2016/5/12/chartex" xmlns:cx7="http://schemas.microsoft.com/office/drawing/2016/5/13/chartex" xmlns:cx8="http://schemas.microsoft.com/office/drawing/2016/5/14/chartex" xmlns:mc="http://schemas.openxmlformats.org/markup-compatibility/2006" xmlns:aink="http://schemas.microsoft.com/office/drawing/2016/ink" xmlns:am3d="http://schemas.microsoft.com/office/drawing/2017/model3d" xmlns:o="urn:schemas-microsoft-com:office:office" xmlns:r="http://schemas.openxmlformats.org/officeDocument/2006/relationships" xmlns:m="http://schemas.openxmlformats.org/officeDocument/2006/math" xmlns:v="urn:schemas-microsoft-com:vml" xmlns:wp14="http://schemas.microsoft.com/office/word/2010/wordprocessingDrawing" xmlns:wp="http://schemas.openxmlformats.org/drawingml/2006/wordprocessingDrawing" xmlns:w10="urn:schemas-microsoft-com:office:word" xmlns:w="http://schemas.openxmlformats.org/wordprocessingml/2006/main" xmlns:w14="http://schemas.microsoft.com/office/word/2010/wordml" xmlns:w15="http://schemas.microsoft.com/office/word/2012/wordml" xmlns:w16cex="http://schemas.microsoft.com/office/word/2018/wordml/cex" xmlns:w16cid="http://schemas.microsoft.com/office/word/2016/wordml/cid" xmlns:w16="http://schemas.microsoft.com/office/word/2018/wordml" xmlns:w16se="http://schemas.microsoft.com/office/word/2015/wordml/symex" xmlns:wpg="http://schemas.microsoft.com/office/word/2010/wordprocessingGroup" xmlns:wpi="http://schemas.microsoft.com/office/word/2010/wordprocessingInk" xmlns:wne="http://schemas.microsoft.com/office/word/2006/wordml" xmlns:wps="http://schemas.microsoft.com/office/word/2010/wordprocessingShape" mc:Ignorable="w14 w15 w16se w16cid w16 w16cex wp14">
+<w:document xmlns:wpc="http://schemas.microsoft.com/office/word/2010/wordprocessingCanvas" xmlns:mc="http://schemas.openxmlformats.org/markup-compatibility/2006" xmlns:o="urn:schemas-microsoft-com:office:office" xmlns:r="http://schemas.openxmlformats.org/officeDocument/2006/relationships" xmlns:m="http://schemas.openxmlformats.org/officeDocument/2006/math" xmlns:v="urn:schemas-microsoft-com:vml" xmlns:wp14="http://schemas.microsoft.com/office/word/2010/wordprocessingDrawing" xmlns:wp="http://schemas.openxmlformats.org/drawingml/2006/wordprocessingDrawing" xmlns:w10="urn:schemas-microsoft-com:office:word" xmlns:w="http://schemas.openxmlformats.org/wordprocessingml/2006/main" xmlns:w14="http://schemas.microsoft.com/office/word/2010/wordml" xmlns:wpg="http://schemas.microsoft.com/office/word/2010/wordprocessingGroup" xmlns:wpi="http://schemas.microsoft.com/office/word/2010/wordprocessingInk" xmlns:wne="http://schemas.microsoft.com/office/word/2006/wordml" xmlns:wps="http://schemas.microsoft.com/office/word/2010/wordprocessingShape" mc:Ignorable="w14 wp14">
   <w:body>
     <w:p>
       <w:pPr>
@@ -186,7 +186,23 @@
           <w:sz w:val="24"/>
           <w:szCs w:val="24"/>
         </w:rPr>
-        <w:t>: C# is widely used for developing web applications and Desktop applications. It is one of the most popular languages that is used in professional desktop. If anyone wants to create Microsoft apps, C# is their first choice.</w:t>
+        <w:t xml:space="preserve">: C# is widely used for developing web applications and Desktop applications. It is one of the most popular languages that </w:t>
+      </w:r>
+      <w:proofErr w:type="gramStart"/>
+      <w:r>
+        <w:rPr>
+          <w:sz w:val="24"/>
+          <w:szCs w:val="24"/>
+        </w:rPr>
+        <w:t>is</w:t>
+      </w:r>
+      <w:proofErr w:type="gramEnd"/>
+      <w:r>
+        <w:rPr>
+          <w:sz w:val="24"/>
+          <w:szCs w:val="24"/>
+        </w:rPr>
+        <w:t xml:space="preserve"> used in professional desktop. If anyone wants to create Microsoft apps, C# is their first choice.</w:t>
       </w:r>
     </w:p>
     <w:p>
@@ -352,6 +368,7 @@
           <w:szCs w:val="24"/>
         </w:rPr>
       </w:pPr>
+      <w:proofErr w:type="gramStart"/>
       <w:r>
         <w:rPr>
           <w:sz w:val="24"/>
@@ -364,7 +381,15 @@
           <w:sz w:val="24"/>
           <w:szCs w:val="24"/>
         </w:rPr>
-        <w:t xml:space="preserve">or example, the luxury car Ferrari. Ferrari is an object of the luxury car type. The luxury car is a class that indicates some characteristics like speed, </w:t>
+        <w:t>or example, the luxury car Ferrari.</w:t>
+      </w:r>
+      <w:proofErr w:type="gramEnd"/>
+      <w:r>
+        <w:rPr>
+          <w:sz w:val="24"/>
+          <w:szCs w:val="24"/>
+        </w:rPr>
+        <w:t xml:space="preserve"> Ferrari is an object of the luxury car type. The luxury car is a class that indicates some characteristics like speed, </w:t>
       </w:r>
       <w:proofErr w:type="spellStart"/>
       <w:r>
@@ -380,7 +405,23 @@
           <w:sz w:val="24"/>
           <w:szCs w:val="24"/>
         </w:rPr>
-        <w:t>, shape, interior, etc. So any company that makes a car that meets those requirements is an object of the luxury car type. For example, every single car of BMW, Lamborghini, Cadillac are an object of the class called 'Luxury Car'. Here, 'Luxury Car' is a class, and every single physical car is an object of the luxury car class.</w:t>
+        <w:t xml:space="preserve">, shape, interior, etc. So any company that makes a car that meets those requirements is an object of the luxury car type. For example, every single car of BMW, Lamborghini, </w:t>
+      </w:r>
+      <w:proofErr w:type="gramStart"/>
+      <w:r>
+        <w:rPr>
+          <w:sz w:val="24"/>
+          <w:szCs w:val="24"/>
+        </w:rPr>
+        <w:t>Cadillac</w:t>
+      </w:r>
+      <w:proofErr w:type="gramEnd"/>
+      <w:r>
+        <w:rPr>
+          <w:sz w:val="24"/>
+          <w:szCs w:val="24"/>
+        </w:rPr>
+        <w:t xml:space="preserve"> are an object of the class called 'Luxury Car'. Here, 'Luxury Car' is a class, and every single physical car is an object of the luxury car class.</w:t>
       </w:r>
     </w:p>
     <w:p>
@@ -438,20 +479,70 @@
           <w:szCs w:val="24"/>
         </w:rPr>
       </w:pPr>
-      <w:r>
-        <w:rPr>
-          <w:sz w:val="24"/>
-          <w:szCs w:val="24"/>
-        </w:rPr>
-        <w:t xml:space="preserve">static void Main(): static keyword tells us that this method is accessible without instantiating the class. 5. void keywords tells that this method will not return anything. </w:t>
-      </w:r>
+      <w:proofErr w:type="gramStart"/>
+      <w:r>
+        <w:rPr>
+          <w:sz w:val="24"/>
+          <w:szCs w:val="24"/>
+        </w:rPr>
+        <w:t>static</w:t>
+      </w:r>
+      <w:proofErr w:type="gramEnd"/>
+      <w:r>
+        <w:rPr>
+          <w:sz w:val="24"/>
+          <w:szCs w:val="24"/>
+        </w:rPr>
+        <w:t xml:space="preserve"> void Main(): static keyword tells us that this method is accessible without instantiating the class. 5. </w:t>
+      </w:r>
+      <w:proofErr w:type="gramStart"/>
+      <w:r>
+        <w:rPr>
+          <w:sz w:val="24"/>
+          <w:szCs w:val="24"/>
+        </w:rPr>
+        <w:t>void</w:t>
+      </w:r>
+      <w:proofErr w:type="gramEnd"/>
+      <w:r>
+        <w:rPr>
+          <w:sz w:val="24"/>
+          <w:szCs w:val="24"/>
+        </w:rPr>
+        <w:t xml:space="preserve"> keywords tells that this method will not return anything. </w:t>
+      </w:r>
+      <w:proofErr w:type="gramStart"/>
       <w:r>
         <w:rPr>
           <w:sz w:val="24"/>
           <w:szCs w:val="24"/>
         </w:rPr>
         <w:lastRenderedPageBreak/>
-        <w:t xml:space="preserve">Main() method is the entry-point of our application. In our program, Main() method specifies its </w:t>
+        <w:t>Main(</w:t>
+      </w:r>
+      <w:proofErr w:type="gramEnd"/>
+      <w:r>
+        <w:rPr>
+          <w:sz w:val="24"/>
+          <w:szCs w:val="24"/>
+        </w:rPr>
+        <w:t xml:space="preserve">) method is the entry-point of our application. In our program, </w:t>
+      </w:r>
+      <w:proofErr w:type="gramStart"/>
+      <w:r>
+        <w:rPr>
+          <w:sz w:val="24"/>
+          <w:szCs w:val="24"/>
+        </w:rPr>
+        <w:t>Main(</w:t>
+      </w:r>
+      <w:proofErr w:type="gramEnd"/>
+      <w:r>
+        <w:rPr>
+          <w:sz w:val="24"/>
+          <w:szCs w:val="24"/>
+        </w:rPr>
+        <w:t xml:space="preserve">) method specifies its </w:t>
       </w:r>
       <w:proofErr w:type="spellStart"/>
       <w:r>
@@ -616,8 +707,17 @@
           <w:sz w:val="24"/>
           <w:szCs w:val="24"/>
         </w:rPr>
-        <w:t>(Main points are already included in this documentation only go through examples from below link)</w:t>
-      </w:r>
+        <w:t>(Main points are already included in this documentation only go through examples from below link</w:t>
+      </w:r>
+      <w:proofErr w:type="gramStart"/>
+      <w:r>
+        <w:rPr>
+          <w:sz w:val="24"/>
+          <w:szCs w:val="24"/>
+        </w:rPr>
+        <w:t>)</w:t>
+      </w:r>
+      <w:proofErr w:type="gramEnd"/>
       <w:r>
         <w:rPr>
           <w:sz w:val="24"/>
@@ -625,7 +725,7 @@
         </w:rPr>
         <w:br/>
       </w:r>
-      <w:hyperlink r:id="rId8" w:history="1">
+      <w:hyperlink r:id="rId9" w:history="1">
         <w:r>
           <w:rPr>
             <w:rStyle w:val="Hyperlink"/>
@@ -742,7 +842,7 @@
           <w:u w:val="none"/>
         </w:rPr>
       </w:pPr>
-      <w:hyperlink r:id="rId9" w:history="1">
+      <w:hyperlink r:id="rId10" w:history="1">
         <w:r>
           <w:rPr>
             <w:rStyle w:val="Hyperlink"/>
@@ -766,7 +866,7 @@
           <w:szCs w:val="24"/>
         </w:rPr>
       </w:pPr>
-      <w:hyperlink r:id="rId10" w:history="1">
+      <w:hyperlink r:id="rId11" w:history="1">
         <w:r>
           <w:rPr>
             <w:rStyle w:val="Hyperlink"/>
@@ -862,7 +962,23 @@
           <w:sz w:val="24"/>
           <w:szCs w:val="24"/>
         </w:rPr>
-        <w:t>Encapsulation prevents clients from seeing its inside view, where the behaviour of the abstraction is implemented.</w:t>
+        <w:t xml:space="preserve">Encapsulation prevents clients from seeing </w:t>
+      </w:r>
+      <w:proofErr w:type="gramStart"/>
+      <w:r>
+        <w:rPr>
+          <w:sz w:val="24"/>
+          <w:szCs w:val="24"/>
+        </w:rPr>
+        <w:t>its</w:t>
+      </w:r>
+      <w:proofErr w:type="gramEnd"/>
+      <w:r>
+        <w:rPr>
+          <w:sz w:val="24"/>
+          <w:szCs w:val="24"/>
+        </w:rPr>
+        <w:t xml:space="preserve"> inside view, where the behaviour of the abstraction is implemented.</w:t>
       </w:r>
     </w:p>
     <w:p>
@@ -915,7 +1031,7 @@
           <w:u w:val="none"/>
         </w:rPr>
       </w:pPr>
-      <w:hyperlink r:id="rId11" w:history="1">
+      <w:hyperlink r:id="rId12" w:history="1">
         <w:r>
           <w:rPr>
             <w:rStyle w:val="Hyperlink"/>
@@ -938,7 +1054,7 @@
           <w:szCs w:val="24"/>
         </w:rPr>
       </w:pPr>
-      <w:hyperlink r:id="rId12" w:history="1">
+      <w:hyperlink r:id="rId13" w:history="1">
         <w:r>
           <w:rPr>
             <w:rStyle w:val="Hyperlink"/>
@@ -991,7 +1107,7 @@
           <w:u w:val="none"/>
         </w:rPr>
       </w:pPr>
-      <w:hyperlink r:id="rId13" w:history="1">
+      <w:hyperlink r:id="rId14" w:history="1">
         <w:r>
           <w:rPr>
             <w:rStyle w:val="Hyperlink"/>
@@ -1053,7 +1169,7 @@
           <w:u w:val="none"/>
         </w:rPr>
       </w:pPr>
-      <w:hyperlink r:id="rId14" w:history="1">
+      <w:hyperlink r:id="rId15" w:history="1">
         <w:r>
           <w:rPr>
             <w:rStyle w:val="Hyperlink"/>
@@ -1133,7 +1249,7 @@
           <w:szCs w:val="24"/>
         </w:rPr>
       </w:pPr>
-      <w:hyperlink r:id="rId15" w:history="1">
+      <w:hyperlink r:id="rId16" w:history="1">
         <w:r>
           <w:rPr>
             <w:rStyle w:val="Hyperlink"/>
@@ -1186,7 +1302,7 @@
       <w:pPr>
         <w:ind w:firstLine="720"/>
       </w:pPr>
-      <w:hyperlink r:id="rId16" w:history="1">
+      <w:hyperlink r:id="rId17" w:history="1">
         <w:r>
           <w:rPr>
             <w:rStyle w:val="Hyperlink"/>
@@ -1254,7 +1370,7 @@
           <w:u w:val="none"/>
         </w:rPr>
       </w:pPr>
-      <w:hyperlink r:id="rId17" w:history="1">
+      <w:hyperlink r:id="rId18" w:history="1">
         <w:r>
           <w:rPr>
             <w:rStyle w:val="Hyperlink"/>
@@ -1484,7 +1600,23 @@
           <w:sz w:val="24"/>
           <w:szCs w:val="24"/>
         </w:rPr>
-        <w:t xml:space="preserve">Ex. Base class can be Animal, Derived class can be Birds, Mammals, </w:t>
+        <w:t xml:space="preserve">Ex. Base class can be </w:t>
+      </w:r>
+      <w:proofErr w:type="gramStart"/>
+      <w:r>
+        <w:rPr>
+          <w:sz w:val="24"/>
+          <w:szCs w:val="24"/>
+        </w:rPr>
+        <w:t>Animal,</w:t>
+      </w:r>
+      <w:proofErr w:type="gramEnd"/>
+      <w:r>
+        <w:rPr>
+          <w:sz w:val="24"/>
+          <w:szCs w:val="24"/>
+        </w:rPr>
+        <w:t xml:space="preserve"> Derived class can be Birds, Mammals, </w:t>
       </w:r>
       <w:r>
         <w:rPr>
@@ -1509,7 +1641,7 @@
           <w:szCs w:val="24"/>
         </w:rPr>
       </w:pPr>
-      <w:hyperlink r:id="rId18" w:history="1">
+      <w:hyperlink r:id="rId19" w:history="1">
         <w:r>
           <w:rPr>
             <w:rStyle w:val="Hyperlink"/>
@@ -1528,7 +1660,7 @@
           <w:szCs w:val="24"/>
         </w:rPr>
       </w:pPr>
-      <w:hyperlink r:id="rId19" w:history="1">
+      <w:hyperlink r:id="rId20" w:history="1">
         <w:r>
           <w:rPr>
             <w:rStyle w:val="Hyperlink"/>
@@ -1568,7 +1700,7 @@
           <w:szCs w:val="24"/>
         </w:rPr>
       </w:pPr>
-      <w:hyperlink r:id="rId20" w:history="1">
+      <w:hyperlink r:id="rId21" w:history="1">
         <w:r>
           <w:rPr>
             <w:rStyle w:val="Hyperlink"/>
@@ -1599,6 +1731,7 @@
           <w:szCs w:val="24"/>
         </w:rPr>
       </w:pPr>
+      <w:proofErr w:type="gramStart"/>
       <w:r>
         <w:rPr>
           <w:rFonts w:ascii="Arial" w:hAnsi="Arial" w:cs="Arial"/>
@@ -1607,7 +1740,18 @@
           <w:szCs w:val="23"/>
           <w:shd w:val="clear" w:color="auto" w:fill="FFFFFF"/>
         </w:rPr>
-        <w:t>this and base keyword cannot be used under the static block.</w:t>
+        <w:t>this</w:t>
+      </w:r>
+      <w:proofErr w:type="gramEnd"/>
+      <w:r>
+        <w:rPr>
+          <w:rFonts w:ascii="Arial" w:hAnsi="Arial" w:cs="Arial"/>
+          <w:color w:val="000000"/>
+          <w:sz w:val="23"/>
+          <w:szCs w:val="23"/>
+          <w:shd w:val="clear" w:color="auto" w:fill="FFFFFF"/>
+        </w:rPr>
+        <w:t xml:space="preserve"> and base keyword cannot be used under the static block.</w:t>
       </w:r>
     </w:p>
     <w:p>
@@ -1805,7 +1949,7 @@
         </w:rPr>
         <w:t>(</w:t>
       </w:r>
-      <w:hyperlink r:id="rId21" w:history="1">
+      <w:hyperlink r:id="rId22" w:history="1">
         <w:r>
           <w:rPr>
             <w:rStyle w:val="Hyperlink"/>
@@ -1946,7 +2090,7 @@
         </w:rPr>
         <w:t>(</w:t>
       </w:r>
-      <w:hyperlink r:id="rId22" w:history="1">
+      <w:hyperlink r:id="rId23" w:history="1">
         <w:r>
           <w:rPr>
             <w:rStyle w:val="Hyperlink"/>
@@ -2029,7 +2173,7 @@
           <w:szCs w:val="24"/>
         </w:rPr>
       </w:pPr>
-      <w:hyperlink r:id="rId23" w:history="1">
+      <w:hyperlink r:id="rId24" w:history="1">
         <w:r>
           <w:rPr>
             <w:rStyle w:val="Hyperlink"/>
@@ -2124,7 +2268,15 @@
           <w:sz w:val="24"/>
           <w:szCs w:val="24"/>
         </w:rPr>
-        <w:t xml:space="preserve">. Whereas, the lower case string is an alias of </w:t>
+        <w:t xml:space="preserve">. </w:t>
+      </w:r>
+      <w:proofErr w:type="gramStart"/>
+      <w:r>
+        <w:rPr>
+          <w:sz w:val="24"/>
+          <w:szCs w:val="24"/>
+        </w:rPr>
+        <w:t xml:space="preserve">Whereas, the lower case string is an alias of </w:t>
       </w:r>
       <w:proofErr w:type="spellStart"/>
       <w:r>
@@ -2142,6 +2294,7 @@
         </w:rPr>
         <w:t>.</w:t>
       </w:r>
+      <w:proofErr w:type="gramEnd"/>
     </w:p>
     <w:p>
       <w:pPr>
@@ -2253,7 +2406,23 @@
           <w:sz w:val="24"/>
           <w:szCs w:val="24"/>
         </w:rPr>
-        <w:t xml:space="preserve"> for example, </w:t>
+        <w:t xml:space="preserve"> </w:t>
+      </w:r>
+      <w:proofErr w:type="gramStart"/>
+      <w:r>
+        <w:rPr>
+          <w:sz w:val="24"/>
+          <w:szCs w:val="24"/>
+        </w:rPr>
+        <w:t>for</w:t>
+      </w:r>
+      <w:proofErr w:type="gramEnd"/>
+      <w:r>
+        <w:rPr>
+          <w:sz w:val="24"/>
+          <w:szCs w:val="24"/>
+        </w:rPr>
+        <w:t xml:space="preserve"> example, </w:t>
       </w:r>
       <w:proofErr w:type="spellStart"/>
       <w:r>
@@ -2315,7 +2484,7 @@
           <w:szCs w:val="24"/>
         </w:rPr>
       </w:pPr>
-      <w:hyperlink r:id="rId24" w:history="1">
+      <w:hyperlink r:id="rId25" w:history="1">
         <w:r>
           <w:rPr>
             <w:rStyle w:val="Hyperlink"/>
@@ -2369,7 +2538,7 @@
           <w:szCs w:val="24"/>
         </w:rPr>
       </w:pPr>
-      <w:hyperlink r:id="rId25" w:history="1">
+      <w:hyperlink r:id="rId26" w:history="1">
         <w:r>
           <w:rPr>
             <w:rStyle w:val="Hyperlink"/>
@@ -2424,7 +2593,7 @@
           <w:szCs w:val="24"/>
         </w:rPr>
       </w:pPr>
-      <w:hyperlink r:id="rId26" w:history="1">
+      <w:hyperlink r:id="rId27" w:history="1">
         <w:r>
           <w:rPr>
             <w:rStyle w:val="Hyperlink"/>
@@ -2508,7 +2677,7 @@
         </w:rPr>
         <w:br/>
       </w:r>
-      <w:hyperlink r:id="rId27" w:history="1">
+      <w:hyperlink r:id="rId28" w:history="1">
         <w:r>
           <w:rPr>
             <w:rStyle w:val="Hyperlink"/>
@@ -2571,7 +2740,7 @@
           <w:szCs w:val="24"/>
         </w:rPr>
       </w:pPr>
-      <w:hyperlink r:id="rId28" w:history="1">
+      <w:hyperlink r:id="rId29" w:history="1">
         <w:r>
           <w:rPr>
             <w:rStyle w:val="Hyperlink"/>
@@ -2654,6 +2823,7 @@
         </w:rPr>
         <w:t xml:space="preserve"> </w:t>
       </w:r>
+      <w:proofErr w:type="gramStart"/>
       <w:r>
         <w:rPr>
           <w:sz w:val="24"/>
@@ -2661,6 +2831,7 @@
         </w:rPr>
         <w:t>methods</w:t>
       </w:r>
+      <w:proofErr w:type="gramEnd"/>
     </w:p>
     <w:p>
       <w:pPr>
@@ -2699,7 +2870,23 @@
           <w:sz w:val="24"/>
           <w:szCs w:val="24"/>
         </w:rPr>
-        <w:t>It contains only methods(with declaration only)</w:t>
+        <w:t xml:space="preserve">It contains only </w:t>
+      </w:r>
+      <w:proofErr w:type="gramStart"/>
+      <w:r>
+        <w:rPr>
+          <w:sz w:val="24"/>
+          <w:szCs w:val="24"/>
+        </w:rPr>
+        <w:t>methods(</w:t>
+      </w:r>
+      <w:proofErr w:type="gramEnd"/>
+      <w:r>
+        <w:rPr>
+          <w:sz w:val="24"/>
+          <w:szCs w:val="24"/>
+        </w:rPr>
+        <w:t>with declaration only)</w:t>
       </w:r>
       <w:r>
         <w:rPr>
@@ -2746,7 +2933,23 @@
           <w:sz w:val="24"/>
           <w:szCs w:val="24"/>
         </w:rPr>
-        <w:t>Explicit interface implementation(by using typecasting).</w:t>
+        <w:t xml:space="preserve">Explicit interface </w:t>
+      </w:r>
+      <w:proofErr w:type="gramStart"/>
+      <w:r>
+        <w:rPr>
+          <w:sz w:val="24"/>
+          <w:szCs w:val="24"/>
+        </w:rPr>
+        <w:t>implementation(</w:t>
+      </w:r>
+      <w:proofErr w:type="gramEnd"/>
+      <w:r>
+        <w:rPr>
+          <w:sz w:val="24"/>
+          <w:szCs w:val="24"/>
+        </w:rPr>
+        <w:t>by using typecasting).</w:t>
       </w:r>
     </w:p>
     <w:p>
@@ -2773,8 +2976,13 @@
       <w:pPr>
         <w:pStyle w:val="NoSpacing"/>
       </w:pPr>
-      <w:r>
-        <w:t xml:space="preserve">public interface </w:t>
+      <w:proofErr w:type="gramStart"/>
+      <w:r>
+        <w:t>public</w:t>
+      </w:r>
+      <w:proofErr w:type="gramEnd"/>
+      <w:r>
+        <w:t xml:space="preserve"> interface </w:t>
       </w:r>
       <w:proofErr w:type="spellStart"/>
       <w:r>
@@ -2803,7 +3011,15 @@
         <w:pStyle w:val="NoSpacing"/>
       </w:pPr>
       <w:r>
-        <w:t xml:space="preserve">    string Name</w:t>
+        <w:t xml:space="preserve">    </w:t>
+      </w:r>
+      <w:proofErr w:type="gramStart"/>
+      <w:r>
+        <w:t>string</w:t>
+      </w:r>
+      <w:proofErr w:type="gramEnd"/>
+      <w:r>
+        <w:t xml:space="preserve"> Name</w:t>
       </w:r>
     </w:p>
     <w:p>
@@ -2819,7 +3035,15 @@
         <w:pStyle w:val="NoSpacing"/>
       </w:pPr>
       <w:r>
-        <w:t xml:space="preserve">        get;</w:t>
+        <w:t xml:space="preserve">        </w:t>
+      </w:r>
+      <w:proofErr w:type="gramStart"/>
+      <w:r>
+        <w:t>get</w:t>
+      </w:r>
+      <w:proofErr w:type="gramEnd"/>
+      <w:r>
+        <w:t>;</w:t>
       </w:r>
     </w:p>
     <w:p>
@@ -2827,7 +3051,15 @@
         <w:pStyle w:val="NoSpacing"/>
       </w:pPr>
       <w:r>
-        <w:t xml:space="preserve">        set;</w:t>
+        <w:t xml:space="preserve">        </w:t>
+      </w:r>
+      <w:proofErr w:type="gramStart"/>
+      <w:r>
+        <w:t>set</w:t>
+      </w:r>
+      <w:proofErr w:type="gramEnd"/>
+      <w:r>
+        <w:t>;</w:t>
       </w:r>
     </w:p>
     <w:p>
@@ -2865,7 +3097,7 @@
           <w:szCs w:val="24"/>
         </w:rPr>
       </w:pPr>
-      <w:hyperlink r:id="rId29" w:history="1">
+      <w:hyperlink r:id="rId30" w:history="1">
         <w:r>
           <w:rPr>
             <w:rStyle w:val="Hyperlink"/>
@@ -2930,7 +3162,7 @@
         </w:rPr>
         <w:br/>
       </w:r>
-      <w:hyperlink r:id="rId30" w:history="1">
+      <w:hyperlink r:id="rId31" w:history="1">
         <w:r>
           <w:rPr>
             <w:rStyle w:val="Hyperlink"/>
@@ -2989,7 +3221,7 @@
           <w:szCs w:val="24"/>
         </w:rPr>
       </w:pPr>
-      <w:hyperlink r:id="rId31" w:history="1">
+      <w:hyperlink r:id="rId32" w:history="1">
         <w:r>
           <w:rPr>
             <w:rStyle w:val="Hyperlink"/>
@@ -3071,7 +3303,7 @@
         </w:rPr>
         <w:br/>
       </w:r>
-      <w:hyperlink r:id="rId32" w:history="1">
+      <w:hyperlink r:id="rId33" w:history="1">
         <w:r>
           <w:rPr>
             <w:rStyle w:val="Hyperlink"/>
@@ -3176,7 +3408,7 @@
           <w:szCs w:val="24"/>
         </w:rPr>
       </w:pPr>
-      <w:hyperlink r:id="rId33" w:history="1">
+      <w:hyperlink r:id="rId34" w:history="1">
         <w:r>
           <w:rPr>
             <w:rStyle w:val="Hyperlink"/>
@@ -3279,6 +3511,7 @@
         </w:rPr>
       </w:pPr>
       <w:proofErr w:type="spellStart"/>
+      <w:proofErr w:type="gramStart"/>
       <w:r>
         <w:rPr>
           <w:sz w:val="24"/>
@@ -3292,7 +3525,15 @@
           <w:sz w:val="24"/>
           <w:szCs w:val="24"/>
         </w:rPr>
-        <w:t>();</w:t>
+        <w:t>(</w:t>
+      </w:r>
+      <w:proofErr w:type="gramEnd"/>
+      <w:r>
+        <w:rPr>
+          <w:sz w:val="24"/>
+          <w:szCs w:val="24"/>
+        </w:rPr>
+        <w:t>);</w:t>
       </w:r>
       <w:r>
         <w:rPr>
@@ -3327,7 +3568,7 @@
           <w:u w:val="none"/>
         </w:rPr>
       </w:pPr>
-      <w:hyperlink r:id="rId34" w:history="1">
+      <w:hyperlink r:id="rId35" w:history="1">
         <w:r>
           <w:rPr>
             <w:rStyle w:val="Hyperlink"/>
@@ -3366,7 +3607,7 @@
           <w:u w:val="none"/>
         </w:rPr>
       </w:pPr>
-      <w:hyperlink r:id="rId35" w:history="1">
+      <w:hyperlink r:id="rId36" w:history="1">
         <w:r>
           <w:rPr>
             <w:rStyle w:val="Hyperlink"/>
@@ -3455,7 +3696,7 @@
         </w:rPr>
         <w:br/>
       </w:r>
-      <w:hyperlink r:id="rId36" w:history="1">
+      <w:hyperlink r:id="rId37" w:history="1">
         <w:r>
           <w:rPr>
             <w:rStyle w:val="Hyperlink"/>
@@ -3506,7 +3747,7 @@
           <w:szCs w:val="24"/>
         </w:rPr>
       </w:pPr>
-      <w:hyperlink r:id="rId37" w:history="1">
+      <w:hyperlink r:id="rId38" w:history="1">
         <w:r>
           <w:rPr>
             <w:rStyle w:val="Hyperlink"/>
@@ -3619,8 +3860,19 @@
           <w:sz w:val="24"/>
           <w:szCs w:val="24"/>
         </w:rPr>
-        <w:t>Delegates:</w:t>
-      </w:r>
+        <w:t>Delegates</w:t>
+      </w:r>
+      <w:proofErr w:type="gramStart"/>
+      <w:r>
+        <w:rPr>
+          <w:b/>
+          <w:bCs/>
+          <w:sz w:val="24"/>
+          <w:szCs w:val="24"/>
+        </w:rPr>
+        <w:t>:</w:t>
+      </w:r>
+      <w:proofErr w:type="gramEnd"/>
       <w:r>
         <w:rPr>
           <w:sz w:val="24"/>
@@ -3633,7 +3885,23 @@
           <w:sz w:val="24"/>
           <w:szCs w:val="24"/>
         </w:rPr>
-        <w:t xml:space="preserve">What if we want to pass a function as a parameter? How does C# handles the </w:t>
+        <w:t xml:space="preserve">What if we want to pass a function as a parameter? How </w:t>
+      </w:r>
+      <w:proofErr w:type="gramStart"/>
+      <w:r>
+        <w:rPr>
+          <w:sz w:val="24"/>
+          <w:szCs w:val="24"/>
+        </w:rPr>
+        <w:t>does C#</w:t>
+      </w:r>
+      <w:proofErr w:type="gramEnd"/>
+      <w:r>
+        <w:rPr>
+          <w:sz w:val="24"/>
+          <w:szCs w:val="24"/>
+        </w:rPr>
+        <w:t xml:space="preserve"> handles the </w:t>
       </w:r>
       <w:proofErr w:type="spellStart"/>
       <w:r>
@@ -3687,7 +3955,23 @@
           <w:sz w:val="24"/>
           <w:szCs w:val="24"/>
         </w:rPr>
-        <w:t xml:space="preserve">That is, they hold reference(Pointer) to a function. </w:t>
+        <w:t xml:space="preserve">That is, they hold </w:t>
+      </w:r>
+      <w:proofErr w:type="gramStart"/>
+      <w:r>
+        <w:rPr>
+          <w:sz w:val="24"/>
+          <w:szCs w:val="24"/>
+        </w:rPr>
+        <w:t>reference(</w:t>
+      </w:r>
+      <w:proofErr w:type="gramEnd"/>
+      <w:r>
+        <w:rPr>
+          <w:sz w:val="24"/>
+          <w:szCs w:val="24"/>
+        </w:rPr>
+        <w:t xml:space="preserve">Pointer) to a function. </w:t>
       </w:r>
       <w:r>
         <w:rPr>
@@ -3905,7 +4189,23 @@
           <w:sz w:val="24"/>
           <w:szCs w:val="24"/>
         </w:rPr>
-        <w:t xml:space="preserve"> and Action delegates. A predicate delegate methods must take one input parameter and return a </w:t>
+        <w:t xml:space="preserve"> and Action delegates. </w:t>
+      </w:r>
+      <w:proofErr w:type="gramStart"/>
+      <w:r>
+        <w:rPr>
+          <w:sz w:val="24"/>
+          <w:szCs w:val="24"/>
+        </w:rPr>
+        <w:t>A predicate delegate methods</w:t>
+      </w:r>
+      <w:proofErr w:type="gramEnd"/>
+      <w:r>
+        <w:rPr>
+          <w:sz w:val="24"/>
+          <w:szCs w:val="24"/>
+        </w:rPr>
+        <w:t xml:space="preserve"> must take one input parameter and return a </w:t>
       </w:r>
       <w:proofErr w:type="spellStart"/>
       <w:r>
@@ -3982,7 +4282,7 @@
         </w:rPr>
         <w:br/>
       </w:r>
-      <w:hyperlink r:id="rId38" w:history="1">
+      <w:hyperlink r:id="rId39" w:history="1">
         <w:r>
           <w:rPr>
             <w:rStyle w:val="Hyperlink"/>
@@ -4136,7 +4436,7 @@
         </w:rPr>
         <w:br/>
       </w:r>
-      <w:hyperlink r:id="rId39" w:history="1">
+      <w:hyperlink r:id="rId40" w:history="1">
         <w:r>
           <w:rPr>
             <w:rStyle w:val="Hyperlink"/>
@@ -4199,7 +4499,7 @@
           <w:szCs w:val="24"/>
         </w:rPr>
       </w:pPr>
-      <w:hyperlink r:id="rId40" w:history="1">
+      <w:hyperlink r:id="rId41" w:history="1">
         <w:r>
           <w:rPr>
             <w:rStyle w:val="Hyperlink"/>
@@ -4275,7 +4575,7 @@
           <w:szCs w:val="24"/>
         </w:rPr>
       </w:pPr>
-      <w:hyperlink r:id="rId41" w:history="1">
+      <w:hyperlink r:id="rId42" w:history="1">
         <w:r>
           <w:rPr>
             <w:rStyle w:val="Hyperlink"/>
@@ -4419,7 +4719,7 @@
           <w:szCs w:val="24"/>
         </w:rPr>
       </w:pPr>
-      <w:hyperlink r:id="rId42" w:history="1">
+      <w:hyperlink r:id="rId43" w:history="1">
         <w:r>
           <w:rPr>
             <w:rStyle w:val="Hyperlink"/>
@@ -4479,7 +4779,7 @@
         </w:rPr>
         <w:t>(</w:t>
       </w:r>
-      <w:hyperlink r:id="rId43" w:history="1">
+      <w:hyperlink r:id="rId44" w:history="1">
         <w:r>
           <w:rPr>
             <w:rStyle w:val="Hyperlink"/>
@@ -4519,6 +4819,7 @@
       <w:r>
         <w:rPr>
           <w:noProof/>
+          <w:lang w:eastAsia="en-IN"/>
         </w:rPr>
         <w:drawing>
           <wp:inline distT="0" distB="0" distL="0" distR="0" wp14:anchorId="3038ACE4" wp14:editId="546CD7E9">
@@ -4538,7 +4839,7 @@
                     </pic:cNvPicPr>
                   </pic:nvPicPr>
                   <pic:blipFill>
-                    <a:blip r:embed="rId44">
+                    <a:blip r:embed="rId45">
                       <a:extLst>
                         <a:ext uri="{28A0092B-C50C-407E-A947-70E740481C1C}">
                           <a14:useLocalDpi xmlns:a14="http://schemas.microsoft.com/office/drawing/2010/main" val="0"/>
@@ -4724,6 +5025,7 @@
         <w:t xml:space="preserve"> = </w:t>
       </w:r>
       <w:proofErr w:type="spellStart"/>
+      <w:proofErr w:type="gramStart"/>
       <w:r>
         <w:rPr>
           <w:sz w:val="24"/>
@@ -4737,7 +5039,15 @@
           <w:sz w:val="24"/>
           <w:szCs w:val="24"/>
         </w:rPr>
-        <w:t>(o=&gt;</w:t>
+        <w:t>(</w:t>
+      </w:r>
+      <w:proofErr w:type="gramEnd"/>
+      <w:r>
+        <w:rPr>
+          <w:sz w:val="24"/>
+          <w:szCs w:val="24"/>
+        </w:rPr>
+        <w:t>o=&gt;</w:t>
       </w:r>
       <w:proofErr w:type="spellStart"/>
       <w:r>
@@ -4827,7 +5137,7 @@
           <w:szCs w:val="24"/>
         </w:rPr>
       </w:pPr>
-      <w:hyperlink r:id="rId45" w:history="1">
+      <w:hyperlink r:id="rId46" w:history="1">
         <w:r>
           <w:rPr>
             <w:rStyle w:val="Hyperlink"/>
@@ -4878,7 +5188,7 @@
         </w:rPr>
         <w:t xml:space="preserve"> </w:t>
       </w:r>
-      <w:hyperlink r:id="rId46" w:history="1">
+      <w:hyperlink r:id="rId47" w:history="1">
         <w:r>
           <w:rPr>
             <w:rStyle w:val="Hyperlink"/>
@@ -4903,7 +5213,39 @@
           <w:sz w:val="24"/>
           <w:szCs w:val="24"/>
         </w:rPr>
-        <w:t>Destructors in C# are methods inside the class used to destroy instances of that class when they are no longer needed. The Destructor is called implicitly by the . NET Framework's Garbage collector and therefore programmer has no control as when to invoke the destructor.</w:t>
+        <w:t xml:space="preserve">Destructors in C# are methods inside the class used to destroy instances of that class when they are no longer needed. The Destructor is called implicitly by </w:t>
+      </w:r>
+      <w:proofErr w:type="gramStart"/>
+      <w:r>
+        <w:rPr>
+          <w:sz w:val="24"/>
+          <w:szCs w:val="24"/>
+        </w:rPr>
+        <w:t>the .</w:t>
+      </w:r>
+      <w:proofErr w:type="gramEnd"/>
+      <w:r>
+        <w:rPr>
+          <w:sz w:val="24"/>
+          <w:szCs w:val="24"/>
+        </w:rPr>
+        <w:t xml:space="preserve"> NET Framework's Garbage collector and therefore programmer </w:t>
+      </w:r>
+      <w:proofErr w:type="gramStart"/>
+      <w:r>
+        <w:rPr>
+          <w:sz w:val="24"/>
+          <w:szCs w:val="24"/>
+        </w:rPr>
+        <w:t>has</w:t>
+      </w:r>
+      <w:proofErr w:type="gramEnd"/>
+      <w:r>
+        <w:rPr>
+          <w:sz w:val="24"/>
+          <w:szCs w:val="24"/>
+        </w:rPr>
+        <w:t xml:space="preserve"> no control as when to invoke the destructor.</w:t>
       </w:r>
     </w:p>
     <w:p>
@@ -4951,7 +5293,7 @@
         </w:rPr>
         <w:t xml:space="preserve">: </w:t>
       </w:r>
-      <w:hyperlink r:id="rId47" w:history="1">
+      <w:hyperlink r:id="rId48" w:history="1">
         <w:r>
           <w:rPr>
             <w:rStyle w:val="Hyperlink"/>
@@ -5013,11 +5355,14 @@
           <w:numId w:val="6"/>
         </w:numPr>
         <w:rPr>
-          <w:sz w:val="24"/>
-          <w:szCs w:val="24"/>
-        </w:rPr>
-      </w:pPr>
-      <w:hyperlink r:id="rId48" w:history="1">
+          <w:rStyle w:val="Hyperlink"/>
+          <w:color w:val="auto"/>
+          <w:sz w:val="24"/>
+          <w:szCs w:val="24"/>
+          <w:u w:val="none"/>
+        </w:rPr>
+      </w:pPr>
+      <w:hyperlink r:id="rId49" w:history="1">
         <w:r>
           <w:rPr>
             <w:rStyle w:val="Hyperlink"/>
@@ -5034,13 +5379,208 @@
         <w:ind w:left="360"/>
         <w:rPr>
           <w:rStyle w:val="Hyperlink"/>
+          <w:sz w:val="24"/>
+          <w:szCs w:val="24"/>
+        </w:rPr>
+      </w:pPr>
+      <w:r>
+        <w:rPr>
+          <w:sz w:val="24"/>
+          <w:szCs w:val="24"/>
+        </w:rPr>
+        <w:t xml:space="preserve">See </w:t>
+      </w:r>
+      <w:proofErr w:type="spellStart"/>
+      <w:r>
+        <w:rPr>
+          <w:sz w:val="24"/>
+          <w:szCs w:val="24"/>
+        </w:rPr>
+        <w:t>explanationand</w:t>
+      </w:r>
+      <w:proofErr w:type="spellEnd"/>
+      <w:r>
+        <w:rPr>
+          <w:sz w:val="24"/>
+          <w:szCs w:val="24"/>
+        </w:rPr>
+        <w:t xml:space="preserve"> multi-threading</w:t>
+      </w:r>
+      <w:r>
+        <w:rPr>
+          <w:rStyle w:val="Hyperlink"/>
+          <w:sz w:val="24"/>
+          <w:szCs w:val="24"/>
+        </w:rPr>
+        <w:t xml:space="preserve"> </w:t>
+      </w:r>
+    </w:p>
+    <w:p>
+      <w:pPr>
+        <w:pStyle w:val="ListParagraph"/>
+        <w:ind w:left="360"/>
+        <w:rPr>
+          <w:rStyle w:val="Hyperlink"/>
+          <w:b/>
           <w:color w:val="auto"/>
           <w:sz w:val="24"/>
           <w:szCs w:val="24"/>
           <w:u w:val="none"/>
         </w:rPr>
       </w:pPr>
-      <w:hyperlink r:id="rId49" w:history="1">
+      <w:r>
+        <w:rPr>
+          <w:rStyle w:val="Hyperlink"/>
+          <w:b/>
+          <w:color w:val="auto"/>
+          <w:sz w:val="24"/>
+          <w:szCs w:val="24"/>
+          <w:u w:val="none"/>
+        </w:rPr>
+        <w:t>Advantages of Multithreading:</w:t>
+      </w:r>
+    </w:p>
+    <w:p>
+      <w:pPr>
+        <w:pStyle w:val="ListParagraph"/>
+        <w:numPr>
+          <w:ilvl w:val="0"/>
+          <w:numId w:val="18"/>
+        </w:numPr>
+        <w:rPr>
+          <w:rStyle w:val="Hyperlink"/>
+          <w:color w:val="auto"/>
+          <w:sz w:val="24"/>
+          <w:szCs w:val="24"/>
+          <w:u w:val="none"/>
+        </w:rPr>
+      </w:pPr>
+      <w:r>
+        <w:rPr>
+          <w:rStyle w:val="Hyperlink"/>
+          <w:color w:val="auto"/>
+          <w:sz w:val="24"/>
+          <w:szCs w:val="24"/>
+          <w:u w:val="none"/>
+        </w:rPr>
+        <w:t xml:space="preserve">It executes multiple </w:t>
+      </w:r>
+      <w:proofErr w:type="gramStart"/>
+      <w:r>
+        <w:rPr>
+          <w:rStyle w:val="Hyperlink"/>
+          <w:color w:val="auto"/>
+          <w:sz w:val="24"/>
+          <w:szCs w:val="24"/>
+          <w:u w:val="none"/>
+        </w:rPr>
+        <w:t>process</w:t>
+      </w:r>
+      <w:proofErr w:type="gramEnd"/>
+      <w:r>
+        <w:rPr>
+          <w:rStyle w:val="Hyperlink"/>
+          <w:color w:val="auto"/>
+          <w:sz w:val="24"/>
+          <w:szCs w:val="24"/>
+          <w:u w:val="none"/>
+        </w:rPr>
+        <w:t xml:space="preserve"> simultaneously.</w:t>
+      </w:r>
+    </w:p>
+    <w:p>
+      <w:pPr>
+        <w:pStyle w:val="ListParagraph"/>
+        <w:numPr>
+          <w:ilvl w:val="0"/>
+          <w:numId w:val="18"/>
+        </w:numPr>
+        <w:rPr>
+          <w:rStyle w:val="Hyperlink"/>
+          <w:color w:val="auto"/>
+          <w:sz w:val="24"/>
+          <w:szCs w:val="24"/>
+          <w:u w:val="none"/>
+        </w:rPr>
+      </w:pPr>
+      <w:r>
+        <w:rPr>
+          <w:rStyle w:val="Hyperlink"/>
+          <w:color w:val="auto"/>
+          <w:sz w:val="24"/>
+          <w:szCs w:val="24"/>
+          <w:u w:val="none"/>
+        </w:rPr>
+        <w:t>Maximize the utilization of CPU resources.</w:t>
+      </w:r>
+    </w:p>
+    <w:p>
+      <w:pPr>
+        <w:pStyle w:val="ListParagraph"/>
+        <w:numPr>
+          <w:ilvl w:val="0"/>
+          <w:numId w:val="18"/>
+        </w:numPr>
+        <w:rPr>
+          <w:rStyle w:val="Hyperlink"/>
+          <w:color w:val="auto"/>
+          <w:sz w:val="24"/>
+          <w:szCs w:val="24"/>
+          <w:u w:val="none"/>
+        </w:rPr>
+      </w:pPr>
+      <w:r>
+        <w:rPr>
+          <w:rStyle w:val="Hyperlink"/>
+          <w:color w:val="auto"/>
+          <w:sz w:val="24"/>
+          <w:szCs w:val="24"/>
+          <w:u w:val="none"/>
+        </w:rPr>
+        <w:t xml:space="preserve">Time sharing between multiple </w:t>
+      </w:r>
+      <w:proofErr w:type="gramStart"/>
+      <w:r>
+        <w:rPr>
+          <w:rStyle w:val="Hyperlink"/>
+          <w:color w:val="auto"/>
+          <w:sz w:val="24"/>
+          <w:szCs w:val="24"/>
+          <w:u w:val="none"/>
+        </w:rPr>
+        <w:t>process</w:t>
+      </w:r>
+      <w:proofErr w:type="gramEnd"/>
+      <w:r>
+        <w:rPr>
+          <w:rStyle w:val="Hyperlink"/>
+          <w:color w:val="auto"/>
+          <w:sz w:val="24"/>
+          <w:szCs w:val="24"/>
+          <w:u w:val="none"/>
+        </w:rPr>
+        <w:t>.</w:t>
+      </w:r>
+    </w:p>
+    <w:p>
+      <w:pPr>
+        <w:rPr>
+          <w:sz w:val="24"/>
+          <w:szCs w:val="24"/>
+        </w:rPr>
+      </w:pPr>
+    </w:p>
+    <w:p>
+      <w:pPr>
+        <w:pStyle w:val="ListParagraph"/>
+        <w:ind w:left="360"/>
+        <w:rPr>
+          <w:rStyle w:val="Hyperlink"/>
+          <w:sz w:val="24"/>
+          <w:szCs w:val="24"/>
+        </w:rPr>
+      </w:pPr>
+      <w:hyperlink r:id="rId50" w:history="1">
         <w:r>
           <w:rPr>
             <w:rStyle w:val="Hyperlink"/>
@@ -5057,6 +5597,358 @@
         <w:ind w:left="360"/>
         <w:rPr>
           <w:rStyle w:val="Hyperlink"/>
+          <w:sz w:val="24"/>
+          <w:szCs w:val="24"/>
+        </w:rPr>
+      </w:pPr>
+      <w:r>
+        <w:rPr>
+          <w:rStyle w:val="Hyperlink"/>
+          <w:sz w:val="24"/>
+          <w:szCs w:val="24"/>
+        </w:rPr>
+        <w:t>https://dotnettutorials.net/lesson/multi-threading-interview-questions/</w:t>
+      </w:r>
+    </w:p>
+    <w:p>
+      <w:pPr>
+        <w:pStyle w:val="ListParagraph"/>
+        <w:ind w:left="360"/>
+        <w:rPr>
+          <w:rStyle w:val="Hyperlink"/>
+          <w:sz w:val="24"/>
+          <w:szCs w:val="24"/>
+        </w:rPr>
+      </w:pPr>
+    </w:p>
+    <w:p>
+      <w:pPr>
+        <w:pStyle w:val="ListParagraph"/>
+        <w:ind w:left="360"/>
+        <w:rPr>
+          <w:rStyle w:val="Hyperlink"/>
+          <w:b/>
+          <w:color w:val="auto"/>
+          <w:sz w:val="24"/>
+          <w:szCs w:val="24"/>
+          <w:u w:val="none"/>
+        </w:rPr>
+      </w:pPr>
+      <w:r>
+        <w:rPr>
+          <w:rStyle w:val="Hyperlink"/>
+          <w:b/>
+          <w:color w:val="auto"/>
+          <w:sz w:val="24"/>
+          <w:szCs w:val="24"/>
+          <w:u w:val="none"/>
+        </w:rPr>
+        <w:t>Lock:</w:t>
+      </w:r>
+    </w:p>
+    <w:p>
+      <w:pPr>
+        <w:pStyle w:val="ListParagraph"/>
+        <w:ind w:left="360"/>
+        <w:rPr>
+          <w:rStyle w:val="Hyperlink"/>
+          <w:color w:val="auto"/>
+          <w:sz w:val="24"/>
+          <w:szCs w:val="24"/>
+          <w:u w:val="none"/>
+        </w:rPr>
+      </w:pPr>
+      <w:hyperlink r:id="rId51" w:history="1">
+        <w:r>
+          <w:rPr>
+            <w:rStyle w:val="Hyperlink"/>
+            <w:sz w:val="24"/>
+            <w:szCs w:val="24"/>
+          </w:rPr>
+          <w:t>https://www.c-sharpcorner.com/UploadFile/1d42da/thread-locking-in-C-Sharp/</w:t>
+        </w:r>
+      </w:hyperlink>
+    </w:p>
+    <w:p>
+      <w:pPr>
+        <w:pStyle w:val="ListParagraph"/>
+        <w:ind w:left="360"/>
+        <w:rPr>
+          <w:rStyle w:val="Hyperlink"/>
+          <w:sz w:val="24"/>
+          <w:szCs w:val="24"/>
+        </w:rPr>
+      </w:pPr>
+      <w:hyperlink r:id="rId52" w:history="1">
+        <w:r>
+          <w:rPr>
+            <w:rStyle w:val="Hyperlink"/>
+            <w:sz w:val="24"/>
+            <w:szCs w:val="24"/>
+          </w:rPr>
+          <w:t>https://www.c-sharpcorner.com/UploadFile/de41d6/monitor-and-lock-in-C-Sharp/</w:t>
+        </w:r>
+      </w:hyperlink>
+    </w:p>
+    <w:p>
+      <w:pPr>
+        <w:pStyle w:val="ListParagraph"/>
+        <w:ind w:left="360"/>
+        <w:rPr>
+          <w:rStyle w:val="Hyperlink"/>
+          <w:sz w:val="24"/>
+          <w:szCs w:val="24"/>
+        </w:rPr>
+      </w:pPr>
+    </w:p>
+    <w:p>
+      <w:pPr>
+        <w:pStyle w:val="ListParagraph"/>
+        <w:ind w:left="360"/>
+        <w:rPr>
+          <w:rStyle w:val="Hyperlink"/>
+          <w:sz w:val="24"/>
+          <w:szCs w:val="24"/>
+        </w:rPr>
+      </w:pPr>
+    </w:p>
+    <w:p>
+      <w:pPr>
+        <w:pStyle w:val="ListParagraph"/>
+        <w:ind w:left="360"/>
+        <w:rPr>
+          <w:rStyle w:val="Hyperlink"/>
+          <w:sz w:val="24"/>
+          <w:szCs w:val="24"/>
+        </w:rPr>
+      </w:pPr>
+    </w:p>
+    <w:p>
+      <w:pPr>
+        <w:pStyle w:val="ListParagraph"/>
+        <w:ind w:left="360"/>
+        <w:rPr>
+          <w:rStyle w:val="Hyperlink"/>
+          <w:b/>
+          <w:color w:val="auto"/>
+          <w:sz w:val="24"/>
+          <w:szCs w:val="24"/>
+          <w:u w:val="none"/>
+        </w:rPr>
+      </w:pPr>
+      <w:r>
+        <w:rPr>
+          <w:rStyle w:val="Hyperlink"/>
+          <w:b/>
+          <w:color w:val="auto"/>
+          <w:sz w:val="24"/>
+          <w:szCs w:val="24"/>
+          <w:u w:val="none"/>
+        </w:rPr>
+        <w:lastRenderedPageBreak/>
+        <w:t>Deadlock:</w:t>
+      </w:r>
+    </w:p>
+    <w:p>
+      <w:pPr>
+        <w:pStyle w:val="ListParagraph"/>
+        <w:ind w:left="360"/>
+        <w:rPr>
+          <w:rStyle w:val="Hyperlink"/>
+          <w:color w:val="auto"/>
+          <w:sz w:val="24"/>
+          <w:szCs w:val="24"/>
+          <w:u w:val="none"/>
+        </w:rPr>
+      </w:pPr>
+      <w:hyperlink r:id="rId53" w:history="1">
+        <w:r>
+          <w:rPr>
+            <w:rStyle w:val="Hyperlink"/>
+            <w:sz w:val="24"/>
+            <w:szCs w:val="24"/>
+          </w:rPr>
+          <w:t>https://csharp-video-tutorials.blogspot.com/2014/03/part-95-deadlock-in-multithreaded_19.html</w:t>
+        </w:r>
+      </w:hyperlink>
+    </w:p>
+    <w:p>
+      <w:pPr>
+        <w:pStyle w:val="ListParagraph"/>
+        <w:ind w:left="360"/>
+        <w:rPr>
+          <w:rStyle w:val="Hyperlink"/>
+          <w:color w:val="auto"/>
+          <w:sz w:val="24"/>
+          <w:szCs w:val="24"/>
+          <w:u w:val="none"/>
+        </w:rPr>
+      </w:pPr>
+    </w:p>
+    <w:p>
+      <w:pPr>
+        <w:pStyle w:val="ListParagraph"/>
+        <w:ind w:left="360"/>
+        <w:rPr>
+          <w:rStyle w:val="Hyperlink"/>
+          <w:color w:val="auto"/>
+          <w:sz w:val="24"/>
+          <w:szCs w:val="24"/>
+          <w:u w:val="none"/>
+        </w:rPr>
+      </w:pPr>
+      <w:r>
+        <w:rPr>
+          <w:rStyle w:val="Hyperlink"/>
+          <w:color w:val="auto"/>
+          <w:sz w:val="24"/>
+          <w:szCs w:val="24"/>
+          <w:u w:val="none"/>
+        </w:rPr>
+        <w:t>Solve Deadlock:</w:t>
+      </w:r>
+      <w:bookmarkStart w:id="1" w:name="_GoBack"/>
+      <w:bookmarkEnd w:id="1"/>
+    </w:p>
+    <w:p>
+      <w:pPr>
+        <w:pStyle w:val="ListParagraph"/>
+        <w:ind w:left="360"/>
+        <w:rPr>
+          <w:rStyle w:val="Hyperlink"/>
+          <w:color w:val="auto"/>
+          <w:sz w:val="24"/>
+          <w:szCs w:val="24"/>
+          <w:u w:val="none"/>
+        </w:rPr>
+      </w:pPr>
+      <w:r>
+        <w:rPr>
+          <w:rStyle w:val="Hyperlink"/>
+          <w:color w:val="auto"/>
+          <w:sz w:val="24"/>
+          <w:szCs w:val="24"/>
+          <w:u w:val="none"/>
+        </w:rPr>
+        <w:fldChar w:fldCharType="begin"/>
+      </w:r>
+      <w:r>
+        <w:rPr>
+          <w:rStyle w:val="Hyperlink"/>
+          <w:color w:val="auto"/>
+          <w:sz w:val="24"/>
+          <w:szCs w:val="24"/>
+          <w:u w:val="none"/>
+        </w:rPr>
+        <w:instrText xml:space="preserve"> HYPERLINK "</w:instrText>
+      </w:r>
+      <w:r>
+        <w:rPr>
+          <w:rStyle w:val="Hyperlink"/>
+          <w:color w:val="auto"/>
+          <w:sz w:val="24"/>
+          <w:szCs w:val="24"/>
+          <w:u w:val="none"/>
+        </w:rPr>
+        <w:instrText>https://csharp-video-tutorials.blogspot.com/2014/03/part-96-how-to-resolve-deadlock-in_20.html</w:instrText>
+      </w:r>
+      <w:r>
+        <w:rPr>
+          <w:rStyle w:val="Hyperlink"/>
+          <w:color w:val="auto"/>
+          <w:sz w:val="24"/>
+          <w:szCs w:val="24"/>
+          <w:u w:val="none"/>
+        </w:rPr>
+        <w:instrText xml:space="preserve">" </w:instrText>
+      </w:r>
+      <w:r>
+        <w:rPr>
+          <w:rStyle w:val="Hyperlink"/>
+          <w:color w:val="auto"/>
+          <w:sz w:val="24"/>
+          <w:szCs w:val="24"/>
+          <w:u w:val="none"/>
+        </w:rPr>
+        <w:fldChar w:fldCharType="separate"/>
+      </w:r>
+      <w:r>
+        <w:rPr>
+          <w:rStyle w:val="Hyperlink"/>
+          <w:sz w:val="24"/>
+          <w:szCs w:val="24"/>
+        </w:rPr>
+        <w:t>https://csharp-video-tutorials.blogspot.com/2014/03/part-96-how-to-resolve-deadlock-in_20.html</w:t>
+      </w:r>
+      <w:r>
+        <w:rPr>
+          <w:rStyle w:val="Hyperlink"/>
+          <w:color w:val="auto"/>
+          <w:sz w:val="24"/>
+          <w:szCs w:val="24"/>
+          <w:u w:val="none"/>
+        </w:rPr>
+        <w:fldChar w:fldCharType="end"/>
+      </w:r>
+    </w:p>
+    <w:p>
+      <w:pPr>
+        <w:pStyle w:val="ListParagraph"/>
+        <w:ind w:left="360"/>
+        <w:rPr>
+          <w:rStyle w:val="Hyperlink"/>
+          <w:color w:val="auto"/>
+          <w:sz w:val="24"/>
+          <w:szCs w:val="24"/>
+          <w:u w:val="none"/>
+        </w:rPr>
+      </w:pPr>
+    </w:p>
+    <w:p>
+      <w:pPr>
+        <w:pStyle w:val="ListParagraph"/>
+        <w:ind w:left="360"/>
+        <w:rPr>
+          <w:rStyle w:val="Hyperlink"/>
+          <w:color w:val="auto"/>
+          <w:sz w:val="24"/>
+          <w:szCs w:val="24"/>
+          <w:u w:val="none"/>
+        </w:rPr>
+      </w:pPr>
+    </w:p>
+    <w:p>
+      <w:pPr>
+        <w:pStyle w:val="ListParagraph"/>
+        <w:ind w:left="360"/>
+        <w:rPr>
+          <w:rStyle w:val="Hyperlink"/>
+          <w:color w:val="auto"/>
+          <w:sz w:val="24"/>
+          <w:szCs w:val="24"/>
+          <w:u w:val="none"/>
+        </w:rPr>
+      </w:pPr>
+    </w:p>
+    <w:p>
+      <w:pPr>
+        <w:pStyle w:val="ListParagraph"/>
+        <w:ind w:left="360"/>
+        <w:rPr>
+          <w:rStyle w:val="Hyperlink"/>
+          <w:color w:val="auto"/>
+          <w:sz w:val="24"/>
+          <w:szCs w:val="24"/>
+          <w:u w:val="none"/>
+        </w:rPr>
+      </w:pPr>
+    </w:p>
+    <w:p>
+      <w:pPr>
+        <w:pStyle w:val="ListParagraph"/>
+        <w:ind w:left="360"/>
+        <w:rPr>
+          <w:rStyle w:val="Hyperlink"/>
           <w:color w:val="auto"/>
           <w:sz w:val="24"/>
           <w:szCs w:val="24"/>
@@ -5076,7 +5968,7 @@
           <w:szCs w:val="24"/>
         </w:rPr>
       </w:pPr>
-      <w:hyperlink r:id="rId50" w:history="1">
+      <w:hyperlink r:id="rId54" w:history="1">
         <w:r>
           <w:rPr>
             <w:rStyle w:val="Hyperlink"/>
@@ -5136,7 +6028,7 @@
         </w:rPr>
         <w:t>(</w:t>
       </w:r>
-      <w:hyperlink r:id="rId51" w:history="1">
+      <w:hyperlink r:id="rId55" w:history="1">
         <w:r>
           <w:rPr>
             <w:rStyle w:val="Hyperlink"/>
@@ -5288,8 +6180,23 @@
           <w:sz w:val="24"/>
           <w:szCs w:val="24"/>
         </w:rPr>
-        <w:lastRenderedPageBreak/>
-        <w:t>The only difference between a regular static method and an extension method is that the first parameter of the extension method specifies the type that it is going to operator on, preceded by the this keyword.</w:t>
+        <w:t xml:space="preserve">The only difference between a regular static method and an extension method is that the first parameter of the extension method specifies the type that it is going to operator on, preceded by </w:t>
+      </w:r>
+      <w:proofErr w:type="gramStart"/>
+      <w:r>
+        <w:rPr>
+          <w:sz w:val="24"/>
+          <w:szCs w:val="24"/>
+        </w:rPr>
+        <w:t>the this</w:t>
+      </w:r>
+      <w:proofErr w:type="gramEnd"/>
+      <w:r>
+        <w:rPr>
+          <w:sz w:val="24"/>
+          <w:szCs w:val="24"/>
+        </w:rPr>
+        <w:t xml:space="preserve"> keyword.</w:t>
       </w:r>
     </w:p>
     <w:p>
@@ -5357,7 +6264,7 @@
           <w:szCs w:val="24"/>
         </w:rPr>
       </w:pPr>
-      <w:hyperlink r:id="rId52" w:history="1">
+      <w:hyperlink r:id="rId56" w:history="1">
         <w:r>
           <w:rPr>
             <w:rStyle w:val="Hyperlink"/>
@@ -5412,7 +6319,7 @@
           <w:szCs w:val="24"/>
         </w:rPr>
       </w:pPr>
-      <w:hyperlink r:id="rId53" w:history="1">
+      <w:hyperlink r:id="rId57" w:history="1">
         <w:r>
           <w:rPr>
             <w:rStyle w:val="Hyperlink"/>
@@ -5467,7 +6374,7 @@
           <w:szCs w:val="24"/>
         </w:rPr>
       </w:pPr>
-      <w:hyperlink r:id="rId54" w:history="1">
+      <w:hyperlink r:id="rId58" w:history="1">
         <w:r>
           <w:rPr>
             <w:rStyle w:val="Hyperlink"/>
@@ -5522,7 +6429,7 @@
           <w:szCs w:val="24"/>
         </w:rPr>
       </w:pPr>
-      <w:hyperlink r:id="rId55" w:history="1">
+      <w:hyperlink r:id="rId59" w:history="1">
         <w:r>
           <w:rPr>
             <w:rStyle w:val="Hyperlink"/>
@@ -5542,7 +6449,7 @@
           <w:szCs w:val="24"/>
         </w:rPr>
       </w:pPr>
-      <w:hyperlink r:id="rId56" w:history="1">
+      <w:hyperlink r:id="rId60" w:history="1">
         <w:r>
           <w:rPr>
             <w:rStyle w:val="Hyperlink"/>
@@ -5607,7 +6514,7 @@
           <w:szCs w:val="24"/>
         </w:rPr>
       </w:pPr>
-      <w:hyperlink r:id="rId57" w:history="1">
+      <w:hyperlink r:id="rId61" w:history="1">
         <w:r>
           <w:rPr>
             <w:rStyle w:val="Hyperlink"/>
@@ -5680,7 +6587,7 @@
           <w:u w:val="none"/>
         </w:rPr>
       </w:pPr>
-      <w:hyperlink r:id="rId58" w:history="1">
+      <w:hyperlink r:id="rId62" w:history="1">
         <w:r>
           <w:rPr>
             <w:rStyle w:val="Hyperlink"/>
@@ -5865,7 +6772,23 @@
           <w:sz w:val="24"/>
           <w:szCs w:val="24"/>
         </w:rPr>
-        <w:t xml:space="preserve"> Substitution Test with Rectangle and the abstraction of having Square inherit from Rectangle is a bad one.</w:t>
+        <w:t xml:space="preserve"> Substitution Test with Rectangle and the abstraction of having </w:t>
+      </w:r>
+      <w:proofErr w:type="gramStart"/>
+      <w:r>
+        <w:rPr>
+          <w:sz w:val="24"/>
+          <w:szCs w:val="24"/>
+        </w:rPr>
+        <w:t>Square</w:t>
+      </w:r>
+      <w:proofErr w:type="gramEnd"/>
+      <w:r>
+        <w:rPr>
+          <w:sz w:val="24"/>
+          <w:szCs w:val="24"/>
+        </w:rPr>
+        <w:t xml:space="preserve"> inherit from Rectangle is a bad one.</w:t>
       </w:r>
     </w:p>
     <w:p>
@@ -5908,7 +6831,7 @@
           <w:szCs w:val="24"/>
         </w:rPr>
       </w:pPr>
-      <w:hyperlink r:id="rId59" w:history="1">
+      <w:hyperlink r:id="rId63" w:history="1">
         <w:r>
           <w:rPr>
             <w:rStyle w:val="Hyperlink"/>
@@ -5962,7 +6885,7 @@
           <w:szCs w:val="24"/>
         </w:rPr>
       </w:pPr>
-      <w:hyperlink r:id="rId60" w:history="1">
+      <w:hyperlink r:id="rId64" w:history="1">
         <w:r>
           <w:rPr>
             <w:rStyle w:val="Hyperlink"/>
@@ -6046,7 +6969,7 @@
           <w:szCs w:val="24"/>
         </w:rPr>
       </w:pPr>
-      <w:hyperlink r:id="rId61" w:history="1">
+      <w:hyperlink r:id="rId65" w:history="1">
         <w:r>
           <w:rPr>
             <w:rStyle w:val="Hyperlink"/>
@@ -6073,18 +6996,21 @@
         <w:pStyle w:val="ListParagraph"/>
         <w:ind w:left="360"/>
         <w:rPr>
-          <w:sz w:val="24"/>
-          <w:szCs w:val="24"/>
-        </w:rPr>
-      </w:pPr>
-      <w:r>
-        <w:rPr>
           <w:rStyle w:val="Hyperlink"/>
           <w:color w:val="auto"/>
           <w:sz w:val="24"/>
           <w:szCs w:val="24"/>
           <w:u w:val="none"/>
         </w:rPr>
+      </w:pPr>
+      <w:r>
+        <w:rPr>
+          <w:rStyle w:val="Hyperlink"/>
+          <w:color w:val="auto"/>
+          <w:sz w:val="24"/>
+          <w:szCs w:val="24"/>
+          <w:u w:val="none"/>
+        </w:rPr>
         <w:t>Singleton in C#:</w:t>
       </w:r>
     </w:p>
@@ -6093,12 +7019,32 @@
         <w:pStyle w:val="ListParagraph"/>
         <w:ind w:left="360"/>
         <w:rPr>
+          <w:sz w:val="24"/>
+          <w:szCs w:val="24"/>
+        </w:rPr>
+      </w:pPr>
+      <w:r>
+        <w:rPr>
           <w:rStyle w:val="Hyperlink"/>
-          <w:sz w:val="24"/>
-          <w:szCs w:val="24"/>
-        </w:rPr>
-      </w:pPr>
-      <w:hyperlink r:id="rId62" w:history="1">
+          <w:color w:val="auto"/>
+          <w:sz w:val="24"/>
+          <w:szCs w:val="24"/>
+          <w:u w:val="none"/>
+        </w:rPr>
+        <w:t>See thread safe singleton pattern</w:t>
+      </w:r>
+    </w:p>
+    <w:p>
+      <w:pPr>
+        <w:pStyle w:val="ListParagraph"/>
+        <w:ind w:left="360"/>
+        <w:rPr>
+          <w:rStyle w:val="Hyperlink"/>
+          <w:sz w:val="24"/>
+          <w:szCs w:val="24"/>
+        </w:rPr>
+      </w:pPr>
+      <w:hyperlink r:id="rId66" w:history="1">
         <w:r>
           <w:rPr>
             <w:rStyle w:val="Hyperlink"/>
@@ -6119,7 +7065,83 @@
           <w:szCs w:val="24"/>
         </w:rPr>
       </w:pPr>
-      <w:hyperlink r:id="rId63" w:history="1">
+    </w:p>
+    <w:p>
+      <w:pPr>
+        <w:pStyle w:val="ListParagraph"/>
+        <w:ind w:left="360"/>
+        <w:rPr>
+          <w:rStyle w:val="Hyperlink"/>
+          <w:color w:val="auto"/>
+          <w:sz w:val="24"/>
+          <w:szCs w:val="24"/>
+          <w:u w:val="none"/>
+        </w:rPr>
+      </w:pPr>
+      <w:r>
+        <w:rPr>
+          <w:rStyle w:val="Hyperlink"/>
+          <w:color w:val="auto"/>
+          <w:sz w:val="24"/>
+          <w:szCs w:val="24"/>
+          <w:u w:val="none"/>
+        </w:rPr>
+        <w:t>Double checked locking approach for Thread-safe</w:t>
+      </w:r>
+      <w:r>
+        <w:rPr>
+          <w:rStyle w:val="Hyperlink"/>
+          <w:color w:val="auto"/>
+          <w:sz w:val="24"/>
+          <w:szCs w:val="24"/>
+          <w:u w:val="none"/>
+        </w:rPr>
+        <w:t xml:space="preserve"> Singleton Design Pattern in C#:</w:t>
+      </w:r>
+    </w:p>
+    <w:p>
+      <w:pPr>
+        <w:pStyle w:val="ListParagraph"/>
+        <w:ind w:left="360"/>
+        <w:rPr>
+          <w:rStyle w:val="Hyperlink"/>
+          <w:sz w:val="24"/>
+          <w:szCs w:val="24"/>
+        </w:rPr>
+      </w:pPr>
+      <w:hyperlink r:id="rId67" w:history="1">
+        <w:r>
+          <w:rPr>
+            <w:rStyle w:val="Hyperlink"/>
+            <w:sz w:val="24"/>
+            <w:szCs w:val="24"/>
+          </w:rPr>
+          <w:t>https://dotnettutorials.net/lesson/thread-safe-singleton-design-pattern/</w:t>
+        </w:r>
+      </w:hyperlink>
+    </w:p>
+    <w:p>
+      <w:pPr>
+        <w:pStyle w:val="ListParagraph"/>
+        <w:ind w:left="360"/>
+        <w:rPr>
+          <w:rStyle w:val="Hyperlink"/>
+          <w:sz w:val="24"/>
+          <w:szCs w:val="24"/>
+        </w:rPr>
+      </w:pPr>
+    </w:p>
+    <w:p>
+      <w:pPr>
+        <w:pStyle w:val="ListParagraph"/>
+        <w:ind w:left="360"/>
+        <w:rPr>
+          <w:rStyle w:val="Hyperlink"/>
+          <w:sz w:val="24"/>
+          <w:szCs w:val="24"/>
+        </w:rPr>
+      </w:pPr>
+      <w:hyperlink r:id="rId68" w:history="1">
         <w:r>
           <w:rPr>
             <w:rStyle w:val="Hyperlink"/>
@@ -6181,7 +7203,7 @@
           <w:szCs w:val="24"/>
         </w:rPr>
       </w:pPr>
-      <w:hyperlink r:id="rId64" w:history="1">
+      <w:hyperlink r:id="rId69" w:history="1">
         <w:r>
           <w:rPr>
             <w:rStyle w:val="Hyperlink"/>
@@ -6211,7 +7233,7 @@
         </w:rPr>
         <w:br/>
       </w:r>
-      <w:hyperlink r:id="rId65" w:history="1">
+      <w:hyperlink r:id="rId70" w:history="1">
         <w:r>
           <w:rPr>
             <w:rStyle w:val="Hyperlink"/>
@@ -6228,7 +7250,7 @@
         </w:rPr>
         <w:br/>
       </w:r>
-      <w:hyperlink r:id="rId66" w:history="1">
+      <w:hyperlink r:id="rId71" w:history="1">
         <w:r>
           <w:rPr>
             <w:rStyle w:val="Hyperlink"/>
@@ -6282,7 +7304,7 @@
         </w:rPr>
         <w:br/>
       </w:r>
-      <w:hyperlink r:id="rId67" w:history="1">
+      <w:hyperlink r:id="rId72" w:history="1">
         <w:r>
           <w:rPr>
             <w:rStyle w:val="Hyperlink"/>
@@ -6405,46 +7427,87 @@
           <w:szCs w:val="24"/>
         </w:rPr>
       </w:pPr>
-      <w:r>
-        <w:rPr>
-          <w:sz w:val="24"/>
-          <w:szCs w:val="24"/>
-        </w:rPr>
-        <w:t>This attribute help in executing conditional debugging and tracing.</w:t>
-      </w:r>
-    </w:p>
-    <w:p>
-      <w:pPr>
-        <w:pStyle w:val="ListParagraph"/>
-        <w:ind w:left="360"/>
-        <w:rPr>
-          <w:sz w:val="24"/>
-          <w:szCs w:val="24"/>
-        </w:rPr>
-      </w:pPr>
-      <w:r>
-        <w:rPr>
-          <w:sz w:val="24"/>
-          <w:szCs w:val="24"/>
-        </w:rPr>
-        <w:t xml:space="preserve">   [Conditional("DEBUG")]</w:t>
-      </w:r>
-    </w:p>
-    <w:p>
-      <w:pPr>
-        <w:pStyle w:val="ListParagraph"/>
-        <w:ind w:left="360"/>
-        <w:rPr>
-          <w:sz w:val="24"/>
-          <w:szCs w:val="24"/>
-        </w:rPr>
-      </w:pPr>
-      <w:r>
-        <w:rPr>
-          <w:sz w:val="24"/>
-          <w:szCs w:val="24"/>
-        </w:rPr>
-        <w:t xml:space="preserve">   [Conditional("YO_YO")]</w:t>
+      <w:proofErr w:type="gramStart"/>
+      <w:r>
+        <w:rPr>
+          <w:sz w:val="24"/>
+          <w:szCs w:val="24"/>
+        </w:rPr>
+        <w:t>This attribute</w:t>
+      </w:r>
+      <w:proofErr w:type="gramEnd"/>
+      <w:r>
+        <w:rPr>
+          <w:sz w:val="24"/>
+          <w:szCs w:val="24"/>
+        </w:rPr>
+        <w:t xml:space="preserve"> help in executing conditional debugging and tracing.</w:t>
+      </w:r>
+    </w:p>
+    <w:p>
+      <w:pPr>
+        <w:pStyle w:val="ListParagraph"/>
+        <w:ind w:left="360"/>
+        <w:rPr>
+          <w:sz w:val="24"/>
+          <w:szCs w:val="24"/>
+        </w:rPr>
+      </w:pPr>
+      <w:r>
+        <w:rPr>
+          <w:sz w:val="24"/>
+          <w:szCs w:val="24"/>
+        </w:rPr>
+        <w:t xml:space="preserve">   [</w:t>
+      </w:r>
+      <w:proofErr w:type="gramStart"/>
+      <w:r>
+        <w:rPr>
+          <w:sz w:val="24"/>
+          <w:szCs w:val="24"/>
+        </w:rPr>
+        <w:t>Conditional(</w:t>
+      </w:r>
+      <w:proofErr w:type="gramEnd"/>
+      <w:r>
+        <w:rPr>
+          <w:sz w:val="24"/>
+          <w:szCs w:val="24"/>
+        </w:rPr>
+        <w:t>"DEBUG")]</w:t>
+      </w:r>
+    </w:p>
+    <w:p>
+      <w:pPr>
+        <w:pStyle w:val="ListParagraph"/>
+        <w:ind w:left="360"/>
+        <w:rPr>
+          <w:sz w:val="24"/>
+          <w:szCs w:val="24"/>
+        </w:rPr>
+      </w:pPr>
+      <w:r>
+        <w:rPr>
+          <w:sz w:val="24"/>
+          <w:szCs w:val="24"/>
+        </w:rPr>
+        <w:t xml:space="preserve">   [</w:t>
+      </w:r>
+      <w:proofErr w:type="gramStart"/>
+      <w:r>
+        <w:rPr>
+          <w:sz w:val="24"/>
+          <w:szCs w:val="24"/>
+        </w:rPr>
+        <w:t>Conditional(</w:t>
+      </w:r>
+      <w:proofErr w:type="gramEnd"/>
+      <w:r>
+        <w:rPr>
+          <w:sz w:val="24"/>
+          <w:szCs w:val="24"/>
+        </w:rPr>
+        <w:t>"YO_YO")]</w:t>
       </w:r>
     </w:p>
     <w:p>
@@ -6505,7 +7568,6 @@
           <w:sz w:val="24"/>
           <w:szCs w:val="24"/>
         </w:rPr>
-        <w:lastRenderedPageBreak/>
         <w:t xml:space="preserve">    #define YO_YO</w:t>
       </w:r>
     </w:p>
@@ -6556,7 +7618,7 @@
         </w:rPr>
         <w:t>(</w:t>
       </w:r>
-      <w:hyperlink r:id="rId68" w:history="1">
+      <w:hyperlink r:id="rId73" w:history="1">
         <w:r>
           <w:rPr>
             <w:rStyle w:val="Hyperlink"/>
@@ -6621,7 +7683,7 @@
         </w:rPr>
         <w:t>(</w:t>
       </w:r>
-      <w:hyperlink r:id="rId69" w:history="1">
+      <w:hyperlink r:id="rId74" w:history="1">
         <w:r>
           <w:rPr>
             <w:rStyle w:val="Hyperlink"/>
@@ -6686,7 +7748,7 @@
         </w:rPr>
         <w:t>(</w:t>
       </w:r>
-      <w:hyperlink r:id="rId70" w:history="1">
+      <w:hyperlink r:id="rId75" w:history="1">
         <w:r>
           <w:rPr>
             <w:rStyle w:val="Hyperlink"/>
@@ -6751,7 +7813,7 @@
         </w:rPr>
         <w:t>(</w:t>
       </w:r>
-      <w:hyperlink r:id="rId71" w:history="1">
+      <w:hyperlink r:id="rId76" w:history="1">
         <w:r>
           <w:rPr>
             <w:rStyle w:val="Hyperlink"/>
@@ -6803,7 +7865,7 @@
         </w:rPr>
         <w:t xml:space="preserve">Ex. </w:t>
       </w:r>
-      <w:hyperlink r:id="rId72" w:history="1">
+      <w:hyperlink r:id="rId77" w:history="1">
         <w:r>
           <w:rPr>
             <w:rStyle w:val="Hyperlink"/>
@@ -6837,12 +7899,21 @@
           <w:szCs w:val="24"/>
         </w:rPr>
       </w:pPr>
-      <w:r>
-        <w:rPr>
-          <w:sz w:val="24"/>
-          <w:szCs w:val="24"/>
-        </w:rPr>
-        <w:t>Equals()</w:t>
+      <w:proofErr w:type="gramStart"/>
+      <w:r>
+        <w:rPr>
+          <w:sz w:val="24"/>
+          <w:szCs w:val="24"/>
+        </w:rPr>
+        <w:t>Equals(</w:t>
+      </w:r>
+      <w:proofErr w:type="gramEnd"/>
+      <w:r>
+        <w:rPr>
+          <w:sz w:val="24"/>
+          <w:szCs w:val="24"/>
+        </w:rPr>
+        <w:t>)</w:t>
       </w:r>
       <w:r>
         <w:rPr>
@@ -6861,7 +7932,7 @@
           <w:szCs w:val="24"/>
         </w:rPr>
       </w:pPr>
-      <w:hyperlink r:id="rId73" w:history="1">
+      <w:hyperlink r:id="rId78" w:history="1">
         <w:r>
           <w:rPr>
             <w:rStyle w:val="Hyperlink"/>
@@ -7144,6 +8215,7 @@
           <w:lang w:val="en-US"/>
         </w:rPr>
       </w:pPr>
+      <w:proofErr w:type="spellStart"/>
       <w:r>
         <w:rPr>
           <w:rFonts w:ascii="Consolas" w:eastAsia="Times New Roman" w:hAnsi="Consolas" w:cs="Times New Roman"/>
@@ -7157,6 +8229,7 @@
         </w:rPr>
         <w:t>int</w:t>
       </w:r>
+      <w:proofErr w:type="spellEnd"/>
       <w:r>
         <w:rPr>
           <w:rFonts w:ascii="Consolas" w:eastAsia="Times New Roman" w:hAnsi="Consolas" w:cs="Times New Roman"/>
@@ -7221,7 +8294,31 @@
           <w:bdr w:val="none" w:sz="0" w:space="0" w:color="auto" w:frame="1"/>
           <w:lang w:val="en-US"/>
         </w:rPr>
-        <w:t>Object obj = </w:t>
+        <w:t>Object </w:t>
+      </w:r>
+      <w:proofErr w:type="spellStart"/>
+      <w:r>
+        <w:rPr>
+          <w:rFonts w:ascii="Consolas" w:eastAsia="Times New Roman" w:hAnsi="Consolas" w:cs="Times New Roman"/>
+          <w:color w:val="000000"/>
+          <w:sz w:val="24"/>
+          <w:szCs w:val="24"/>
+          <w:bdr w:val="none" w:sz="0" w:space="0" w:color="auto" w:frame="1"/>
+          <w:lang w:val="en-US"/>
+        </w:rPr>
+        <w:t>obj</w:t>
+      </w:r>
+      <w:proofErr w:type="spellEnd"/>
+      <w:r>
+        <w:rPr>
+          <w:rFonts w:ascii="Consolas" w:eastAsia="Times New Roman" w:hAnsi="Consolas" w:cs="Times New Roman"/>
+          <w:color w:val="000000"/>
+          <w:sz w:val="24"/>
+          <w:szCs w:val="24"/>
+          <w:bdr w:val="none" w:sz="0" w:space="0" w:color="auto" w:frame="1"/>
+          <w:lang w:val="en-US"/>
+        </w:rPr>
+        <w:t> = </w:t>
       </w:r>
       <w:proofErr w:type="spellStart"/>
       <w:r>
@@ -7357,7 +8454,31 @@
           <w:bdr w:val="none" w:sz="0" w:space="0" w:color="auto" w:frame="1"/>
           <w:lang w:val="en-US"/>
         </w:rPr>
-        <w:t>(obj); </w:t>
+        <w:t>(</w:t>
+      </w:r>
+      <w:proofErr w:type="spellStart"/>
+      <w:r>
+        <w:rPr>
+          <w:rFonts w:ascii="Consolas" w:eastAsia="Times New Roman" w:hAnsi="Consolas" w:cs="Times New Roman"/>
+          <w:color w:val="000000"/>
+          <w:sz w:val="24"/>
+          <w:szCs w:val="24"/>
+          <w:bdr w:val="none" w:sz="0" w:space="0" w:color="auto" w:frame="1"/>
+          <w:lang w:val="en-US"/>
+        </w:rPr>
+        <w:t>obj</w:t>
+      </w:r>
+      <w:proofErr w:type="spellEnd"/>
+      <w:r>
+        <w:rPr>
+          <w:rFonts w:ascii="Consolas" w:eastAsia="Times New Roman" w:hAnsi="Consolas" w:cs="Times New Roman"/>
+          <w:color w:val="000000"/>
+          <w:sz w:val="24"/>
+          <w:szCs w:val="24"/>
+          <w:bdr w:val="none" w:sz="0" w:space="0" w:color="auto" w:frame="1"/>
+          <w:lang w:val="en-US"/>
+        </w:rPr>
+        <w:t>); </w:t>
       </w:r>
     </w:p>
     <w:p>
@@ -7380,7 +8501,6 @@
           <w:szCs w:val="24"/>
           <w:lang w:val="en-US"/>
         </w:rPr>
-        <w:lastRenderedPageBreak/>
         <w:t>The process of converting from a reference type to a value type is called unboxing. Here is an example of unboxing in C#.</w:t>
       </w:r>
     </w:p>
@@ -7610,7 +8730,31 @@
           <w:bdr w:val="none" w:sz="0" w:space="0" w:color="auto" w:frame="1"/>
           <w:lang w:val="en-US"/>
         </w:rPr>
-        <w:t>(obj); </w:t>
+        <w:t>(</w:t>
+      </w:r>
+      <w:proofErr w:type="spellStart"/>
+      <w:r>
+        <w:rPr>
+          <w:rFonts w:ascii="Consolas" w:eastAsia="Times New Roman" w:hAnsi="Consolas" w:cs="Times New Roman"/>
+          <w:color w:val="000000"/>
+          <w:sz w:val="24"/>
+          <w:szCs w:val="24"/>
+          <w:bdr w:val="none" w:sz="0" w:space="0" w:color="auto" w:frame="1"/>
+          <w:lang w:val="en-US"/>
+        </w:rPr>
+        <w:t>obj</w:t>
+      </w:r>
+      <w:proofErr w:type="spellEnd"/>
+      <w:r>
+        <w:rPr>
+          <w:rFonts w:ascii="Consolas" w:eastAsia="Times New Roman" w:hAnsi="Consolas" w:cs="Times New Roman"/>
+          <w:color w:val="000000"/>
+          <w:sz w:val="24"/>
+          <w:szCs w:val="24"/>
+          <w:bdr w:val="none" w:sz="0" w:space="0" w:color="auto" w:frame="1"/>
+          <w:lang w:val="en-US"/>
+        </w:rPr>
+        <w:t>); </w:t>
       </w:r>
     </w:p>
     <w:p>
@@ -7700,6 +8844,7 @@
           <w:sz w:val="24"/>
           <w:szCs w:val="24"/>
         </w:rPr>
+        <w:lastRenderedPageBreak/>
         <w:t>List grow in size where array doesn’t</w:t>
       </w:r>
     </w:p>
@@ -7726,6 +8871,7 @@
           <w:szCs w:val="24"/>
         </w:rPr>
       </w:pPr>
+      <w:proofErr w:type="gramStart"/>
       <w:r>
         <w:rPr>
           <w:sz w:val="24"/>
@@ -7738,7 +8884,15 @@
           <w:sz w:val="24"/>
           <w:szCs w:val="24"/>
         </w:rPr>
-        <w:t xml:space="preserve">his keyword: </w:t>
+        <w:t>his</w:t>
+      </w:r>
+      <w:proofErr w:type="gramEnd"/>
+      <w:r>
+        <w:rPr>
+          <w:sz w:val="24"/>
+          <w:szCs w:val="24"/>
+        </w:rPr>
+        <w:t xml:space="preserve"> keyword: </w:t>
       </w:r>
       <w:r>
         <w:rPr>
@@ -7747,7 +8901,7 @@
         </w:rPr>
         <w:br/>
       </w:r>
-      <w:hyperlink r:id="rId74" w:history="1">
+      <w:hyperlink r:id="rId79" w:history="1">
         <w:r>
           <w:rPr>
             <w:rStyle w:val="Hyperlink"/>
@@ -7951,7 +9105,23 @@
           <w:sz w:val="24"/>
           <w:szCs w:val="24"/>
         </w:rPr>
-        <w:t xml:space="preserve"> vs Dictionary</w:t>
+        <w:t xml:space="preserve"> </w:t>
+      </w:r>
+      <w:proofErr w:type="spellStart"/>
+      <w:r>
+        <w:rPr>
+          <w:sz w:val="24"/>
+          <w:szCs w:val="24"/>
+        </w:rPr>
+        <w:t>vs</w:t>
+      </w:r>
+      <w:proofErr w:type="spellEnd"/>
+      <w:r>
+        <w:rPr>
+          <w:sz w:val="24"/>
+          <w:szCs w:val="24"/>
+        </w:rPr>
+        <w:t xml:space="preserve"> Dictionary</w:t>
       </w:r>
     </w:p>
     <w:p>
@@ -8000,7 +9170,23 @@
           <w:sz w:val="24"/>
           <w:szCs w:val="24"/>
         </w:rPr>
-        <w:t>, TValue&gt; collection. It optimizes lookups by computing the hash code of each key and stores it in a different bucket internally and then matches the hash code of the specified key at the time of accessing values.</w:t>
+        <w:t xml:space="preserve">, </w:t>
+      </w:r>
+      <w:proofErr w:type="spellStart"/>
+      <w:r>
+        <w:rPr>
+          <w:sz w:val="24"/>
+          <w:szCs w:val="24"/>
+        </w:rPr>
+        <w:t>TValue</w:t>
+      </w:r>
+      <w:proofErr w:type="spellEnd"/>
+      <w:r>
+        <w:rPr>
+          <w:sz w:val="24"/>
+          <w:szCs w:val="24"/>
+        </w:rPr>
+        <w:t>&gt; collection. It optimizes lookups by computing the hash code of each key and stores it in a different bucket internally and then matches the hash code of the specified key at the time of accessing values.</w:t>
       </w:r>
     </w:p>
     <w:p>
@@ -8036,7 +9222,25 @@
           <w:szCs w:val="24"/>
           <w:highlight w:val="yellow"/>
         </w:rPr>
-        <w:t xml:space="preserve">, TValue&gt; of a specific type (other than Object ) has better performance than a </w:t>
+        <w:t xml:space="preserve">, </w:t>
+      </w:r>
+      <w:proofErr w:type="spellStart"/>
+      <w:r>
+        <w:rPr>
+          <w:sz w:val="24"/>
+          <w:szCs w:val="24"/>
+          <w:highlight w:val="yellow"/>
+        </w:rPr>
+        <w:t>TValue</w:t>
+      </w:r>
+      <w:proofErr w:type="spellEnd"/>
+      <w:r>
+        <w:rPr>
+          <w:sz w:val="24"/>
+          <w:szCs w:val="24"/>
+          <w:highlight w:val="yellow"/>
+        </w:rPr>
+        <w:t xml:space="preserve">&gt; of a specific type (other than Object ) has better performance than a </w:t>
       </w:r>
       <w:proofErr w:type="spellStart"/>
       <w:r>
@@ -8090,7 +9294,6 @@
           <w:color w:val="202124"/>
           <w:shd w:val="clear" w:color="auto" w:fill="FFFFFF"/>
         </w:rPr>
-        <w:lastRenderedPageBreak/>
         <w:t>In Dictionary, key must be unique. </w:t>
       </w:r>
       <w:r>
@@ -8185,7 +9388,7 @@
           <w:u w:val="none"/>
         </w:rPr>
       </w:pPr>
-      <w:hyperlink r:id="rId75" w:history="1">
+      <w:hyperlink r:id="rId80" w:history="1">
         <w:r>
           <w:rPr>
             <w:rStyle w:val="Hyperlink"/>
@@ -8237,6 +9440,7 @@
           <w:sz w:val="24"/>
           <w:szCs w:val="24"/>
         </w:rPr>
+        <w:lastRenderedPageBreak/>
         <w:t xml:space="preserve">The Finalize method is used to perform </w:t>
       </w:r>
       <w:proofErr w:type="spellStart"/>
@@ -8270,7 +9474,23 @@
           <w:sz w:val="24"/>
           <w:szCs w:val="24"/>
         </w:rPr>
-        <w:t>The main difference between dispose() and finalize() is that the method dispose() has to be explicitly invoked by the user whereas, the method finalize() is invoked by the garbage collector, just before the object is destroyed.</w:t>
+        <w:t xml:space="preserve">The main difference between </w:t>
+      </w:r>
+      <w:proofErr w:type="gramStart"/>
+      <w:r>
+        <w:rPr>
+          <w:sz w:val="24"/>
+          <w:szCs w:val="24"/>
+        </w:rPr>
+        <w:t>dispose(</w:t>
+      </w:r>
+      <w:proofErr w:type="gramEnd"/>
+      <w:r>
+        <w:rPr>
+          <w:sz w:val="24"/>
+          <w:szCs w:val="24"/>
+        </w:rPr>
+        <w:t>) and finalize() is that the method dispose() has to be explicitly invoked by the user whereas, the method finalize() is invoked by the garbage collector, just before the object is destroyed.</w:t>
       </w:r>
     </w:p>
     <w:p>
@@ -8328,7 +9548,7 @@
           <w:szCs w:val="24"/>
         </w:rPr>
       </w:pPr>
-      <w:hyperlink r:id="rId76" w:history="1">
+      <w:hyperlink r:id="rId81" w:history="1">
         <w:r>
           <w:rPr>
             <w:rStyle w:val="Hyperlink"/>
@@ -8377,7 +9597,7 @@
         </w:rPr>
         <w:t xml:space="preserve"> :</w:t>
       </w:r>
-      <w:hyperlink r:id="rId77" w:history="1">
+      <w:hyperlink r:id="rId82" w:history="1">
         <w:r>
           <w:rPr>
             <w:rStyle w:val="Hyperlink"/>
@@ -8479,7 +9699,7 @@
           <w:szCs w:val="24"/>
         </w:rPr>
       </w:pPr>
-      <w:hyperlink r:id="rId78" w:history="1">
+      <w:hyperlink r:id="rId83" w:history="1">
         <w:r>
           <w:rPr>
             <w:rStyle w:val="Hyperlink"/>
@@ -8584,7 +9804,7 @@
         </w:rPr>
         <w:t xml:space="preserve">CTS: </w:t>
       </w:r>
-      <w:hyperlink r:id="rId79" w:history="1">
+      <w:hyperlink r:id="rId84" w:history="1">
         <w:r>
           <w:rPr>
             <w:rStyle w:val="Hyperlink"/>
@@ -8663,7 +9883,6 @@
           <w:sz w:val="24"/>
           <w:szCs w:val="24"/>
         </w:rPr>
-        <w:lastRenderedPageBreak/>
         <w:t xml:space="preserve">Programmers write code in any language, including VB.Net, C# and F# </w:t>
       </w:r>
       <w:proofErr w:type="spellStart"/>
@@ -8748,6 +9967,7 @@
           <w:szCs w:val="24"/>
         </w:rPr>
       </w:pPr>
+      <w:proofErr w:type="gramStart"/>
       <w:r>
         <w:rPr>
           <w:b/>
@@ -8755,7 +9975,17 @@
           <w:sz w:val="24"/>
           <w:szCs w:val="24"/>
         </w:rPr>
-        <w:t>CIL(Common Intermediate Language)</w:t>
+        <w:t>CIL(</w:t>
+      </w:r>
+      <w:proofErr w:type="gramEnd"/>
+      <w:r>
+        <w:rPr>
+          <w:b/>
+          <w:bCs/>
+          <w:sz w:val="24"/>
+          <w:szCs w:val="24"/>
+        </w:rPr>
+        <w:t>Common Intermediate Language)</w:t>
       </w:r>
       <w:r>
         <w:rPr>
@@ -8978,7 +10208,7 @@
           <w:szCs w:val="24"/>
         </w:rPr>
       </w:pPr>
-      <w:hyperlink r:id="rId80" w:history="1">
+      <w:hyperlink r:id="rId85" w:history="1">
         <w:r>
           <w:rPr>
             <w:rStyle w:val="Hyperlink"/>
@@ -9041,6 +10271,7 @@
           <w:szCs w:val="21"/>
         </w:rPr>
       </w:pPr>
+      <w:proofErr w:type="spellStart"/>
       <w:r>
         <w:rPr>
           <w:rFonts w:ascii="Segoe UI" w:hAnsi="Segoe UI" w:cs="Segoe UI"/>
@@ -9048,8 +10279,9 @@
           <w:sz w:val="21"/>
           <w:szCs w:val="21"/>
         </w:rPr>
-        <w:t>var tasks = new List&lt;Task&gt;();</w:t>
-      </w:r>
+        <w:t>var</w:t>
+      </w:r>
+      <w:proofErr w:type="spellEnd"/>
       <w:r>
         <w:rPr>
           <w:rFonts w:ascii="Segoe UI" w:hAnsi="Segoe UI" w:cs="Segoe UI"/>
@@ -9057,9 +10289,8 @@
           <w:sz w:val="21"/>
           <w:szCs w:val="21"/>
         </w:rPr>
-        <w:br/>
-      </w:r>
-      <w:proofErr w:type="spellStart"/>
+        <w:t xml:space="preserve"> tasks = new List&lt;Task&gt;();</w:t>
+      </w:r>
       <w:r>
         <w:rPr>
           <w:rFonts w:ascii="Segoe UI" w:hAnsi="Segoe UI" w:cs="Segoe UI"/>
@@ -9067,9 +10298,9 @@
           <w:sz w:val="21"/>
           <w:szCs w:val="21"/>
         </w:rPr>
-        <w:t>tasks.Add</w:t>
-      </w:r>
-      <w:proofErr w:type="spellEnd"/>
+        <w:br/>
+      </w:r>
+      <w:proofErr w:type="spellStart"/>
       <w:r>
         <w:rPr>
           <w:rFonts w:ascii="Segoe UI" w:hAnsi="Segoe UI" w:cs="Segoe UI"/>
@@ -9077,8 +10308,9 @@
           <w:sz w:val="21"/>
           <w:szCs w:val="21"/>
         </w:rPr>
-        <w:t>(CallApi1Async());</w:t>
-      </w:r>
+        <w:t>tasks.Add</w:t>
+      </w:r>
+      <w:proofErr w:type="spellEnd"/>
       <w:r>
         <w:rPr>
           <w:rFonts w:ascii="Segoe UI" w:hAnsi="Segoe UI" w:cs="Segoe UI"/>
@@ -9086,9 +10318,8 @@
           <w:sz w:val="21"/>
           <w:szCs w:val="21"/>
         </w:rPr>
-        <w:br/>
-      </w:r>
-      <w:proofErr w:type="spellStart"/>
+        <w:t>(CallApi1Async());</w:t>
+      </w:r>
       <w:r>
         <w:rPr>
           <w:rFonts w:ascii="Segoe UI" w:hAnsi="Segoe UI" w:cs="Segoe UI"/>
@@ -9096,9 +10327,9 @@
           <w:sz w:val="21"/>
           <w:szCs w:val="21"/>
         </w:rPr>
-        <w:t>tasks.Add</w:t>
-      </w:r>
-      <w:proofErr w:type="spellEnd"/>
+        <w:br/>
+      </w:r>
+      <w:proofErr w:type="spellStart"/>
       <w:r>
         <w:rPr>
           <w:rFonts w:ascii="Segoe UI" w:hAnsi="Segoe UI" w:cs="Segoe UI"/>
@@ -9106,8 +10337,9 @@
           <w:sz w:val="21"/>
           <w:szCs w:val="21"/>
         </w:rPr>
-        <w:t>(CallApi2Async());</w:t>
-      </w:r>
+        <w:t>tasks.Add</w:t>
+      </w:r>
+      <w:proofErr w:type="spellEnd"/>
       <w:r>
         <w:rPr>
           <w:rFonts w:ascii="Segoe UI" w:hAnsi="Segoe UI" w:cs="Segoe UI"/>
@@ -9115,9 +10347,8 @@
           <w:sz w:val="21"/>
           <w:szCs w:val="21"/>
         </w:rPr>
-        <w:br/>
-      </w:r>
-      <w:proofErr w:type="spellStart"/>
+        <w:t>(CallApi2Async());</w:t>
+      </w:r>
       <w:r>
         <w:rPr>
           <w:rFonts w:ascii="Segoe UI" w:hAnsi="Segoe UI" w:cs="Segoe UI"/>
@@ -9125,9 +10356,9 @@
           <w:sz w:val="21"/>
           <w:szCs w:val="21"/>
         </w:rPr>
-        <w:t>tasks.Add</w:t>
-      </w:r>
-      <w:proofErr w:type="spellEnd"/>
+        <w:br/>
+      </w:r>
+      <w:proofErr w:type="spellStart"/>
       <w:r>
         <w:rPr>
           <w:rFonts w:ascii="Segoe UI" w:hAnsi="Segoe UI" w:cs="Segoe UI"/>
@@ -9135,31 +10366,32 @@
           <w:sz w:val="21"/>
           <w:szCs w:val="21"/>
         </w:rPr>
-        <w:t>(CallApi3Async());</w:t>
-      </w:r>
-    </w:p>
-    <w:p>
-      <w:pPr>
-        <w:pStyle w:val="NormalWeb"/>
-        <w:shd w:val="clear" w:color="auto" w:fill="FFFFFF"/>
-        <w:spacing w:before="0" w:beforeAutospacing="0" w:after="150" w:afterAutospacing="0"/>
+        <w:t>tasks.Add</w:t>
+      </w:r>
+      <w:proofErr w:type="spellEnd"/>
+      <w:r>
         <w:rPr>
           <w:rFonts w:ascii="Segoe UI" w:hAnsi="Segoe UI" w:cs="Segoe UI"/>
           <w:color w:val="333333"/>
           <w:sz w:val="21"/>
           <w:szCs w:val="21"/>
         </w:rPr>
-      </w:pPr>
-      <w:r>
+        <w:t>(CallApi3Async());</w:t>
+      </w:r>
+    </w:p>
+    <w:p>
+      <w:pPr>
+        <w:pStyle w:val="NormalWeb"/>
+        <w:shd w:val="clear" w:color="auto" w:fill="FFFFFF"/>
+        <w:spacing w:before="0" w:beforeAutospacing="0" w:after="150" w:afterAutospacing="0"/>
         <w:rPr>
           <w:rFonts w:ascii="Segoe UI" w:hAnsi="Segoe UI" w:cs="Segoe UI"/>
           <w:color w:val="333333"/>
           <w:sz w:val="21"/>
           <w:szCs w:val="21"/>
         </w:rPr>
-        <w:t xml:space="preserve">var results = await </w:t>
-      </w:r>
-      <w:proofErr w:type="spellStart"/>
+      </w:pPr>
+      <w:proofErr w:type="gramStart"/>
       <w:r>
         <w:rPr>
           <w:rFonts w:ascii="Segoe UI" w:hAnsi="Segoe UI" w:cs="Segoe UI"/>
@@ -9167,9 +10399,9 @@
           <w:sz w:val="21"/>
           <w:szCs w:val="21"/>
         </w:rPr>
-        <w:t>Task.WhenAll</w:t>
-      </w:r>
-      <w:proofErr w:type="spellEnd"/>
+        <w:t>var</w:t>
+      </w:r>
+      <w:proofErr w:type="gramEnd"/>
       <w:r>
         <w:rPr>
           <w:rFonts w:ascii="Segoe UI" w:hAnsi="Segoe UI" w:cs="Segoe UI"/>
@@ -9177,7 +10409,7 @@
           <w:sz w:val="21"/>
           <w:szCs w:val="21"/>
         </w:rPr>
-        <w:t>(tasks).</w:t>
+        <w:t xml:space="preserve"> results = await </w:t>
       </w:r>
       <w:proofErr w:type="spellStart"/>
       <w:r>
@@ -9187,7 +10419,7 @@
           <w:sz w:val="21"/>
           <w:szCs w:val="21"/>
         </w:rPr>
-        <w:t>ConfigureAwait</w:t>
+        <w:t>Task.WhenAll</w:t>
       </w:r>
       <w:proofErr w:type="spellEnd"/>
       <w:r>
@@ -9197,8 +10429,9 @@
           <w:sz w:val="21"/>
           <w:szCs w:val="21"/>
         </w:rPr>
-        <w:t>(false);</w:t>
-      </w:r>
+        <w:t>(tasks).</w:t>
+      </w:r>
+      <w:proofErr w:type="spellStart"/>
       <w:r>
         <w:rPr>
           <w:rFonts w:ascii="Segoe UI" w:hAnsi="Segoe UI" w:cs="Segoe UI"/>
@@ -9206,21 +10439,18 @@
           <w:sz w:val="21"/>
           <w:szCs w:val="21"/>
         </w:rPr>
-        <w:t xml:space="preserve"> </w:t>
-      </w:r>
-    </w:p>
-    <w:p>
-      <w:pPr>
-        <w:pStyle w:val="NormalWeb"/>
-        <w:shd w:val="clear" w:color="auto" w:fill="FFFFFF"/>
-        <w:spacing w:before="0" w:beforeAutospacing="0" w:after="150" w:afterAutospacing="0"/>
+        <w:t>ConfigureAwait</w:t>
+      </w:r>
+      <w:proofErr w:type="spellEnd"/>
+      <w:r>
         <w:rPr>
           <w:rFonts w:ascii="Segoe UI" w:hAnsi="Segoe UI" w:cs="Segoe UI"/>
           <w:color w:val="333333"/>
           <w:sz w:val="21"/>
           <w:szCs w:val="21"/>
         </w:rPr>
-      </w:pPr>
+        <w:t>(false);</w:t>
+      </w:r>
       <w:r>
         <w:rPr>
           <w:rFonts w:ascii="Segoe UI" w:hAnsi="Segoe UI" w:cs="Segoe UI"/>
@@ -9228,19 +10458,21 @@
           <w:sz w:val="21"/>
           <w:szCs w:val="21"/>
         </w:rPr>
-        <w:t xml:space="preserve">// </w:t>
-      </w:r>
-      <w:proofErr w:type="spellStart"/>
-      <w:r>
+        <w:t xml:space="preserve"> </w:t>
+      </w:r>
+    </w:p>
+    <w:p>
+      <w:pPr>
+        <w:pStyle w:val="NormalWeb"/>
+        <w:shd w:val="clear" w:color="auto" w:fill="FFFFFF"/>
+        <w:spacing w:before="0" w:beforeAutospacing="0" w:after="150" w:afterAutospacing="0"/>
         <w:rPr>
           <w:rFonts w:ascii="Segoe UI" w:hAnsi="Segoe UI" w:cs="Segoe UI"/>
           <w:color w:val="333333"/>
           <w:sz w:val="21"/>
           <w:szCs w:val="21"/>
         </w:rPr>
-        <w:t>ConfigureAwait</w:t>
-      </w:r>
-      <w:proofErr w:type="spellEnd"/>
+      </w:pPr>
       <w:r>
         <w:rPr>
           <w:rFonts w:ascii="Segoe UI" w:hAnsi="Segoe UI" w:cs="Segoe UI"/>
@@ -9248,8 +10480,9 @@
           <w:sz w:val="21"/>
           <w:szCs w:val="21"/>
         </w:rPr>
-        <w:t xml:space="preserve"> not necessary in asp.net core</w:t>
-      </w:r>
+        <w:t xml:space="preserve">// </w:t>
+      </w:r>
+      <w:proofErr w:type="spellStart"/>
       <w:r>
         <w:rPr>
           <w:rFonts w:ascii="Segoe UI" w:hAnsi="Segoe UI" w:cs="Segoe UI"/>
@@ -9257,6 +10490,25 @@
           <w:sz w:val="21"/>
           <w:szCs w:val="21"/>
         </w:rPr>
+        <w:t>ConfigureAwait</w:t>
+      </w:r>
+      <w:proofErr w:type="spellEnd"/>
+      <w:r>
+        <w:rPr>
+          <w:rFonts w:ascii="Segoe UI" w:hAnsi="Segoe UI" w:cs="Segoe UI"/>
+          <w:color w:val="333333"/>
+          <w:sz w:val="21"/>
+          <w:szCs w:val="21"/>
+        </w:rPr>
+        <w:t xml:space="preserve"> not necessary in asp.net core</w:t>
+      </w:r>
+      <w:r>
+        <w:rPr>
+          <w:rFonts w:ascii="Segoe UI" w:hAnsi="Segoe UI" w:cs="Segoe UI"/>
+          <w:color w:val="333333"/>
+          <w:sz w:val="21"/>
+          <w:szCs w:val="21"/>
+        </w:rPr>
         <w:t xml:space="preserve"> (generally used to remove deadlock)</w:t>
       </w:r>
     </w:p>
@@ -9280,7 +10532,7 @@
           <w:szCs w:val="24"/>
         </w:rPr>
       </w:pPr>
-      <w:hyperlink r:id="rId81" w:history="1">
+      <w:hyperlink r:id="rId86" w:history="1">
         <w:r>
           <w:rPr>
             <w:rStyle w:val="Hyperlink"/>
@@ -9303,7 +10555,7 @@
           <w:szCs w:val="24"/>
         </w:rPr>
       </w:pPr>
-      <w:hyperlink r:id="rId82" w:history="1">
+      <w:hyperlink r:id="rId87" w:history="1">
         <w:r>
           <w:rPr>
             <w:rStyle w:val="Hyperlink"/>
@@ -9319,7 +10571,15 @@
         <w:pStyle w:val="NoSpacing"/>
       </w:pPr>
       <w:r>
-        <w:t>In C#, as we already discussed every type directly or indirectly inherits from the Object class. So, the Equals() virtual method, which has a default implementation within the Object class is also available in every type via inheritance.</w:t>
+        <w:t xml:space="preserve">In C#, as we already discussed every type directly or indirectly inherits from the Object class. So, the </w:t>
+      </w:r>
+      <w:proofErr w:type="gramStart"/>
+      <w:r>
+        <w:t>Equals(</w:t>
+      </w:r>
+      <w:proofErr w:type="gramEnd"/>
+      <w:r>
+        <w:t>) virtual method, which has a default implementation within the Object class is also available in every type via inheritance.</w:t>
       </w:r>
     </w:p>
     <w:p>
@@ -9332,8 +10592,15 @@
         <w:pStyle w:val="NoSpacing"/>
       </w:pPr>
       <w:r>
-        <w:lastRenderedPageBreak/>
-        <w:t>If the type is a reference type, then by default the “==” operator checks for reference equality whereas the Equals() method checks for value equality.</w:t>
+        <w:t xml:space="preserve">If the type is a reference type, then by default the “==” operator checks for reference equality whereas the </w:t>
+      </w:r>
+      <w:proofErr w:type="gramStart"/>
+      <w:r>
+        <w:t>Equals(</w:t>
+      </w:r>
+      <w:proofErr w:type="gramEnd"/>
+      <w:r>
+        <w:t>) method checks for value equality.</w:t>
       </w:r>
     </w:p>
     <w:p>
@@ -9362,7 +10629,7 @@
           <w:numId w:val="17"/>
         </w:numPr>
       </w:pPr>
-      <w:hyperlink r:id="rId83" w:history="1">
+      <w:hyperlink r:id="rId88" w:history="1">
         <w:r>
           <w:rPr>
             <w:rStyle w:val="Hyperlink"/>
@@ -9405,7 +10672,7 @@
           <w:szCs w:val="24"/>
         </w:rPr>
       </w:pPr>
-      <w:hyperlink r:id="rId84" w:history="1">
+      <w:hyperlink r:id="rId89" w:history="1">
         <w:r>
           <w:rPr>
             <w:rStyle w:val="Hyperlink"/>
@@ -9428,7 +10695,7 @@
           <w:szCs w:val="24"/>
         </w:rPr>
       </w:pPr>
-      <w:hyperlink r:id="rId85" w:history="1">
+      <w:hyperlink r:id="rId90" w:history="1">
         <w:r>
           <w:rPr>
             <w:rStyle w:val="Hyperlink"/>
@@ -9456,6 +10723,7 @@
           <w:sz w:val="24"/>
           <w:szCs w:val="24"/>
         </w:rPr>
+        <w:lastRenderedPageBreak/>
         <w:t>A FOREIGN KEY constraint does not have to be linked only to a PRIMARY KEY constraint in another table; it can also be defined to reference the columns of a UNIQUE constraint in another table.</w:t>
       </w:r>
     </w:p>
@@ -9471,7 +10739,7 @@
           <w:szCs w:val="24"/>
         </w:rPr>
       </w:pPr>
-      <w:hyperlink r:id="rId86" w:history="1">
+      <w:hyperlink r:id="rId91" w:history="1">
         <w:r>
           <w:rPr>
             <w:rStyle w:val="Hyperlink"/>
@@ -9494,7 +10762,7 @@
           <w:szCs w:val="24"/>
         </w:rPr>
       </w:pPr>
-      <w:hyperlink r:id="rId87" w:history="1">
+      <w:hyperlink r:id="rId92" w:history="1">
         <w:r>
           <w:rPr>
             <w:rStyle w:val="Hyperlink"/>
@@ -9517,7 +10785,7 @@
           <w:szCs w:val="24"/>
         </w:rPr>
       </w:pPr>
-      <w:hyperlink r:id="rId88" w:history="1">
+      <w:hyperlink r:id="rId93" w:history="1">
         <w:r>
           <w:rPr>
             <w:rStyle w:val="Hyperlink"/>
@@ -9666,7 +10934,7 @@
         </w:rPr>
         <w:br/>
       </w:r>
-      <w:hyperlink r:id="rId89" w:history="1">
+      <w:hyperlink r:id="rId94" w:history="1">
         <w:r>
           <w:rPr>
             <w:rStyle w:val="Hyperlink"/>
@@ -9712,7 +10980,7 @@
         </w:rPr>
         <w:br/>
       </w:r>
-      <w:hyperlink r:id="rId90" w:history="1">
+      <w:hyperlink r:id="rId95" w:history="1">
         <w:r>
           <w:rPr>
             <w:rStyle w:val="Hyperlink"/>
@@ -9837,7 +11105,7 @@
         </w:rPr>
         <w:br/>
       </w:r>
-      <w:hyperlink r:id="rId91" w:history="1">
+      <w:hyperlink r:id="rId96" w:history="1">
         <w:r>
           <w:rPr>
             <w:rStyle w:val="Hyperlink"/>
@@ -9885,7 +11153,7 @@
         </w:rPr>
         <w:br/>
       </w:r>
-      <w:hyperlink r:id="rId92" w:history="1">
+      <w:hyperlink r:id="rId97" w:history="1">
         <w:r>
           <w:rPr>
             <w:rStyle w:val="Hyperlink"/>
@@ -9949,7 +11217,7 @@
         </w:rPr>
         <w:br/>
       </w:r>
-      <w:hyperlink r:id="rId93" w:history="1">
+      <w:hyperlink r:id="rId98" w:history="1">
         <w:r>
           <w:rPr>
             <w:rStyle w:val="Hyperlink"/>
@@ -9965,7 +11233,15 @@
           <w:szCs w:val="24"/>
         </w:rPr>
         <w:br/>
-        <w:t>Views and pages can use Razor directives to importing namespaces and use dependency injection. Directives shared by many views may be specified in a common _</w:t>
+        <w:t xml:space="preserve">Views and pages can use Razor directives to importing namespaces and use dependency injection. Directives shared by many views may be specified in a common </w:t>
+      </w:r>
+      <w:r>
+        <w:rPr>
+          <w:sz w:val="24"/>
+          <w:szCs w:val="24"/>
+        </w:rPr>
+        <w:lastRenderedPageBreak/>
+        <w:t>_</w:t>
       </w:r>
       <w:proofErr w:type="spellStart"/>
       <w:r>
@@ -10389,7 +11665,7 @@
         </w:rPr>
         <w:br/>
       </w:r>
-      <w:hyperlink r:id="rId94" w:history="1">
+      <w:hyperlink r:id="rId99" w:history="1">
         <w:r>
           <w:rPr>
             <w:rStyle w:val="Hyperlink"/>
@@ -10440,7 +11716,7 @@
         </w:rPr>
         <w:br/>
       </w:r>
-      <w:hyperlink r:id="rId95" w:history="1">
+      <w:hyperlink r:id="rId100" w:history="1">
         <w:r>
           <w:rPr>
             <w:rStyle w:val="Hyperlink"/>
@@ -10520,6 +11796,7 @@
           <w:szCs w:val="24"/>
         </w:rPr>
       </w:pPr>
+      <w:proofErr w:type="gramStart"/>
       <w:r>
         <w:rPr>
           <w:sz w:val="24"/>
@@ -10543,6 +11820,7 @@
         <w:t>ributeName</w:t>
       </w:r>
       <w:proofErr w:type="spellEnd"/>
+      <w:proofErr w:type="gramEnd"/>
       <w:r>
         <w:rPr>
           <w:sz w:val="24"/>
@@ -10588,9 +11866,18 @@
           <w:sz w:val="24"/>
           <w:szCs w:val="24"/>
         </w:rPr>
-        <w:lastRenderedPageBreak/>
-        <w:t>ASP.NET Core :</w:t>
-      </w:r>
+        <w:t xml:space="preserve">ASP.NET </w:t>
+      </w:r>
+      <w:proofErr w:type="gramStart"/>
+      <w:r>
+        <w:rPr>
+          <w:b/>
+          <w:sz w:val="24"/>
+          <w:szCs w:val="24"/>
+        </w:rPr>
+        <w:t>Core :</w:t>
+      </w:r>
+      <w:proofErr w:type="gramEnd"/>
     </w:p>
     <w:p>
       <w:pPr>
@@ -10618,7 +11905,23 @@
           <w:sz w:val="24"/>
           <w:szCs w:val="24"/>
         </w:rPr>
-        <w:t>IoC Container (a.k.a. DI Container) is a framework for implementing automatic dependency injection. It manages object creation and it's life-time, and also injects dependencies to the class.</w:t>
+        <w:t xml:space="preserve">IoC Container (a.k.a. DI Container) is a framework for implementing automatic dependency injection. It manages object creation and </w:t>
+      </w:r>
+      <w:proofErr w:type="gramStart"/>
+      <w:r>
+        <w:rPr>
+          <w:sz w:val="24"/>
+          <w:szCs w:val="24"/>
+        </w:rPr>
+        <w:t>it's</w:t>
+      </w:r>
+      <w:proofErr w:type="gramEnd"/>
+      <w:r>
+        <w:rPr>
+          <w:sz w:val="24"/>
+          <w:szCs w:val="24"/>
+        </w:rPr>
+        <w:t xml:space="preserve"> life-time, and also injects dependencies to the class.</w:t>
       </w:r>
     </w:p>
     <w:p>
@@ -10749,9 +12052,17 @@
           <w:sz w:val="24"/>
           <w:szCs w:val="24"/>
         </w:rPr>
-        <w:t>"</w:t>
-      </w:r>
-      <w:proofErr w:type="spellStart"/>
+        <w:t>"en-US"</w:t>
+      </w:r>
+      <w:r>
+        <w:rPr>
+          <w:rFonts w:ascii="Consolas" w:hAnsi="Consolas" w:cs="Consolas"/>
+          <w:color w:val="000000"/>
+          <w:sz w:val="24"/>
+          <w:szCs w:val="24"/>
+        </w:rPr>
+        <w:t>),</w:t>
+      </w:r>
       <w:r>
         <w:rPr>
           <w:rFonts w:ascii="Consolas" w:hAnsi="Consolas" w:cs="Consolas"/>
@@ -10759,17 +12070,7 @@
           <w:sz w:val="24"/>
           <w:szCs w:val="24"/>
         </w:rPr>
-        <w:t>en</w:t>
-      </w:r>
-      <w:proofErr w:type="spellEnd"/>
-      <w:r>
-        <w:rPr>
-          <w:rFonts w:ascii="Consolas" w:hAnsi="Consolas" w:cs="Consolas"/>
-          <w:color w:val="A31515"/>
-          <w:sz w:val="24"/>
-          <w:szCs w:val="24"/>
-        </w:rPr>
-        <w:t>-US"</w:t>
+        <w:t>"{0:C2}"</w:t>
       </w:r>
       <w:r>
         <w:rPr>
@@ -10778,17 +12079,9 @@
           <w:sz w:val="24"/>
           <w:szCs w:val="24"/>
         </w:rPr>
-        <w:t>),</w:t>
-      </w:r>
-      <w:r>
-        <w:rPr>
-          <w:rFonts w:ascii="Consolas" w:hAnsi="Consolas" w:cs="Consolas"/>
-          <w:color w:val="A31515"/>
-          <w:sz w:val="24"/>
-          <w:szCs w:val="24"/>
-        </w:rPr>
-        <w:t>"{0:C2}"</w:t>
-      </w:r>
+        <w:t>, _</w:t>
+      </w:r>
+      <w:proofErr w:type="spellStart"/>
       <w:r>
         <w:rPr>
           <w:rFonts w:ascii="Consolas" w:hAnsi="Consolas" w:cs="Consolas"/>
@@ -10796,9 +12089,9 @@
           <w:sz w:val="24"/>
           <w:szCs w:val="24"/>
         </w:rPr>
-        <w:t>, _</w:t>
-      </w:r>
-      <w:proofErr w:type="spellStart"/>
+        <w:t>teacher.Salary</w:t>
+      </w:r>
+      <w:proofErr w:type="spellEnd"/>
       <w:r>
         <w:rPr>
           <w:rFonts w:ascii="Consolas" w:hAnsi="Consolas" w:cs="Consolas"/>
@@ -10806,9 +12099,8 @@
           <w:sz w:val="24"/>
           <w:szCs w:val="24"/>
         </w:rPr>
-        <w:t>teacher.Salary</w:t>
-      </w:r>
-      <w:proofErr w:type="spellEnd"/>
+        <w:t>)</w:t>
+      </w:r>
       <w:r>
         <w:rPr>
           <w:rFonts w:ascii="Consolas" w:hAnsi="Consolas" w:cs="Consolas"/>
@@ -10816,15 +12108,6 @@
           <w:sz w:val="24"/>
           <w:szCs w:val="24"/>
         </w:rPr>
-        <w:t>)</w:t>
-      </w:r>
-      <w:r>
-        <w:rPr>
-          <w:rFonts w:ascii="Consolas" w:hAnsi="Consolas" w:cs="Consolas"/>
-          <w:color w:val="000000"/>
-          <w:sz w:val="24"/>
-          <w:szCs w:val="24"/>
-        </w:rPr>
         <w:br/>
         <w:t>In C2 C is currency and 2 is the number of decimal digits</w:t>
       </w:r>
@@ -10851,8 +12134,18 @@
           <w:sz w:val="24"/>
           <w:szCs w:val="24"/>
         </w:rPr>
-        <w:t>Entity framework core :</w:t>
-      </w:r>
+        <w:t xml:space="preserve">Entity </w:t>
+      </w:r>
+      <w:proofErr w:type="gramStart"/>
+      <w:r>
+        <w:rPr>
+          <w:b/>
+          <w:sz w:val="24"/>
+          <w:szCs w:val="24"/>
+        </w:rPr>
+        <w:t>framework core :</w:t>
+      </w:r>
+      <w:proofErr w:type="gramEnd"/>
       <w:r>
         <w:rPr>
           <w:sz w:val="24"/>
@@ -10860,7 +12153,7 @@
         </w:rPr>
         <w:br/>
       </w:r>
-      <w:hyperlink r:id="rId96" w:history="1">
+      <w:hyperlink r:id="rId101" w:history="1">
         <w:r>
           <w:rPr>
             <w:rStyle w:val="Hyperlink"/>
@@ -11028,6 +12321,7 @@
           <w:shd w:val="clear" w:color="auto" w:fill="FFFFFF"/>
         </w:rPr>
       </w:pPr>
+      <w:proofErr w:type="gramStart"/>
       <w:r>
         <w:rPr>
           <w:rFonts w:ascii="Consolas" w:hAnsi="Consolas"/>
@@ -11036,9 +12330,9 @@
           <w:szCs w:val="24"/>
           <w:shd w:val="clear" w:color="auto" w:fill="FFFFFF"/>
         </w:rPr>
-        <w:t>add-migration </w:t>
-      </w:r>
-      <w:proofErr w:type="spellStart"/>
+        <w:t>add-migration</w:t>
+      </w:r>
+      <w:proofErr w:type="gramEnd"/>
       <w:r>
         <w:rPr>
           <w:rFonts w:ascii="Consolas" w:hAnsi="Consolas"/>
@@ -11047,9 +12341,9 @@
           <w:szCs w:val="24"/>
           <w:shd w:val="clear" w:color="auto" w:fill="FFFFFF"/>
         </w:rPr>
-        <w:t>SchoolDB</w:t>
-      </w:r>
-      <w:proofErr w:type="spellEnd"/>
+        <w:t> </w:t>
+      </w:r>
+      <w:proofErr w:type="spellStart"/>
       <w:r>
         <w:rPr>
           <w:rFonts w:ascii="Consolas" w:hAnsi="Consolas"/>
@@ -11058,23 +12352,10 @@
           <w:szCs w:val="24"/>
           <w:shd w:val="clear" w:color="auto" w:fill="FFFFFF"/>
         </w:rPr>
-        <w:t>  : this command creates the migration folder and file according to the context file created according to the created Model.</w:t>
-      </w:r>
-    </w:p>
-    <w:p>
-      <w:pPr>
-        <w:pStyle w:val="ListParagraph"/>
-        <w:ind w:left="0"/>
-        <w:rPr>
-          <w:sz w:val="24"/>
-          <w:szCs w:val="24"/>
-        </w:rPr>
-      </w:pPr>
-    </w:p>
-    <w:p>
-      <w:pPr>
-        <w:pStyle w:val="ListParagraph"/>
-        <w:ind w:left="0"/>
+        <w:t>SchoolDB</w:t>
+      </w:r>
+      <w:proofErr w:type="spellEnd"/>
+      <w:r>
         <w:rPr>
           <w:rFonts w:ascii="Consolas" w:hAnsi="Consolas"/>
           <w:color w:val="000000"/>
@@ -11082,8 +12363,23 @@
           <w:szCs w:val="24"/>
           <w:shd w:val="clear" w:color="auto" w:fill="FFFFFF"/>
         </w:rPr>
-      </w:pPr>
-      <w:r>
+        <w:t>  : this command creates the migration folder and file according to the context file created according to the created Model.</w:t>
+      </w:r>
+    </w:p>
+    <w:p>
+      <w:pPr>
+        <w:pStyle w:val="ListParagraph"/>
+        <w:ind w:left="0"/>
+        <w:rPr>
+          <w:sz w:val="24"/>
+          <w:szCs w:val="24"/>
+        </w:rPr>
+      </w:pPr>
+    </w:p>
+    <w:p>
+      <w:pPr>
+        <w:pStyle w:val="ListParagraph"/>
+        <w:ind w:left="0"/>
         <w:rPr>
           <w:rFonts w:ascii="Consolas" w:hAnsi="Consolas"/>
           <w:color w:val="000000"/>
@@ -11091,9 +12387,9 @@
           <w:szCs w:val="24"/>
           <w:shd w:val="clear" w:color="auto" w:fill="FFFFFF"/>
         </w:rPr>
-        <w:t>dotnet </w:t>
-      </w:r>
+      </w:pPr>
       <w:proofErr w:type="spellStart"/>
+      <w:proofErr w:type="gramStart"/>
       <w:r>
         <w:rPr>
           <w:rFonts w:ascii="Consolas" w:hAnsi="Consolas"/>
@@ -11102,9 +12398,10 @@
           <w:szCs w:val="24"/>
           <w:shd w:val="clear" w:color="auto" w:fill="FFFFFF"/>
         </w:rPr>
-        <w:t>ef</w:t>
+        <w:t>dotnet</w:t>
       </w:r>
       <w:proofErr w:type="spellEnd"/>
+      <w:proofErr w:type="gramEnd"/>
       <w:r>
         <w:rPr>
           <w:rFonts w:ascii="Consolas" w:hAnsi="Consolas"/>
@@ -11113,7 +12410,7 @@
           <w:szCs w:val="24"/>
           <w:shd w:val="clear" w:color="auto" w:fill="FFFFFF"/>
         </w:rPr>
-        <w:t xml:space="preserve"> database update : this command takes creates the </w:t>
+        <w:t> </w:t>
       </w:r>
       <w:proofErr w:type="spellStart"/>
       <w:r>
@@ -11124,7 +12421,7 @@
           <w:szCs w:val="24"/>
           <w:shd w:val="clear" w:color="auto" w:fill="FFFFFF"/>
         </w:rPr>
-        <w:t>db</w:t>
+        <w:t>ef</w:t>
       </w:r>
       <w:proofErr w:type="spellEnd"/>
       <w:r>
@@ -11135,7 +12432,7 @@
           <w:szCs w:val="24"/>
           <w:shd w:val="clear" w:color="auto" w:fill="FFFFFF"/>
         </w:rPr>
-        <w:t xml:space="preserve"> (</w:t>
+        <w:t xml:space="preserve"> database update : this command takes creates the </w:t>
       </w:r>
       <w:proofErr w:type="spellStart"/>
       <w:r>
@@ -11157,13 +12454,10 @@
           <w:szCs w:val="24"/>
           <w:shd w:val="clear" w:color="auto" w:fill="FFFFFF"/>
         </w:rPr>
-        <w:t xml:space="preserve"> name taken from the same configuration file that is passed in configure services) and then it creates the table according to the migration file.</w:t>
-      </w:r>
-    </w:p>
-    <w:p>
-      <w:pPr>
-        <w:pStyle w:val="ListParagraph"/>
-        <w:ind w:left="0"/>
+        <w:t xml:space="preserve"> (</w:t>
+      </w:r>
+      <w:proofErr w:type="spellStart"/>
+      <w:r>
         <w:rPr>
           <w:rFonts w:ascii="Consolas" w:hAnsi="Consolas"/>
           <w:color w:val="000000"/>
@@ -11171,12 +12465,10 @@
           <w:szCs w:val="24"/>
           <w:shd w:val="clear" w:color="auto" w:fill="FFFFFF"/>
         </w:rPr>
-      </w:pPr>
-    </w:p>
-    <w:p>
-      <w:pPr>
-        <w:pStyle w:val="ListParagraph"/>
-        <w:ind w:left="0"/>
+        <w:t>db</w:t>
+      </w:r>
+      <w:proofErr w:type="spellEnd"/>
+      <w:r>
         <w:rPr>
           <w:rFonts w:ascii="Consolas" w:hAnsi="Consolas"/>
           <w:color w:val="000000"/>
@@ -11184,8 +12476,13 @@
           <w:szCs w:val="24"/>
           <w:shd w:val="clear" w:color="auto" w:fill="FFFFFF"/>
         </w:rPr>
-      </w:pPr>
-      <w:r>
+        <w:t xml:space="preserve"> name taken from the same configuration file that is passed in configure services) and then it creates the table according to the migration file.</w:t>
+      </w:r>
+    </w:p>
+    <w:p>
+      <w:pPr>
+        <w:pStyle w:val="ListParagraph"/>
+        <w:ind w:left="0"/>
         <w:rPr>
           <w:rFonts w:ascii="Consolas" w:hAnsi="Consolas"/>
           <w:color w:val="000000"/>
@@ -11193,6 +12490,28 @@
           <w:szCs w:val="24"/>
           <w:shd w:val="clear" w:color="auto" w:fill="FFFFFF"/>
         </w:rPr>
+      </w:pPr>
+    </w:p>
+    <w:p>
+      <w:pPr>
+        <w:pStyle w:val="ListParagraph"/>
+        <w:ind w:left="0"/>
+        <w:rPr>
+          <w:rFonts w:ascii="Consolas" w:hAnsi="Consolas"/>
+          <w:color w:val="000000"/>
+          <w:sz w:val="24"/>
+          <w:szCs w:val="24"/>
+          <w:shd w:val="clear" w:color="auto" w:fill="FFFFFF"/>
+        </w:rPr>
+      </w:pPr>
+      <w:r>
+        <w:rPr>
+          <w:rFonts w:ascii="Consolas" w:hAnsi="Consolas"/>
+          <w:color w:val="000000"/>
+          <w:sz w:val="24"/>
+          <w:szCs w:val="24"/>
+          <w:shd w:val="clear" w:color="auto" w:fill="FFFFFF"/>
+        </w:rPr>
         <w:t>EF commands:</w:t>
       </w:r>
     </w:p>
@@ -11290,7 +12609,7 @@
           <w:u w:val="none"/>
         </w:rPr>
       </w:pPr>
-      <w:hyperlink r:id="rId97" w:history="1">
+      <w:hyperlink r:id="rId102" w:history="1">
         <w:r>
           <w:rPr>
             <w:rStyle w:val="Hyperlink"/>
@@ -11504,6 +12823,7 @@
           <w:sz w:val="24"/>
           <w:szCs w:val="24"/>
         </w:rPr>
+        <w:lastRenderedPageBreak/>
         <w:t>Asynchronous</w:t>
       </w:r>
     </w:p>
@@ -11770,7 +13090,7 @@
       </w:pPr>
     </w:p>
     <w:sectPr>
-      <w:headerReference w:type="default" r:id="rId98"/>
+      <w:headerReference w:type="default" r:id="rId103"/>
       <w:pgSz w:w="11906" w:h="16838"/>
       <w:pgMar w:top="1440" w:right="1440" w:bottom="1440" w:left="1440" w:header="708" w:footer="708" w:gutter="0"/>
       <w:cols w:space="708"/>
@@ -11781,7 +13101,7 @@
 </file>
 
 <file path=word/endnotes.xml><?xml version="1.0" encoding="utf-8"?>
-<w:endnotes xmlns:wpc="http://schemas.microsoft.com/office/word/2010/wordprocessingCanvas" xmlns:cx="http://schemas.microsoft.com/office/drawing/2014/chartex" xmlns:cx1="http://schemas.microsoft.com/office/drawing/2015/9/8/chartex" xmlns:cx2="http://schemas.microsoft.com/office/drawing/2015/10/21/chartex" xmlns:cx3="http://schemas.microsoft.com/office/drawing/2016/5/9/chartex" xmlns:cx4="http://schemas.microsoft.com/office/drawing/2016/5/10/chartex" xmlns:cx5="http://schemas.microsoft.com/office/drawing/2016/5/11/chartex" xmlns:cx6="http://schemas.microsoft.com/office/drawing/2016/5/12/chartex" xmlns:cx7="http://schemas.microsoft.com/office/drawing/2016/5/13/chartex" xmlns:cx8="http://schemas.microsoft.com/office/drawing/2016/5/14/chartex" xmlns:mc="http://schemas.openxmlformats.org/markup-compatibility/2006" xmlns:aink="http://schemas.microsoft.com/office/drawing/2016/ink" xmlns:am3d="http://schemas.microsoft.com/office/drawing/2017/model3d" xmlns:o="urn:schemas-microsoft-com:office:office" xmlns:r="http://schemas.openxmlformats.org/officeDocument/2006/relationships" xmlns:m="http://schemas.openxmlformats.org/officeDocument/2006/math" xmlns:v="urn:schemas-microsoft-com:vml" xmlns:wp14="http://schemas.microsoft.com/office/word/2010/wordprocessingDrawing" xmlns:wp="http://schemas.openxmlformats.org/drawingml/2006/wordprocessingDrawing" xmlns:w10="urn:schemas-microsoft-com:office:word" xmlns:w="http://schemas.openxmlformats.org/wordprocessingml/2006/main" xmlns:w14="http://schemas.microsoft.com/office/word/2010/wordml" xmlns:w15="http://schemas.microsoft.com/office/word/2012/wordml" xmlns:w16cex="http://schemas.microsoft.com/office/word/2018/wordml/cex" xmlns:w16cid="http://schemas.microsoft.com/office/word/2016/wordml/cid" xmlns:w16="http://schemas.microsoft.com/office/word/2018/wordml" xmlns:w16se="http://schemas.microsoft.com/office/word/2015/wordml/symex" xmlns:wpg="http://schemas.microsoft.com/office/word/2010/wordprocessingGroup" xmlns:wpi="http://schemas.microsoft.com/office/word/2010/wordprocessingInk" xmlns:wne="http://schemas.microsoft.com/office/word/2006/wordml" xmlns:wps="http://schemas.microsoft.com/office/word/2010/wordprocessingShape" mc:Ignorable="w14 w15 w16se w16cid w16 w16cex wp14">
+<w:endnotes xmlns:wpc="http://schemas.microsoft.com/office/word/2010/wordprocessingCanvas" xmlns:mc="http://schemas.openxmlformats.org/markup-compatibility/2006" xmlns:o="urn:schemas-microsoft-com:office:office" xmlns:r="http://schemas.openxmlformats.org/officeDocument/2006/relationships" xmlns:m="http://schemas.openxmlformats.org/officeDocument/2006/math" xmlns:v="urn:schemas-microsoft-com:vml" xmlns:wp14="http://schemas.microsoft.com/office/word/2010/wordprocessingDrawing" xmlns:wp="http://schemas.openxmlformats.org/drawingml/2006/wordprocessingDrawing" xmlns:w10="urn:schemas-microsoft-com:office:word" xmlns:w="http://schemas.openxmlformats.org/wordprocessingml/2006/main" xmlns:w14="http://schemas.microsoft.com/office/word/2010/wordml" xmlns:wpg="http://schemas.microsoft.com/office/word/2010/wordprocessingGroup" xmlns:wpi="http://schemas.microsoft.com/office/word/2010/wordprocessingInk" xmlns:wne="http://schemas.microsoft.com/office/word/2006/wordml" xmlns:wps="http://schemas.microsoft.com/office/word/2010/wordprocessingShape" mc:Ignorable="w14 wp14">
   <w:endnote w:type="separator" w:id="-1">
     <w:p>
       <w:pPr>
@@ -11806,7 +13126,7 @@
 </file>
 
 <file path=word/footnotes.xml><?xml version="1.0" encoding="utf-8"?>
-<w:footnotes xmlns:wpc="http://schemas.microsoft.com/office/word/2010/wordprocessingCanvas" xmlns:cx="http://schemas.microsoft.com/office/drawing/2014/chartex" xmlns:cx1="http://schemas.microsoft.com/office/drawing/2015/9/8/chartex" xmlns:cx2="http://schemas.microsoft.com/office/drawing/2015/10/21/chartex" xmlns:cx3="http://schemas.microsoft.com/office/drawing/2016/5/9/chartex" xmlns:cx4="http://schemas.microsoft.com/office/drawing/2016/5/10/chartex" xmlns:cx5="http://schemas.microsoft.com/office/drawing/2016/5/11/chartex" xmlns:cx6="http://schemas.microsoft.com/office/drawing/2016/5/12/chartex" xmlns:cx7="http://schemas.microsoft.com/office/drawing/2016/5/13/chartex" xmlns:cx8="http://schemas.microsoft.com/office/drawing/2016/5/14/chartex" xmlns:mc="http://schemas.openxmlformats.org/markup-compatibility/2006" xmlns:aink="http://schemas.microsoft.com/office/drawing/2016/ink" xmlns:am3d="http://schemas.microsoft.com/office/drawing/2017/model3d" xmlns:o="urn:schemas-microsoft-com:office:office" xmlns:r="http://schemas.openxmlformats.org/officeDocument/2006/relationships" xmlns:m="http://schemas.openxmlformats.org/officeDocument/2006/math" xmlns:v="urn:schemas-microsoft-com:vml" xmlns:wp14="http://schemas.microsoft.com/office/word/2010/wordprocessingDrawing" xmlns:wp="http://schemas.openxmlformats.org/drawingml/2006/wordprocessingDrawing" xmlns:w10="urn:schemas-microsoft-com:office:word" xmlns:w="http://schemas.openxmlformats.org/wordprocessingml/2006/main" xmlns:w14="http://schemas.microsoft.com/office/word/2010/wordml" xmlns:w15="http://schemas.microsoft.com/office/word/2012/wordml" xmlns:w16cex="http://schemas.microsoft.com/office/word/2018/wordml/cex" xmlns:w16cid="http://schemas.microsoft.com/office/word/2016/wordml/cid" xmlns:w16="http://schemas.microsoft.com/office/word/2018/wordml" xmlns:w16se="http://schemas.microsoft.com/office/word/2015/wordml/symex" xmlns:wpg="http://schemas.microsoft.com/office/word/2010/wordprocessingGroup" xmlns:wpi="http://schemas.microsoft.com/office/word/2010/wordprocessingInk" xmlns:wne="http://schemas.microsoft.com/office/word/2006/wordml" xmlns:wps="http://schemas.microsoft.com/office/word/2010/wordprocessingShape" mc:Ignorable="w14 w15 w16se w16cid w16 w16cex wp14">
+<w:footnotes xmlns:wpc="http://schemas.microsoft.com/office/word/2010/wordprocessingCanvas" xmlns:mc="http://schemas.openxmlformats.org/markup-compatibility/2006" xmlns:o="urn:schemas-microsoft-com:office:office" xmlns:r="http://schemas.openxmlformats.org/officeDocument/2006/relationships" xmlns:m="http://schemas.openxmlformats.org/officeDocument/2006/math" xmlns:v="urn:schemas-microsoft-com:vml" xmlns:wp14="http://schemas.microsoft.com/office/word/2010/wordprocessingDrawing" xmlns:wp="http://schemas.openxmlformats.org/drawingml/2006/wordprocessingDrawing" xmlns:w10="urn:schemas-microsoft-com:office:word" xmlns:w="http://schemas.openxmlformats.org/wordprocessingml/2006/main" xmlns:w14="http://schemas.microsoft.com/office/word/2010/wordml" xmlns:wpg="http://schemas.microsoft.com/office/word/2010/wordprocessingGroup" xmlns:wpi="http://schemas.microsoft.com/office/word/2010/wordprocessingInk" xmlns:wne="http://schemas.microsoft.com/office/word/2006/wordml" xmlns:wps="http://schemas.microsoft.com/office/word/2010/wordprocessingShape" mc:Ignorable="w14 wp14">
   <w:footnote w:type="separator" w:id="-1">
     <w:p>
       <w:pPr>
@@ -11831,7 +13151,7 @@
 </file>
 
 <file path=word/header1.xml><?xml version="1.0" encoding="utf-8"?>
-<w:hdr xmlns:wpc="http://schemas.microsoft.com/office/word/2010/wordprocessingCanvas" xmlns:cx="http://schemas.microsoft.com/office/drawing/2014/chartex" xmlns:cx1="http://schemas.microsoft.com/office/drawing/2015/9/8/chartex" xmlns:cx2="http://schemas.microsoft.com/office/drawing/2015/10/21/chartex" xmlns:cx3="http://schemas.microsoft.com/office/drawing/2016/5/9/chartex" xmlns:cx4="http://schemas.microsoft.com/office/drawing/2016/5/10/chartex" xmlns:cx5="http://schemas.microsoft.com/office/drawing/2016/5/11/chartex" xmlns:cx6="http://schemas.microsoft.com/office/drawing/2016/5/12/chartex" xmlns:cx7="http://schemas.microsoft.com/office/drawing/2016/5/13/chartex" xmlns:cx8="http://schemas.microsoft.com/office/drawing/2016/5/14/chartex" xmlns:mc="http://schemas.openxmlformats.org/markup-compatibility/2006" xmlns:aink="http://schemas.microsoft.com/office/drawing/2016/ink" xmlns:am3d="http://schemas.microsoft.com/office/drawing/2017/model3d" xmlns:o="urn:schemas-microsoft-com:office:office" xmlns:r="http://schemas.openxmlformats.org/officeDocument/2006/relationships" xmlns:m="http://schemas.openxmlformats.org/officeDocument/2006/math" xmlns:v="urn:schemas-microsoft-com:vml" xmlns:wp14="http://schemas.microsoft.com/office/word/2010/wordprocessingDrawing" xmlns:wp="http://schemas.openxmlformats.org/drawingml/2006/wordprocessingDrawing" xmlns:w10="urn:schemas-microsoft-com:office:word" xmlns:w="http://schemas.openxmlformats.org/wordprocessingml/2006/main" xmlns:w14="http://schemas.microsoft.com/office/word/2010/wordml" xmlns:w15="http://schemas.microsoft.com/office/word/2012/wordml" xmlns:w16cex="http://schemas.microsoft.com/office/word/2018/wordml/cex" xmlns:w16cid="http://schemas.microsoft.com/office/word/2016/wordml/cid" xmlns:w16="http://schemas.microsoft.com/office/word/2018/wordml" xmlns:w16se="http://schemas.microsoft.com/office/word/2015/wordml/symex" xmlns:wpg="http://schemas.microsoft.com/office/word/2010/wordprocessingGroup" xmlns:wpi="http://schemas.microsoft.com/office/word/2010/wordprocessingInk" xmlns:wne="http://schemas.microsoft.com/office/word/2006/wordml" xmlns:wps="http://schemas.microsoft.com/office/word/2010/wordprocessingShape" mc:Ignorable="w14 w15 w16se w16cid w16 w16cex wp14">
+<w:hdr xmlns:wpc="http://schemas.microsoft.com/office/word/2010/wordprocessingCanvas" xmlns:mc="http://schemas.openxmlformats.org/markup-compatibility/2006" xmlns:o="urn:schemas-microsoft-com:office:office" xmlns:r="http://schemas.openxmlformats.org/officeDocument/2006/relationships" xmlns:m="http://schemas.openxmlformats.org/officeDocument/2006/math" xmlns:v="urn:schemas-microsoft-com:vml" xmlns:wp14="http://schemas.microsoft.com/office/word/2010/wordprocessingDrawing" xmlns:wp="http://schemas.openxmlformats.org/drawingml/2006/wordprocessingDrawing" xmlns:w10="urn:schemas-microsoft-com:office:word" xmlns:w="http://schemas.openxmlformats.org/wordprocessingml/2006/main" xmlns:w14="http://schemas.microsoft.com/office/word/2010/wordml" xmlns:wpg="http://schemas.microsoft.com/office/word/2010/wordprocessingGroup" xmlns:wpi="http://schemas.microsoft.com/office/word/2010/wordprocessingInk" xmlns:wne="http://schemas.microsoft.com/office/word/2006/wordml" xmlns:wps="http://schemas.microsoft.com/office/word/2010/wordprocessingShape" mc:Ignorable="w14 wp14">
   <w:p>
     <w:pPr>
       <w:pStyle w:val="Header"/>
@@ -11851,8 +13171,8 @@
 </file>
 
 <file path=word/numbering.xml><?xml version="1.0" encoding="utf-8"?>
-<w:numbering xmlns:wpc="http://schemas.microsoft.com/office/word/2010/wordprocessingCanvas" xmlns:cx="http://schemas.microsoft.com/office/drawing/2014/chartex" xmlns:cx1="http://schemas.microsoft.com/office/drawing/2015/9/8/chartex" xmlns:cx2="http://schemas.microsoft.com/office/drawing/2015/10/21/chartex" xmlns:cx3="http://schemas.microsoft.com/office/drawing/2016/5/9/chartex" xmlns:cx4="http://schemas.microsoft.com/office/drawing/2016/5/10/chartex" xmlns:cx5="http://schemas.microsoft.com/office/drawing/2016/5/11/chartex" xmlns:cx6="http://schemas.microsoft.com/office/drawing/2016/5/12/chartex" xmlns:cx7="http://schemas.microsoft.com/office/drawing/2016/5/13/chartex" xmlns:cx8="http://schemas.microsoft.com/office/drawing/2016/5/14/chartex" xmlns:mc="http://schemas.openxmlformats.org/markup-compatibility/2006" xmlns:aink="http://schemas.microsoft.com/office/drawing/2016/ink" xmlns:am3d="http://schemas.microsoft.com/office/drawing/2017/model3d" xmlns:o="urn:schemas-microsoft-com:office:office" xmlns:r="http://schemas.openxmlformats.org/officeDocument/2006/relationships" xmlns:m="http://schemas.openxmlformats.org/officeDocument/2006/math" xmlns:v="urn:schemas-microsoft-com:vml" xmlns:wp14="http://schemas.microsoft.com/office/word/2010/wordprocessingDrawing" xmlns:wp="http://schemas.openxmlformats.org/drawingml/2006/wordprocessingDrawing" xmlns:w10="urn:schemas-microsoft-com:office:word" xmlns:w="http://schemas.openxmlformats.org/wordprocessingml/2006/main" xmlns:w14="http://schemas.microsoft.com/office/word/2010/wordml" xmlns:w15="http://schemas.microsoft.com/office/word/2012/wordml" xmlns:w16cex="http://schemas.microsoft.com/office/word/2018/wordml/cex" xmlns:w16cid="http://schemas.microsoft.com/office/word/2016/wordml/cid" xmlns:w16="http://schemas.microsoft.com/office/word/2018/wordml" xmlns:w16se="http://schemas.microsoft.com/office/word/2015/wordml/symex" xmlns:wpg="http://schemas.microsoft.com/office/word/2010/wordprocessingGroup" xmlns:wpi="http://schemas.microsoft.com/office/word/2010/wordprocessingInk" xmlns:wne="http://schemas.microsoft.com/office/word/2006/wordml" xmlns:wps="http://schemas.microsoft.com/office/word/2010/wordprocessingShape" mc:Ignorable="w14 w15 w16se w16cid w16 w16cex wp14">
-  <w:abstractNum w:abstractNumId="0" w15:restartNumberingAfterBreak="0">
+<w:numbering xmlns:wpc="http://schemas.microsoft.com/office/word/2010/wordprocessingCanvas" xmlns:mc="http://schemas.openxmlformats.org/markup-compatibility/2006" xmlns:o="urn:schemas-microsoft-com:office:office" xmlns:r="http://schemas.openxmlformats.org/officeDocument/2006/relationships" xmlns:m="http://schemas.openxmlformats.org/officeDocument/2006/math" xmlns:v="urn:schemas-microsoft-com:vml" xmlns:wp14="http://schemas.microsoft.com/office/word/2010/wordprocessingDrawing" xmlns:wp="http://schemas.openxmlformats.org/drawingml/2006/wordprocessingDrawing" xmlns:w10="urn:schemas-microsoft-com:office:word" xmlns:w="http://schemas.openxmlformats.org/wordprocessingml/2006/main" xmlns:w14="http://schemas.microsoft.com/office/word/2010/wordml" xmlns:wpg="http://schemas.microsoft.com/office/word/2010/wordprocessingGroup" xmlns:wpi="http://schemas.microsoft.com/office/word/2010/wordprocessingInk" xmlns:wne="http://schemas.microsoft.com/office/word/2006/wordml" xmlns:wps="http://schemas.microsoft.com/office/word/2010/wordprocessingShape" mc:Ignorable="w14 wp14">
+  <w:abstractNum w:abstractNumId="0">
     <w:nsid w:val="0788116E"/>
     <w:multiLevelType w:val="hybridMultilevel"/>
     <w:tmpl w:val="B9C2C2D8"/>
@@ -11965,7 +13285,7 @@
       </w:rPr>
     </w:lvl>
   </w:abstractNum>
-  <w:abstractNum w:abstractNumId="1" w15:restartNumberingAfterBreak="0">
+  <w:abstractNum w:abstractNumId="1">
     <w:nsid w:val="0B6966F0"/>
     <w:multiLevelType w:val="hybridMultilevel"/>
     <w:tmpl w:val="ABC63F28"/>
@@ -12078,7 +13398,7 @@
       </w:rPr>
     </w:lvl>
   </w:abstractNum>
-  <w:abstractNum w:abstractNumId="2" w15:restartNumberingAfterBreak="0">
+  <w:abstractNum w:abstractNumId="2">
     <w:nsid w:val="0C6958F8"/>
     <w:multiLevelType w:val="hybridMultilevel"/>
     <w:tmpl w:val="F6FCEBEE"/>
@@ -12191,7 +13511,7 @@
       </w:rPr>
     </w:lvl>
   </w:abstractNum>
-  <w:abstractNum w:abstractNumId="3" w15:restartNumberingAfterBreak="0">
+  <w:abstractNum w:abstractNumId="3">
     <w:nsid w:val="19C66611"/>
     <w:multiLevelType w:val="hybridMultilevel"/>
     <w:tmpl w:val="475ADCBE"/>
@@ -12304,7 +13624,7 @@
       </w:rPr>
     </w:lvl>
   </w:abstractNum>
-  <w:abstractNum w:abstractNumId="4" w15:restartNumberingAfterBreak="0">
+  <w:abstractNum w:abstractNumId="4">
     <w:nsid w:val="1BA94D00"/>
     <w:multiLevelType w:val="hybridMultilevel"/>
     <w:tmpl w:val="571AFDA0"/>
@@ -12417,7 +13737,7 @@
       </w:rPr>
     </w:lvl>
   </w:abstractNum>
-  <w:abstractNum w:abstractNumId="5" w15:restartNumberingAfterBreak="0">
+  <w:abstractNum w:abstractNumId="5">
     <w:nsid w:val="1E8160FE"/>
     <w:multiLevelType w:val="hybridMultilevel"/>
     <w:tmpl w:val="F5FC748C"/>
@@ -12530,7 +13850,7 @@
       </w:rPr>
     </w:lvl>
   </w:abstractNum>
-  <w:abstractNum w:abstractNumId="6" w15:restartNumberingAfterBreak="0">
+  <w:abstractNum w:abstractNumId="6">
     <w:nsid w:val="231060FA"/>
     <w:multiLevelType w:val="hybridMultilevel"/>
     <w:tmpl w:val="DCB0F372"/>
@@ -12643,7 +13963,120 @@
       </w:rPr>
     </w:lvl>
   </w:abstractNum>
-  <w:abstractNum w:abstractNumId="7" w15:restartNumberingAfterBreak="0">
+  <w:abstractNum w:abstractNumId="7">
+    <w:nsid w:val="2ED307D9"/>
+    <w:multiLevelType w:val="hybridMultilevel"/>
+    <w:tmpl w:val="A1D640B0"/>
+    <w:lvl w:ilvl="0" w:tplc="40090003">
+      <w:start w:val="1"/>
+      <w:numFmt w:val="bullet"/>
+      <w:lvlText w:val="o"/>
+      <w:lvlJc w:val="left"/>
+      <w:pPr>
+        <w:ind w:left="1080" w:hanging="360"/>
+      </w:pPr>
+      <w:rPr>
+        <w:rFonts w:ascii="Courier New" w:hAnsi="Courier New" w:cs="Courier New" w:hint="default"/>
+      </w:rPr>
+    </w:lvl>
+    <w:lvl w:ilvl="1" w:tplc="40090003" w:tentative="1">
+      <w:start w:val="1"/>
+      <w:numFmt w:val="bullet"/>
+      <w:lvlText w:val="o"/>
+      <w:lvlJc w:val="left"/>
+      <w:pPr>
+        <w:ind w:left="1800" w:hanging="360"/>
+      </w:pPr>
+      <w:rPr>
+        <w:rFonts w:ascii="Courier New" w:hAnsi="Courier New" w:cs="Courier New" w:hint="default"/>
+      </w:rPr>
+    </w:lvl>
+    <w:lvl w:ilvl="2" w:tplc="40090005" w:tentative="1">
+      <w:start w:val="1"/>
+      <w:numFmt w:val="bullet"/>
+      <w:lvlText w:val=""/>
+      <w:lvlJc w:val="left"/>
+      <w:pPr>
+        <w:ind w:left="2520" w:hanging="360"/>
+      </w:pPr>
+      <w:rPr>
+        <w:rFonts w:ascii="Wingdings" w:hAnsi="Wingdings" w:hint="default"/>
+      </w:rPr>
+    </w:lvl>
+    <w:lvl w:ilvl="3" w:tplc="40090001" w:tentative="1">
+      <w:start w:val="1"/>
+      <w:numFmt w:val="bullet"/>
+      <w:lvlText w:val=""/>
+      <w:lvlJc w:val="left"/>
+      <w:pPr>
+        <w:ind w:left="3240" w:hanging="360"/>
+      </w:pPr>
+      <w:rPr>
+        <w:rFonts w:ascii="Symbol" w:hAnsi="Symbol" w:hint="default"/>
+      </w:rPr>
+    </w:lvl>
+    <w:lvl w:ilvl="4" w:tplc="40090003" w:tentative="1">
+      <w:start w:val="1"/>
+      <w:numFmt w:val="bullet"/>
+      <w:lvlText w:val="o"/>
+      <w:lvlJc w:val="left"/>
+      <w:pPr>
+        <w:ind w:left="3960" w:hanging="360"/>
+      </w:pPr>
+      <w:rPr>
+        <w:rFonts w:ascii="Courier New" w:hAnsi="Courier New" w:cs="Courier New" w:hint="default"/>
+      </w:rPr>
+    </w:lvl>
+    <w:lvl w:ilvl="5" w:tplc="40090005" w:tentative="1">
+      <w:start w:val="1"/>
+      <w:numFmt w:val="bullet"/>
+      <w:lvlText w:val=""/>
+      <w:lvlJc w:val="left"/>
+      <w:pPr>
+        <w:ind w:left="4680" w:hanging="360"/>
+      </w:pPr>
+      <w:rPr>
+        <w:rFonts w:ascii="Wingdings" w:hAnsi="Wingdings" w:hint="default"/>
+      </w:rPr>
+    </w:lvl>
+    <w:lvl w:ilvl="6" w:tplc="40090001" w:tentative="1">
+      <w:start w:val="1"/>
+      <w:numFmt w:val="bullet"/>
+      <w:lvlText w:val=""/>
+      <w:lvlJc w:val="left"/>
+      <w:pPr>
+        <w:ind w:left="5400" w:hanging="360"/>
+      </w:pPr>
+      <w:rPr>
+        <w:rFonts w:ascii="Symbol" w:hAnsi="Symbol" w:hint="default"/>
+      </w:rPr>
+    </w:lvl>
+    <w:lvl w:ilvl="7" w:tplc="40090003" w:tentative="1">
+      <w:start w:val="1"/>
+      <w:numFmt w:val="bullet"/>
+      <w:lvlText w:val="o"/>
+      <w:lvlJc w:val="left"/>
+      <w:pPr>
+        <w:ind w:left="6120" w:hanging="360"/>
+      </w:pPr>
+      <w:rPr>
+        <w:rFonts w:ascii="Courier New" w:hAnsi="Courier New" w:cs="Courier New" w:hint="default"/>
+      </w:rPr>
+    </w:lvl>
+    <w:lvl w:ilvl="8" w:tplc="40090005" w:tentative="1">
+      <w:start w:val="1"/>
+      <w:numFmt w:val="bullet"/>
+      <w:lvlText w:val=""/>
+      <w:lvlJc w:val="left"/>
+      <w:pPr>
+        <w:ind w:left="6840" w:hanging="360"/>
+      </w:pPr>
+      <w:rPr>
+        <w:rFonts w:ascii="Wingdings" w:hAnsi="Wingdings" w:hint="default"/>
+      </w:rPr>
+    </w:lvl>
+  </w:abstractNum>
+  <w:abstractNum w:abstractNumId="8">
     <w:nsid w:val="2FBE4B37"/>
     <w:multiLevelType w:val="hybridMultilevel"/>
     <w:tmpl w:val="A9C0DAF4"/>
@@ -12756,7 +14189,7 @@
       </w:rPr>
     </w:lvl>
   </w:abstractNum>
-  <w:abstractNum w:abstractNumId="8" w15:restartNumberingAfterBreak="0">
+  <w:abstractNum w:abstractNumId="9">
     <w:nsid w:val="30590026"/>
     <w:multiLevelType w:val="hybridMultilevel"/>
     <w:tmpl w:val="BAC4644E"/>
@@ -12869,7 +14302,7 @@
       </w:rPr>
     </w:lvl>
   </w:abstractNum>
-  <w:abstractNum w:abstractNumId="9" w15:restartNumberingAfterBreak="0">
+  <w:abstractNum w:abstractNumId="10">
     <w:nsid w:val="3966412D"/>
     <w:multiLevelType w:val="hybridMultilevel"/>
     <w:tmpl w:val="3B661B02"/>
@@ -12982,7 +14415,7 @@
       </w:rPr>
     </w:lvl>
   </w:abstractNum>
-  <w:abstractNum w:abstractNumId="10" w15:restartNumberingAfterBreak="0">
+  <w:abstractNum w:abstractNumId="11">
     <w:nsid w:val="3D040ECA"/>
     <w:multiLevelType w:val="hybridMultilevel"/>
     <w:tmpl w:val="E4EA6C7C"/>
@@ -13095,7 +14528,7 @@
       </w:rPr>
     </w:lvl>
   </w:abstractNum>
-  <w:abstractNum w:abstractNumId="11" w15:restartNumberingAfterBreak="0">
+  <w:abstractNum w:abstractNumId="12">
     <w:nsid w:val="495E618A"/>
     <w:multiLevelType w:val="hybridMultilevel"/>
     <w:tmpl w:val="5BBEFA48"/>
@@ -13208,7 +14641,7 @@
       </w:rPr>
     </w:lvl>
   </w:abstractNum>
-  <w:abstractNum w:abstractNumId="12" w15:restartNumberingAfterBreak="0">
+  <w:abstractNum w:abstractNumId="13">
     <w:nsid w:val="53F65632"/>
     <w:multiLevelType w:val="hybridMultilevel"/>
     <w:tmpl w:val="D6921FF0"/>
@@ -13321,7 +14754,7 @@
       </w:rPr>
     </w:lvl>
   </w:abstractNum>
-  <w:abstractNum w:abstractNumId="13" w15:restartNumberingAfterBreak="0">
+  <w:abstractNum w:abstractNumId="14">
     <w:nsid w:val="547D77F3"/>
     <w:multiLevelType w:val="hybridMultilevel"/>
     <w:tmpl w:val="FB187640"/>
@@ -13434,7 +14867,7 @@
       </w:rPr>
     </w:lvl>
   </w:abstractNum>
-  <w:abstractNum w:abstractNumId="14" w15:restartNumberingAfterBreak="0">
+  <w:abstractNum w:abstractNumId="15">
     <w:nsid w:val="71906562"/>
     <w:multiLevelType w:val="hybridMultilevel"/>
     <w:tmpl w:val="68DAD9C6"/>
@@ -13547,7 +14980,7 @@
       </w:rPr>
     </w:lvl>
   </w:abstractNum>
-  <w:abstractNum w:abstractNumId="15" w15:restartNumberingAfterBreak="0">
+  <w:abstractNum w:abstractNumId="16">
     <w:nsid w:val="71F524A6"/>
     <w:multiLevelType w:val="multilevel"/>
     <w:tmpl w:val="56AA32A4"/>
@@ -13660,7 +15093,7 @@
       </w:pPr>
     </w:lvl>
   </w:abstractNum>
-  <w:abstractNum w:abstractNumId="16" w15:restartNumberingAfterBreak="0">
+  <w:abstractNum w:abstractNumId="17">
     <w:nsid w:val="78744237"/>
     <w:multiLevelType w:val="multilevel"/>
     <w:tmpl w:val="D27EEB50"/>
@@ -13789,16 +15222,16 @@
     <w:abstractNumId w:val="5"/>
   </w:num>
   <w:num w:numId="6">
-    <w:abstractNumId w:val="8"/>
+    <w:abstractNumId w:val="9"/>
   </w:num>
   <w:num w:numId="7">
-    <w:abstractNumId w:val="13"/>
+    <w:abstractNumId w:val="14"/>
   </w:num>
   <w:num w:numId="8">
-    <w:abstractNumId w:val="9"/>
+    <w:abstractNumId w:val="10"/>
   </w:num>
   <w:num w:numId="9">
-    <w:abstractNumId w:val="14"/>
+    <w:abstractNumId w:val="15"/>
   </w:num>
   <w:num w:numId="10">
     <w:abstractNumId w:val="6"/>
@@ -13807,28 +15240,31 @@
     <w:abstractNumId w:val="3"/>
   </w:num>
   <w:num w:numId="12">
+    <w:abstractNumId w:val="17"/>
+  </w:num>
+  <w:num w:numId="13">
     <w:abstractNumId w:val="16"/>
   </w:num>
-  <w:num w:numId="13">
-    <w:abstractNumId w:val="15"/>
-  </w:num>
   <w:num w:numId="14">
-    <w:abstractNumId w:val="10"/>
+    <w:abstractNumId w:val="11"/>
   </w:num>
   <w:num w:numId="15">
-    <w:abstractNumId w:val="11"/>
+    <w:abstractNumId w:val="12"/>
   </w:num>
   <w:num w:numId="16">
-    <w:abstractNumId w:val="12"/>
+    <w:abstractNumId w:val="13"/>
   </w:num>
   <w:num w:numId="17">
+    <w:abstractNumId w:val="8"/>
+  </w:num>
+  <w:num w:numId="18">
     <w:abstractNumId w:val="7"/>
   </w:num>
 </w:numbering>
 </file>
 
 <file path=word/styles.xml><?xml version="1.0" encoding="utf-8"?>
-<w:styles xmlns:mc="http://schemas.openxmlformats.org/markup-compatibility/2006" xmlns:r="http://schemas.openxmlformats.org/officeDocument/2006/relationships" xmlns:w="http://schemas.openxmlformats.org/wordprocessingml/2006/main" xmlns:w14="http://schemas.microsoft.com/office/word/2010/wordml" xmlns:w15="http://schemas.microsoft.com/office/word/2012/wordml" xmlns:w16cex="http://schemas.microsoft.com/office/word/2018/wordml/cex" xmlns:w16cid="http://schemas.microsoft.com/office/word/2016/wordml/cid" xmlns:w16="http://schemas.microsoft.com/office/word/2018/wordml" xmlns:w16se="http://schemas.microsoft.com/office/word/2015/wordml/symex" mc:Ignorable="w14 w15 w16se w16cid w16 w16cex">
+<w:styles xmlns:mc="http://schemas.openxmlformats.org/markup-compatibility/2006" xmlns:r="http://schemas.openxmlformats.org/officeDocument/2006/relationships" xmlns:w="http://schemas.openxmlformats.org/wordprocessingml/2006/main" xmlns:w14="http://schemas.microsoft.com/office/word/2010/wordml" mc:Ignorable="w14">
   <w:docDefaults>
     <w:rPrDefault>
       <w:rPr>
@@ -13844,383 +15280,144 @@
       </w:pPr>
     </w:pPrDefault>
   </w:docDefaults>
-  <w:latentStyles w:defLockedState="0" w:defUIPriority="99" w:defSemiHidden="0" w:defUnhideWhenUsed="0" w:defQFormat="0" w:count="376">
-    <w:lsdException w:name="Normal" w:uiPriority="0" w:qFormat="1"/>
-    <w:lsdException w:name="heading 1" w:uiPriority="9" w:qFormat="1"/>
-    <w:lsdException w:name="heading 2" w:semiHidden="1" w:uiPriority="9" w:unhideWhenUsed="1" w:qFormat="1"/>
-    <w:lsdException w:name="heading 3" w:semiHidden="1" w:uiPriority="9" w:unhideWhenUsed="1" w:qFormat="1"/>
-    <w:lsdException w:name="heading 4" w:semiHidden="1" w:uiPriority="9" w:unhideWhenUsed="1" w:qFormat="1"/>
-    <w:lsdException w:name="heading 5" w:semiHidden="1" w:uiPriority="9" w:unhideWhenUsed="1" w:qFormat="1"/>
-    <w:lsdException w:name="heading 6" w:semiHidden="1" w:uiPriority="9" w:unhideWhenUsed="1" w:qFormat="1"/>
-    <w:lsdException w:name="heading 7" w:semiHidden="1" w:uiPriority="9" w:unhideWhenUsed="1" w:qFormat="1"/>
-    <w:lsdException w:name="heading 8" w:semiHidden="1" w:uiPriority="9" w:unhideWhenUsed="1" w:qFormat="1"/>
-    <w:lsdException w:name="heading 9" w:semiHidden="1" w:uiPriority="9" w:unhideWhenUsed="1" w:qFormat="1"/>
-    <w:lsdException w:name="index 1" w:semiHidden="1" w:unhideWhenUsed="1"/>
-    <w:lsdException w:name="index 2" w:semiHidden="1" w:unhideWhenUsed="1"/>
-    <w:lsdException w:name="index 3" w:semiHidden="1" w:unhideWhenUsed="1"/>
-    <w:lsdException w:name="index 4" w:semiHidden="1" w:unhideWhenUsed="1"/>
-    <w:lsdException w:name="index 5" w:semiHidden="1" w:unhideWhenUsed="1"/>
-    <w:lsdException w:name="index 6" w:semiHidden="1" w:unhideWhenUsed="1"/>
-    <w:lsdException w:name="index 7" w:semiHidden="1" w:unhideWhenUsed="1"/>
-    <w:lsdException w:name="index 8" w:semiHidden="1" w:unhideWhenUsed="1"/>
-    <w:lsdException w:name="index 9" w:semiHidden="1" w:unhideWhenUsed="1"/>
-    <w:lsdException w:name="toc 1" w:semiHidden="1" w:uiPriority="39" w:unhideWhenUsed="1"/>
-    <w:lsdException w:name="toc 2" w:semiHidden="1" w:uiPriority="39" w:unhideWhenUsed="1"/>
-    <w:lsdException w:name="toc 3" w:semiHidden="1" w:uiPriority="39" w:unhideWhenUsed="1"/>
-    <w:lsdException w:name="toc 4" w:semiHidden="1" w:uiPriority="39" w:unhideWhenUsed="1"/>
-    <w:lsdException w:name="toc 5" w:semiHidden="1" w:uiPriority="39" w:unhideWhenUsed="1"/>
-    <w:lsdException w:name="toc 6" w:semiHidden="1" w:uiPriority="39" w:unhideWhenUsed="1"/>
-    <w:lsdException w:name="toc 7" w:semiHidden="1" w:uiPriority="39" w:unhideWhenUsed="1"/>
-    <w:lsdException w:name="toc 8" w:semiHidden="1" w:uiPriority="39" w:unhideWhenUsed="1"/>
-    <w:lsdException w:name="toc 9" w:semiHidden="1" w:uiPriority="39" w:unhideWhenUsed="1"/>
-    <w:lsdException w:name="Normal Indent" w:semiHidden="1" w:unhideWhenUsed="1"/>
-    <w:lsdException w:name="footnote text" w:semiHidden="1" w:unhideWhenUsed="1"/>
-    <w:lsdException w:name="annotation text" w:semiHidden="1" w:unhideWhenUsed="1"/>
-    <w:lsdException w:name="header" w:semiHidden="1" w:unhideWhenUsed="1"/>
-    <w:lsdException w:name="footer" w:semiHidden="1" w:unhideWhenUsed="1"/>
-    <w:lsdException w:name="index heading" w:semiHidden="1" w:unhideWhenUsed="1"/>
-    <w:lsdException w:name="caption" w:semiHidden="1" w:uiPriority="35" w:unhideWhenUsed="1" w:qFormat="1"/>
-    <w:lsdException w:name="table of figures" w:semiHidden="1" w:unhideWhenUsed="1"/>
-    <w:lsdException w:name="envelope address" w:semiHidden="1" w:unhideWhenUsed="1"/>
-    <w:lsdException w:name="envelope return" w:semiHidden="1" w:unhideWhenUsed="1"/>
-    <w:lsdException w:name="footnote reference" w:semiHidden="1" w:unhideWhenUsed="1"/>
-    <w:lsdException w:name="annotation reference" w:semiHidden="1" w:unhideWhenUsed="1"/>
-    <w:lsdException w:name="line number" w:semiHidden="1" w:unhideWhenUsed="1"/>
-    <w:lsdException w:name="page number" w:semiHidden="1" w:unhideWhenUsed="1"/>
-    <w:lsdException w:name="endnote reference" w:semiHidden="1" w:unhideWhenUsed="1"/>
-    <w:lsdException w:name="endnote text" w:semiHidden="1" w:unhideWhenUsed="1"/>
-    <w:lsdException w:name="table of authorities" w:semiHidden="1" w:unhideWhenUsed="1"/>
-    <w:lsdException w:name="macro" w:semiHidden="1" w:unhideWhenUsed="1"/>
-    <w:lsdException w:name="toa heading" w:semiHidden="1" w:unhideWhenUsed="1"/>
-    <w:lsdException w:name="List" w:semiHidden="1" w:unhideWhenUsed="1"/>
-    <w:lsdException w:name="List Bullet" w:semiHidden="1" w:unhideWhenUsed="1"/>
-    <w:lsdException w:name="List Number" w:semiHidden="1" w:unhideWhenUsed="1"/>
-    <w:lsdException w:name="List 2" w:semiHidden="1" w:unhideWhenUsed="1"/>
-    <w:lsdException w:name="List 3" w:semiHidden="1" w:unhideWhenUsed="1"/>
-    <w:lsdException w:name="List 4" w:semiHidden="1" w:unhideWhenUsed="1"/>
-    <w:lsdException w:name="List 5" w:semiHidden="1" w:unhideWhenUsed="1"/>
-    <w:lsdException w:name="List Bullet 2" w:semiHidden="1" w:unhideWhenUsed="1"/>
-    <w:lsdException w:name="List Bullet 3" w:semiHidden="1" w:unhideWhenUsed="1"/>
-    <w:lsdException w:name="List Bullet 4" w:semiHidden="1" w:unhideWhenUsed="1"/>
-    <w:lsdException w:name="List Bullet 5" w:semiHidden="1" w:unhideWhenUsed="1"/>
-    <w:lsdException w:name="List Number 2" w:semiHidden="1" w:unhideWhenUsed="1"/>
-    <w:lsdException w:name="List Number 3" w:semiHidden="1" w:unhideWhenUsed="1"/>
-    <w:lsdException w:name="List Number 4" w:semiHidden="1" w:unhideWhenUsed="1"/>
-    <w:lsdException w:name="List Number 5" w:semiHidden="1" w:unhideWhenUsed="1"/>
-    <w:lsdException w:name="Title" w:uiPriority="10" w:qFormat="1"/>
-    <w:lsdException w:name="Closing" w:semiHidden="1" w:unhideWhenUsed="1"/>
-    <w:lsdException w:name="Signature" w:semiHidden="1" w:unhideWhenUsed="1"/>
-    <w:lsdException w:name="Default Paragraph Font" w:semiHidden="1" w:uiPriority="1" w:unhideWhenUsed="1"/>
-    <w:lsdException w:name="Body Text" w:semiHidden="1" w:unhideWhenUsed="1"/>
-    <w:lsdException w:name="Body Text Indent" w:semiHidden="1" w:unhideWhenUsed="1"/>
-    <w:lsdException w:name="List Continue" w:semiHidden="1" w:unhideWhenUsed="1"/>
-    <w:lsdException w:name="List Continue 2" w:semiHidden="1" w:unhideWhenUsed="1"/>
-    <w:lsdException w:name="List Continue 3" w:semiHidden="1" w:unhideWhenUsed="1"/>
-    <w:lsdException w:name="List Continue 4" w:semiHidden="1" w:unhideWhenUsed="1"/>
-    <w:lsdException w:name="List Continue 5" w:semiHidden="1" w:unhideWhenUsed="1"/>
-    <w:lsdException w:name="Message Header" w:semiHidden="1" w:unhideWhenUsed="1"/>
-    <w:lsdException w:name="Subtitle" w:uiPriority="11" w:qFormat="1"/>
-    <w:lsdException w:name="Salutation" w:semiHidden="1" w:unhideWhenUsed="1"/>
-    <w:lsdException w:name="Date" w:semiHidden="1" w:unhideWhenUsed="1"/>
-    <w:lsdException w:name="Body Text First Indent" w:semiHidden="1" w:unhideWhenUsed="1"/>
-    <w:lsdException w:name="Body Text First Indent 2" w:semiHidden="1" w:unhideWhenUsed="1"/>
-    <w:lsdException w:name="Note Heading" w:semiHidden="1" w:unhideWhenUsed="1"/>
-    <w:lsdException w:name="Body Text 2" w:semiHidden="1" w:unhideWhenUsed="1"/>
-    <w:lsdException w:name="Body Text 3" w:semiHidden="1" w:unhideWhenUsed="1"/>
-    <w:lsdException w:name="Body Text Indent 2" w:semiHidden="1" w:unhideWhenUsed="1"/>
-    <w:lsdException w:name="Body Text Indent 3" w:semiHidden="1" w:unhideWhenUsed="1"/>
-    <w:lsdException w:name="Block Text" w:semiHidden="1" w:unhideWhenUsed="1"/>
-    <w:lsdException w:name="Hyperlink" w:semiHidden="1" w:unhideWhenUsed="1"/>
-    <w:lsdException w:name="FollowedHyperlink" w:semiHidden="1" w:unhideWhenUsed="1"/>
-    <w:lsdException w:name="Strong" w:uiPriority="22" w:qFormat="1"/>
-    <w:lsdException w:name="Emphasis" w:uiPriority="20" w:qFormat="1"/>
-    <w:lsdException w:name="Document Map" w:semiHidden="1" w:unhideWhenUsed="1"/>
-    <w:lsdException w:name="Plain Text" w:semiHidden="1" w:unhideWhenUsed="1"/>
-    <w:lsdException w:name="E-mail Signature" w:semiHidden="1" w:unhideWhenUsed="1"/>
-    <w:lsdException w:name="HTML Top of Form" w:semiHidden="1" w:unhideWhenUsed="1"/>
-    <w:lsdException w:name="HTML Bottom of Form" w:semiHidden="1" w:unhideWhenUsed="1"/>
-    <w:lsdException w:name="Normal (Web)" w:semiHidden="1" w:unhideWhenUsed="1"/>
-    <w:lsdException w:name="HTML Acronym" w:semiHidden="1" w:unhideWhenUsed="1"/>
-    <w:lsdException w:name="HTML Address" w:semiHidden="1" w:unhideWhenUsed="1"/>
-    <w:lsdException w:name="HTML Cite" w:semiHidden="1" w:unhideWhenUsed="1"/>
-    <w:lsdException w:name="HTML Code" w:semiHidden="1" w:unhideWhenUsed="1"/>
-    <w:lsdException w:name="HTML Definition" w:semiHidden="1" w:unhideWhenUsed="1"/>
-    <w:lsdException w:name="HTML Keyboard" w:semiHidden="1" w:unhideWhenUsed="1"/>
-    <w:lsdException w:name="HTML Preformatted" w:semiHidden="1" w:unhideWhenUsed="1"/>
-    <w:lsdException w:name="HTML Sample" w:semiHidden="1" w:unhideWhenUsed="1"/>
-    <w:lsdException w:name="HTML Typewriter" w:semiHidden="1" w:unhideWhenUsed="1"/>
-    <w:lsdException w:name="HTML Variable" w:semiHidden="1" w:unhideWhenUsed="1"/>
-    <w:lsdException w:name="Normal Table" w:semiHidden="1" w:unhideWhenUsed="1"/>
-    <w:lsdException w:name="annotation subject" w:semiHidden="1" w:unhideWhenUsed="1"/>
-    <w:lsdException w:name="No List" w:semiHidden="1" w:unhideWhenUsed="1"/>
-    <w:lsdException w:name="Outline List 1" w:semiHidden="1" w:unhideWhenUsed="1"/>
-    <w:lsdException w:name="Outline List 2" w:semiHidden="1" w:unhideWhenUsed="1"/>
-    <w:lsdException w:name="Outline List 3" w:semiHidden="1" w:unhideWhenUsed="1"/>
-    <w:lsdException w:name="Table Simple 1" w:semiHidden="1" w:unhideWhenUsed="1"/>
-    <w:lsdException w:name="Table Simple 2" w:semiHidden="1" w:unhideWhenUsed="1"/>
-    <w:lsdException w:name="Table Simple 3" w:semiHidden="1" w:unhideWhenUsed="1"/>
-    <w:lsdException w:name="Table Classic 1" w:semiHidden="1" w:unhideWhenUsed="1"/>
-    <w:lsdException w:name="Table Classic 2" w:semiHidden="1" w:unhideWhenUsed="1"/>
-    <w:lsdException w:name="Table Classic 3" w:semiHidden="1" w:unhideWhenUsed="1"/>
-    <w:lsdException w:name="Table Classic 4" w:semiHidden="1" w:unhideWhenUsed="1"/>
-    <w:lsdException w:name="Table Colorful 1" w:semiHidden="1" w:unhideWhenUsed="1"/>
-    <w:lsdException w:name="Table Colorful 2" w:semiHidden="1" w:unhideWhenUsed="1"/>
-    <w:lsdException w:name="Table Colorful 3" w:semiHidden="1" w:unhideWhenUsed="1"/>
-    <w:lsdException w:name="Table Columns 1" w:semiHidden="1" w:unhideWhenUsed="1"/>
-    <w:lsdException w:name="Table Columns 2" w:semiHidden="1" w:unhideWhenUsed="1"/>
-    <w:lsdException w:name="Table Columns 3" w:semiHidden="1" w:unhideWhenUsed="1"/>
-    <w:lsdException w:name="Table Columns 4" w:semiHidden="1" w:unhideWhenUsed="1"/>
-    <w:lsdException w:name="Table Columns 5" w:semiHidden="1" w:unhideWhenUsed="1"/>
-    <w:lsdException w:name="Table Grid 1" w:semiHidden="1" w:unhideWhenUsed="1"/>
-    <w:lsdException w:name="Table Grid 2" w:semiHidden="1" w:unhideWhenUsed="1"/>
-    <w:lsdException w:name="Table Grid 3" w:semiHidden="1" w:unhideWhenUsed="1"/>
-    <w:lsdException w:name="Table Grid 4" w:semiHidden="1" w:unhideWhenUsed="1"/>
-    <w:lsdException w:name="Table Grid 5" w:semiHidden="1" w:unhideWhenUsed="1"/>
-    <w:lsdException w:name="Table Grid 6" w:semiHidden="1" w:unhideWhenUsed="1"/>
-    <w:lsdException w:name="Table Grid 7" w:semiHidden="1" w:unhideWhenUsed="1"/>
-    <w:lsdException w:name="Table Grid 8" w:semiHidden="1" w:unhideWhenUsed="1"/>
-    <w:lsdException w:name="Table List 1" w:semiHidden="1" w:unhideWhenUsed="1"/>
-    <w:lsdException w:name="Table List 2" w:semiHidden="1" w:unhideWhenUsed="1"/>
-    <w:lsdException w:name="Table List 3" w:semiHidden="1" w:unhideWhenUsed="1"/>
-    <w:lsdException w:name="Table List 4" w:semiHidden="1" w:unhideWhenUsed="1"/>
-    <w:lsdException w:name="Table List 5" w:semiHidden="1" w:unhideWhenUsed="1"/>
-    <w:lsdException w:name="Table List 6" w:semiHidden="1" w:unhideWhenUsed="1"/>
-    <w:lsdException w:name="Table List 7" w:semiHidden="1" w:unhideWhenUsed="1"/>
-    <w:lsdException w:name="Table List 8" w:semiHidden="1" w:unhideWhenUsed="1"/>
-    <w:lsdException w:name="Table 3D effects 1" w:semiHidden="1" w:unhideWhenUsed="1"/>
-    <w:lsdException w:name="Table 3D effects 2" w:semiHidden="1" w:unhideWhenUsed="1"/>
-    <w:lsdException w:name="Table 3D effects 3" w:semiHidden="1" w:unhideWhenUsed="1"/>
-    <w:lsdException w:name="Table Contemporary" w:semiHidden="1" w:unhideWhenUsed="1"/>
-    <w:lsdException w:name="Table Elegant" w:semiHidden="1" w:unhideWhenUsed="1"/>
-    <w:lsdException w:name="Table Professional" w:semiHidden="1" w:unhideWhenUsed="1"/>
-    <w:lsdException w:name="Table Subtle 1" w:semiHidden="1" w:unhideWhenUsed="1"/>
-    <w:lsdException w:name="Table Subtle 2" w:semiHidden="1" w:unhideWhenUsed="1"/>
-    <w:lsdException w:name="Table Web 1" w:semiHidden="1" w:unhideWhenUsed="1"/>
-    <w:lsdException w:name="Table Web 2" w:semiHidden="1" w:unhideWhenUsed="1"/>
-    <w:lsdException w:name="Table Web 3" w:semiHidden="1" w:unhideWhenUsed="1"/>
-    <w:lsdException w:name="Balloon Text" w:semiHidden="1" w:unhideWhenUsed="1"/>
-    <w:lsdException w:name="Table Grid" w:uiPriority="39"/>
-    <w:lsdException w:name="Table Theme" w:semiHidden="1" w:unhideWhenUsed="1"/>
-    <w:lsdException w:name="Placeholder Text" w:semiHidden="1"/>
-    <w:lsdException w:name="No Spacing" w:uiPriority="1" w:qFormat="1"/>
-    <w:lsdException w:name="Light Shading" w:uiPriority="60"/>
-    <w:lsdException w:name="Light List" w:uiPriority="61"/>
-    <w:lsdException w:name="Light Grid" w:uiPriority="62"/>
-    <w:lsdException w:name="Medium Shading 1" w:uiPriority="63"/>
-    <w:lsdException w:name="Medium Shading 2" w:uiPriority="64"/>
-    <w:lsdException w:name="Medium List 1" w:uiPriority="65"/>
-    <w:lsdException w:name="Medium List 2" w:uiPriority="66"/>
-    <w:lsdException w:name="Medium Grid 1" w:uiPriority="67"/>
-    <w:lsdException w:name="Medium Grid 2" w:uiPriority="68"/>
-    <w:lsdException w:name="Medium Grid 3" w:uiPriority="69"/>
-    <w:lsdException w:name="Dark List" w:uiPriority="70"/>
-    <w:lsdException w:name="Colorful Shading" w:uiPriority="71"/>
-    <w:lsdException w:name="Colorful List" w:uiPriority="72"/>
-    <w:lsdException w:name="Colorful Grid" w:uiPriority="73"/>
-    <w:lsdException w:name="Light Shading Accent 1" w:uiPriority="60"/>
-    <w:lsdException w:name="Light List Accent 1" w:uiPriority="61"/>
-    <w:lsdException w:name="Light Grid Accent 1" w:uiPriority="62"/>
-    <w:lsdException w:name="Medium Shading 1 Accent 1" w:uiPriority="63"/>
-    <w:lsdException w:name="Medium Shading 2 Accent 1" w:uiPriority="64"/>
-    <w:lsdException w:name="Medium List 1 Accent 1" w:uiPriority="65"/>
-    <w:lsdException w:name="Revision" w:semiHidden="1"/>
-    <w:lsdException w:name="List Paragraph" w:uiPriority="34" w:qFormat="1"/>
-    <w:lsdException w:name="Quote" w:uiPriority="29" w:qFormat="1"/>
-    <w:lsdException w:name="Intense Quote" w:uiPriority="30" w:qFormat="1"/>
-    <w:lsdException w:name="Medium List 2 Accent 1" w:uiPriority="66"/>
-    <w:lsdException w:name="Medium Grid 1 Accent 1" w:uiPriority="67"/>
-    <w:lsdException w:name="Medium Grid 2 Accent 1" w:uiPriority="68"/>
-    <w:lsdException w:name="Medium Grid 3 Accent 1" w:uiPriority="69"/>
-    <w:lsdException w:name="Dark List Accent 1" w:uiPriority="70"/>
-    <w:lsdException w:name="Colorful Shading Accent 1" w:uiPriority="71"/>
-    <w:lsdException w:name="Colorful List Accent 1" w:uiPriority="72"/>
-    <w:lsdException w:name="Colorful Grid Accent 1" w:uiPriority="73"/>
-    <w:lsdException w:name="Light Shading Accent 2" w:uiPriority="60"/>
-    <w:lsdException w:name="Light List Accent 2" w:uiPriority="61"/>
-    <w:lsdException w:name="Light Grid Accent 2" w:uiPriority="62"/>
-    <w:lsdException w:name="Medium Shading 1 Accent 2" w:uiPriority="63"/>
-    <w:lsdException w:name="Medium Shading 2 Accent 2" w:uiPriority="64"/>
-    <w:lsdException w:name="Medium List 1 Accent 2" w:uiPriority="65"/>
-    <w:lsdException w:name="Medium List 2 Accent 2" w:uiPriority="66"/>
-    <w:lsdException w:name="Medium Grid 1 Accent 2" w:uiPriority="67"/>
-    <w:lsdException w:name="Medium Grid 2 Accent 2" w:uiPriority="68"/>
-    <w:lsdException w:name="Medium Grid 3 Accent 2" w:uiPriority="69"/>
-    <w:lsdException w:name="Dark List Accent 2" w:uiPriority="70"/>
-    <w:lsdException w:name="Colorful Shading Accent 2" w:uiPriority="71"/>
-    <w:lsdException w:name="Colorful List Accent 2" w:uiPriority="72"/>
-    <w:lsdException w:name="Colorful Grid Accent 2" w:uiPriority="73"/>
-    <w:lsdException w:name="Light Shading Accent 3" w:uiPriority="60"/>
-    <w:lsdException w:name="Light List Accent 3" w:uiPriority="61"/>
-    <w:lsdException w:name="Light Grid Accent 3" w:uiPriority="62"/>
-    <w:lsdException w:name="Medium Shading 1 Accent 3" w:uiPriority="63"/>
-    <w:lsdException w:name="Medium Shading 2 Accent 3" w:uiPriority="64"/>
-    <w:lsdException w:name="Medium List 1 Accent 3" w:uiPriority="65"/>
-    <w:lsdException w:name="Medium List 2 Accent 3" w:uiPriority="66"/>
-    <w:lsdException w:name="Medium Grid 1 Accent 3" w:uiPriority="67"/>
-    <w:lsdException w:name="Medium Grid 2 Accent 3" w:uiPriority="68"/>
-    <w:lsdException w:name="Medium Grid 3 Accent 3" w:uiPriority="69"/>
-    <w:lsdException w:name="Dark List Accent 3" w:uiPriority="70"/>
-    <w:lsdException w:name="Colorful Shading Accent 3" w:uiPriority="71"/>
-    <w:lsdException w:name="Colorful List Accent 3" w:uiPriority="72"/>
-    <w:lsdException w:name="Colorful Grid Accent 3" w:uiPriority="73"/>
-    <w:lsdException w:name="Light Shading Accent 4" w:uiPriority="60"/>
-    <w:lsdException w:name="Light List Accent 4" w:uiPriority="61"/>
-    <w:lsdException w:name="Light Grid Accent 4" w:uiPriority="62"/>
-    <w:lsdException w:name="Medium Shading 1 Accent 4" w:uiPriority="63"/>
-    <w:lsdException w:name="Medium Shading 2 Accent 4" w:uiPriority="64"/>
-    <w:lsdException w:name="Medium List 1 Accent 4" w:uiPriority="65"/>
-    <w:lsdException w:name="Medium List 2 Accent 4" w:uiPriority="66"/>
-    <w:lsdException w:name="Medium Grid 1 Accent 4" w:uiPriority="67"/>
-    <w:lsdException w:name="Medium Grid 2 Accent 4" w:uiPriority="68"/>
-    <w:lsdException w:name="Medium Grid 3 Accent 4" w:uiPriority="69"/>
-    <w:lsdException w:name="Dark List Accent 4" w:uiPriority="70"/>
-    <w:lsdException w:name="Colorful Shading Accent 4" w:uiPriority="71"/>
-    <w:lsdException w:name="Colorful List Accent 4" w:uiPriority="72"/>
-    <w:lsdException w:name="Colorful Grid Accent 4" w:uiPriority="73"/>
-    <w:lsdException w:name="Light Shading Accent 5" w:uiPriority="60"/>
-    <w:lsdException w:name="Light List Accent 5" w:uiPriority="61"/>
-    <w:lsdException w:name="Light Grid Accent 5" w:uiPriority="62"/>
-    <w:lsdException w:name="Medium Shading 1 Accent 5" w:uiPriority="63"/>
-    <w:lsdException w:name="Medium Shading 2 Accent 5" w:uiPriority="64"/>
-    <w:lsdException w:name="Medium List 1 Accent 5" w:uiPriority="65"/>
-    <w:lsdException w:name="Medium List 2 Accent 5" w:uiPriority="66"/>
-    <w:lsdException w:name="Medium Grid 1 Accent 5" w:uiPriority="67"/>
-    <w:lsdException w:name="Medium Grid 2 Accent 5" w:uiPriority="68"/>
-    <w:lsdException w:name="Medium Grid 3 Accent 5" w:uiPriority="69"/>
-    <w:lsdException w:name="Dark List Accent 5" w:uiPriority="70"/>
-    <w:lsdException w:name="Colorful Shading Accent 5" w:uiPriority="71"/>
-    <w:lsdException w:name="Colorful List Accent 5" w:uiPriority="72"/>
-    <w:lsdException w:name="Colorful Grid Accent 5" w:uiPriority="73"/>
-    <w:lsdException w:name="Light Shading Accent 6" w:uiPriority="60"/>
-    <w:lsdException w:name="Light List Accent 6" w:uiPriority="61"/>
-    <w:lsdException w:name="Light Grid Accent 6" w:uiPriority="62"/>
-    <w:lsdException w:name="Medium Shading 1 Accent 6" w:uiPriority="63"/>
-    <w:lsdException w:name="Medium Shading 2 Accent 6" w:uiPriority="64"/>
-    <w:lsdException w:name="Medium List 1 Accent 6" w:uiPriority="65"/>
-    <w:lsdException w:name="Medium List 2 Accent 6" w:uiPriority="66"/>
-    <w:lsdException w:name="Medium Grid 1 Accent 6" w:uiPriority="67"/>
-    <w:lsdException w:name="Medium Grid 2 Accent 6" w:uiPriority="68"/>
-    <w:lsdException w:name="Medium Grid 3 Accent 6" w:uiPriority="69"/>
-    <w:lsdException w:name="Dark List Accent 6" w:uiPriority="70"/>
-    <w:lsdException w:name="Colorful Shading Accent 6" w:uiPriority="71"/>
-    <w:lsdException w:name="Colorful List Accent 6" w:uiPriority="72"/>
-    <w:lsdException w:name="Colorful Grid Accent 6" w:uiPriority="73"/>
-    <w:lsdException w:name="Subtle Emphasis" w:uiPriority="19" w:qFormat="1"/>
-    <w:lsdException w:name="Intense Emphasis" w:uiPriority="21" w:qFormat="1"/>
-    <w:lsdException w:name="Subtle Reference" w:uiPriority="31" w:qFormat="1"/>
-    <w:lsdException w:name="Intense Reference" w:uiPriority="32" w:qFormat="1"/>
-    <w:lsdException w:name="Book Title" w:uiPriority="33" w:qFormat="1"/>
-    <w:lsdException w:name="Bibliography" w:semiHidden="1" w:uiPriority="37" w:unhideWhenUsed="1"/>
-    <w:lsdException w:name="TOC Heading" w:semiHidden="1" w:uiPriority="39" w:unhideWhenUsed="1" w:qFormat="1"/>
-    <w:lsdException w:name="Plain Table 1" w:uiPriority="41"/>
-    <w:lsdException w:name="Plain Table 2" w:uiPriority="42"/>
-    <w:lsdException w:name="Plain Table 3" w:uiPriority="43"/>
-    <w:lsdException w:name="Plain Table 4" w:uiPriority="44"/>
-    <w:lsdException w:name="Plain Table 5" w:uiPriority="45"/>
-    <w:lsdException w:name="Grid Table Light" w:uiPriority="40"/>
-    <w:lsdException w:name="Grid Table 1 Light" w:uiPriority="46"/>
-    <w:lsdException w:name="Grid Table 2" w:uiPriority="47"/>
-    <w:lsdException w:name="Grid Table 3" w:uiPriority="48"/>
-    <w:lsdException w:name="Grid Table 4" w:uiPriority="49"/>
-    <w:lsdException w:name="Grid Table 5 Dark" w:uiPriority="50"/>
-    <w:lsdException w:name="Grid Table 6 Colorful" w:uiPriority="51"/>
-    <w:lsdException w:name="Grid Table 7 Colorful" w:uiPriority="52"/>
-    <w:lsdException w:name="Grid Table 1 Light Accent 1" w:uiPriority="46"/>
-    <w:lsdException w:name="Grid Table 2 Accent 1" w:uiPriority="47"/>
-    <w:lsdException w:name="Grid Table 3 Accent 1" w:uiPriority="48"/>
-    <w:lsdException w:name="Grid Table 4 Accent 1" w:uiPriority="49"/>
-    <w:lsdException w:name="Grid Table 5 Dark Accent 1" w:uiPriority="50"/>
-    <w:lsdException w:name="Grid Table 6 Colorful Accent 1" w:uiPriority="51"/>
-    <w:lsdException w:name="Grid Table 7 Colorful Accent 1" w:uiPriority="52"/>
-    <w:lsdException w:name="Grid Table 1 Light Accent 2" w:uiPriority="46"/>
-    <w:lsdException w:name="Grid Table 2 Accent 2" w:uiPriority="47"/>
-    <w:lsdException w:name="Grid Table 3 Accent 2" w:uiPriority="48"/>
-    <w:lsdException w:name="Grid Table 4 Accent 2" w:uiPriority="49"/>
-    <w:lsdException w:name="Grid Table 5 Dark Accent 2" w:uiPriority="50"/>
-    <w:lsdException w:name="Grid Table 6 Colorful Accent 2" w:uiPriority="51"/>
-    <w:lsdException w:name="Grid Table 7 Colorful Accent 2" w:uiPriority="52"/>
-    <w:lsdException w:name="Grid Table 1 Light Accent 3" w:uiPriority="46"/>
-    <w:lsdException w:name="Grid Table 2 Accent 3" w:uiPriority="47"/>
-    <w:lsdException w:name="Grid Table 3 Accent 3" w:uiPriority="48"/>
-    <w:lsdException w:name="Grid Table 4 Accent 3" w:uiPriority="49"/>
-    <w:lsdException w:name="Grid Table 5 Dark Accent 3" w:uiPriority="50"/>
-    <w:lsdException w:name="Grid Table 6 Colorful Accent 3" w:uiPriority="51"/>
-    <w:lsdException w:name="Grid Table 7 Colorful Accent 3" w:uiPriority="52"/>
-    <w:lsdException w:name="Grid Table 1 Light Accent 4" w:uiPriority="46"/>
-    <w:lsdException w:name="Grid Table 2 Accent 4" w:uiPriority="47"/>
-    <w:lsdException w:name="Grid Table 3 Accent 4" w:uiPriority="48"/>
-    <w:lsdException w:name="Grid Table 4 Accent 4" w:uiPriority="49"/>
-    <w:lsdException w:name="Grid Table 5 Dark Accent 4" w:uiPriority="50"/>
-    <w:lsdException w:name="Grid Table 6 Colorful Accent 4" w:uiPriority="51"/>
-    <w:lsdException w:name="Grid Table 7 Colorful Accent 4" w:uiPriority="52"/>
-    <w:lsdException w:name="Grid Table 1 Light Accent 5" w:uiPriority="46"/>
-    <w:lsdException w:name="Grid Table 2 Accent 5" w:uiPriority="47"/>
-    <w:lsdException w:name="Grid Table 3 Accent 5" w:uiPriority="48"/>
-    <w:lsdException w:name="Grid Table 4 Accent 5" w:uiPriority="49"/>
-    <w:lsdException w:name="Grid Table 5 Dark Accent 5" w:uiPriority="50"/>
-    <w:lsdException w:name="Grid Table 6 Colorful Accent 5" w:uiPriority="51"/>
-    <w:lsdException w:name="Grid Table 7 Colorful Accent 5" w:uiPriority="52"/>
-    <w:lsdException w:name="Grid Table 1 Light Accent 6" w:uiPriority="46"/>
-    <w:lsdException w:name="Grid Table 2 Accent 6" w:uiPriority="47"/>
-    <w:lsdException w:name="Grid Table 3 Accent 6" w:uiPriority="48"/>
-    <w:lsdException w:name="Grid Table 4 Accent 6" w:uiPriority="49"/>
-    <w:lsdException w:name="Grid Table 5 Dark Accent 6" w:uiPriority="50"/>
-    <w:lsdException w:name="Grid Table 6 Colorful Accent 6" w:uiPriority="51"/>
-    <w:lsdException w:name="Grid Table 7 Colorful Accent 6" w:uiPriority="52"/>
-    <w:lsdException w:name="List Table 1 Light" w:uiPriority="46"/>
-    <w:lsdException w:name="List Table 2" w:uiPriority="47"/>
-    <w:lsdException w:name="List Table 3" w:uiPriority="48"/>
-    <w:lsdException w:name="List Table 4" w:uiPriority="49"/>
-    <w:lsdException w:name="List Table 5 Dark" w:uiPriority="50"/>
-    <w:lsdException w:name="List Table 6 Colorful" w:uiPriority="51"/>
-    <w:lsdException w:name="List Table 7 Colorful" w:uiPriority="52"/>
-    <w:lsdException w:name="List Table 1 Light Accent 1" w:uiPriority="46"/>
-    <w:lsdException w:name="List Table 2 Accent 1" w:uiPriority="47"/>
-    <w:lsdException w:name="List Table 3 Accent 1" w:uiPriority="48"/>
-    <w:lsdException w:name="List Table 4 Accent 1" w:uiPriority="49"/>
-    <w:lsdException w:name="List Table 5 Dark Accent 1" w:uiPriority="50"/>
-    <w:lsdException w:name="List Table 6 Colorful Accent 1" w:uiPriority="51"/>
-    <w:lsdException w:name="List Table 7 Colorful Accent 1" w:uiPriority="52"/>
-    <w:lsdException w:name="List Table 1 Light Accent 2" w:uiPriority="46"/>
-    <w:lsdException w:name="List Table 2 Accent 2" w:uiPriority="47"/>
-    <w:lsdException w:name="List Table 3 Accent 2" w:uiPriority="48"/>
-    <w:lsdException w:name="List Table 4 Accent 2" w:uiPriority="49"/>
-    <w:lsdException w:name="List Table 5 Dark Accent 2" w:uiPriority="50"/>
-    <w:lsdException w:name="List Table 6 Colorful Accent 2" w:uiPriority="51"/>
-    <w:lsdException w:name="List Table 7 Colorful Accent 2" w:uiPriority="52"/>
-    <w:lsdException w:name="List Table 1 Light Accent 3" w:uiPriority="46"/>
-    <w:lsdException w:name="List Table 2 Accent 3" w:uiPriority="47"/>
-    <w:lsdException w:name="List Table 3 Accent 3" w:uiPriority="48"/>
-    <w:lsdException w:name="List Table 4 Accent 3" w:uiPriority="49"/>
-    <w:lsdException w:name="List Table 5 Dark Accent 3" w:uiPriority="50"/>
-    <w:lsdException w:name="List Table 6 Colorful Accent 3" w:uiPriority="51"/>
-    <w:lsdException w:name="List Table 7 Colorful Accent 3" w:uiPriority="52"/>
-    <w:lsdException w:name="List Table 1 Light Accent 4" w:uiPriority="46"/>
-    <w:lsdException w:name="List Table 2 Accent 4" w:uiPriority="47"/>
-    <w:lsdException w:name="List Table 3 Accent 4" w:uiPriority="48"/>
-    <w:lsdException w:name="List Table 4 Accent 4" w:uiPriority="49"/>
-    <w:lsdException w:name="List Table 5 Dark Accent 4" w:uiPriority="50"/>
-    <w:lsdException w:name="List Table 6 Colorful Accent 4" w:uiPriority="51"/>
-    <w:lsdException w:name="List Table 7 Colorful Accent 4" w:uiPriority="52"/>
-    <w:lsdException w:name="List Table 1 Light Accent 5" w:uiPriority="46"/>
-    <w:lsdException w:name="List Table 2 Accent 5" w:uiPriority="47"/>
-    <w:lsdException w:name="List Table 3 Accent 5" w:uiPriority="48"/>
-    <w:lsdException w:name="List Table 4 Accent 5" w:uiPriority="49"/>
-    <w:lsdException w:name="List Table 5 Dark Accent 5" w:uiPriority="50"/>
-    <w:lsdException w:name="List Table 6 Colorful Accent 5" w:uiPriority="51"/>
-    <w:lsdException w:name="List Table 7 Colorful Accent 5" w:uiPriority="52"/>
-    <w:lsdException w:name="List Table 1 Light Accent 6" w:uiPriority="46"/>
-    <w:lsdException w:name="List Table 2 Accent 6" w:uiPriority="47"/>
-    <w:lsdException w:name="List Table 3 Accent 6" w:uiPriority="48"/>
-    <w:lsdException w:name="List Table 4 Accent 6" w:uiPriority="49"/>
-    <w:lsdException w:name="List Table 5 Dark Accent 6" w:uiPriority="50"/>
-    <w:lsdException w:name="List Table 6 Colorful Accent 6" w:uiPriority="51"/>
-    <w:lsdException w:name="List Table 7 Colorful Accent 6" w:uiPriority="52"/>
-    <w:lsdException w:name="Mention" w:semiHidden="1" w:unhideWhenUsed="1"/>
-    <w:lsdException w:name="Smart Hyperlink" w:semiHidden="1" w:unhideWhenUsed="1"/>
-    <w:lsdException w:name="Hashtag" w:semiHidden="1" w:unhideWhenUsed="1"/>
-    <w:lsdException w:name="Unresolved Mention" w:semiHidden="1" w:unhideWhenUsed="1"/>
-    <w:lsdException w:name="Smart Link" w:semiHidden="1" w:unhideWhenUsed="1"/>
+  <w:latentStyles w:defLockedState="0" w:defUIPriority="99" w:defSemiHidden="1" w:defUnhideWhenUsed="1" w:defQFormat="0" w:count="267">
+    <w:lsdException w:name="Normal" w:semiHidden="0" w:uiPriority="0" w:unhideWhenUsed="0" w:qFormat="1"/>
+    <w:lsdException w:name="heading 1" w:semiHidden="0" w:uiPriority="9" w:unhideWhenUsed="0" w:qFormat="1"/>
+    <w:lsdException w:name="heading 2" w:uiPriority="9" w:qFormat="1"/>
+    <w:lsdException w:name="heading 3" w:uiPriority="9" w:qFormat="1"/>
+    <w:lsdException w:name="heading 4" w:uiPriority="9" w:qFormat="1"/>
+    <w:lsdException w:name="heading 5" w:uiPriority="9" w:qFormat="1"/>
+    <w:lsdException w:name="heading 6" w:uiPriority="9" w:qFormat="1"/>
+    <w:lsdException w:name="heading 7" w:uiPriority="9" w:qFormat="1"/>
+    <w:lsdException w:name="heading 8" w:uiPriority="9" w:qFormat="1"/>
+    <w:lsdException w:name="heading 9" w:uiPriority="9" w:qFormat="1"/>
+    <w:lsdException w:name="toc 1" w:uiPriority="39"/>
+    <w:lsdException w:name="toc 2" w:uiPriority="39"/>
+    <w:lsdException w:name="toc 3" w:uiPriority="39"/>
+    <w:lsdException w:name="toc 4" w:uiPriority="39"/>
+    <w:lsdException w:name="toc 5" w:uiPriority="39"/>
+    <w:lsdException w:name="toc 6" w:uiPriority="39"/>
+    <w:lsdException w:name="toc 7" w:uiPriority="39"/>
+    <w:lsdException w:name="toc 8" w:uiPriority="39"/>
+    <w:lsdException w:name="toc 9" w:uiPriority="39"/>
+    <w:lsdException w:name="caption" w:uiPriority="35" w:qFormat="1"/>
+    <w:lsdException w:name="Title" w:semiHidden="0" w:uiPriority="10" w:unhideWhenUsed="0" w:qFormat="1"/>
+    <w:lsdException w:name="Default Paragraph Font" w:uiPriority="1"/>
+    <w:lsdException w:name="Subtitle" w:semiHidden="0" w:uiPriority="11" w:unhideWhenUsed="0" w:qFormat="1"/>
+    <w:lsdException w:name="Strong" w:semiHidden="0" w:uiPriority="22" w:unhideWhenUsed="0" w:qFormat="1"/>
+    <w:lsdException w:name="Emphasis" w:semiHidden="0" w:uiPriority="20" w:unhideWhenUsed="0" w:qFormat="1"/>
+    <w:lsdException w:name="Table Grid" w:semiHidden="0" w:uiPriority="39" w:unhideWhenUsed="0"/>
+    <w:lsdException w:name="Placeholder Text" w:unhideWhenUsed="0"/>
+    <w:lsdException w:name="No Spacing" w:semiHidden="0" w:uiPriority="1" w:unhideWhenUsed="0" w:qFormat="1"/>
+    <w:lsdException w:name="Light Shading" w:semiHidden="0" w:uiPriority="60" w:unhideWhenUsed="0"/>
+    <w:lsdException w:name="Light List" w:semiHidden="0" w:uiPriority="61" w:unhideWhenUsed="0"/>
+    <w:lsdException w:name="Light Grid" w:semiHidden="0" w:uiPriority="62" w:unhideWhenUsed="0"/>
+    <w:lsdException w:name="Medium Shading 1" w:semiHidden="0" w:uiPriority="63" w:unhideWhenUsed="0"/>
+    <w:lsdException w:name="Medium Shading 2" w:semiHidden="0" w:uiPriority="64" w:unhideWhenUsed="0"/>
+    <w:lsdException w:name="Medium List 1" w:semiHidden="0" w:uiPriority="65" w:unhideWhenUsed="0"/>
+    <w:lsdException w:name="Medium List 2" w:semiHidden="0" w:uiPriority="66" w:unhideWhenUsed="0"/>
+    <w:lsdException w:name="Medium Grid 1" w:semiHidden="0" w:uiPriority="67" w:unhideWhenUsed="0"/>
+    <w:lsdException w:name="Medium Grid 2" w:semiHidden="0" w:uiPriority="68" w:unhideWhenUsed="0"/>
+    <w:lsdException w:name="Medium Grid 3" w:semiHidden="0" w:uiPriority="69" w:unhideWhenUsed="0"/>
+    <w:lsdException w:name="Dark List" w:semiHidden="0" w:uiPriority="70" w:unhideWhenUsed="0"/>
+    <w:lsdException w:name="Colorful Shading" w:semiHidden="0" w:uiPriority="71" w:unhideWhenUsed="0"/>
+    <w:lsdException w:name="Colorful List" w:semiHidden="0" w:uiPriority="72" w:unhideWhenUsed="0"/>
+    <w:lsdException w:name="Colorful Grid" w:semiHidden="0" w:uiPriority="73" w:unhideWhenUsed="0"/>
+    <w:lsdException w:name="Light Shading Accent 1" w:semiHidden="0" w:uiPriority="60" w:unhideWhenUsed="0"/>
+    <w:lsdException w:name="Light List Accent 1" w:semiHidden="0" w:uiPriority="61" w:unhideWhenUsed="0"/>
+    <w:lsdException w:name="Light Grid Accent 1" w:semiHidden="0" w:uiPriority="62" w:unhideWhenUsed="0"/>
+    <w:lsdException w:name="Medium Shading 1 Accent 1" w:semiHidden="0" w:uiPriority="63" w:unhideWhenUsed="0"/>
+    <w:lsdException w:name="Medium Shading 2 Accent 1" w:semiHidden="0" w:uiPriority="64" w:unhideWhenUsed="0"/>
+    <w:lsdException w:name="Medium List 1 Accent 1" w:semiHidden="0" w:uiPriority="65" w:unhideWhenUsed="0"/>
+    <w:lsdException w:name="Revision" w:unhideWhenUsed="0"/>
+    <w:lsdException w:name="List Paragraph" w:semiHidden="0" w:uiPriority="34" w:unhideWhenUsed="0" w:qFormat="1"/>
+    <w:lsdException w:name="Quote" w:semiHidden="0" w:uiPriority="29" w:unhideWhenUsed="0" w:qFormat="1"/>
+    <w:lsdException w:name="Intense Quote" w:semiHidden="0" w:uiPriority="30" w:unhideWhenUsed="0" w:qFormat="1"/>
+    <w:lsdException w:name="Medium List 2 Accent 1" w:semiHidden="0" w:uiPriority="66" w:unhideWhenUsed="0"/>
+    <w:lsdException w:name="Medium Grid 1 Accent 1" w:semiHidden="0" w:uiPriority="67" w:unhideWhenUsed="0"/>
+    <w:lsdException w:name="Medium Grid 2 Accent 1" w:semiHidden="0" w:uiPriority="68" w:unhideWhenUsed="0"/>
+    <w:lsdException w:name="Medium Grid 3 Accent 1" w:semiHidden="0" w:uiPriority="69" w:unhideWhenUsed="0"/>
+    <w:lsdException w:name="Dark List Accent 1" w:semiHidden="0" w:uiPriority="70" w:unhideWhenUsed="0"/>
+    <w:lsdException w:name="Colorful Shading Accent 1" w:semiHidden="0" w:uiPriority="71" w:unhideWhenUsed="0"/>
+    <w:lsdException w:name="Colorful List Accent 1" w:semiHidden="0" w:uiPriority="72" w:unhideWhenUsed="0"/>
+    <w:lsdException w:name="Colorful Grid Accent 1" w:semiHidden="0" w:uiPriority="73" w:unhideWhenUsed="0"/>
+    <w:lsdException w:name="Light Shading Accent 2" w:semiHidden="0" w:uiPriority="60" w:unhideWhenUsed="0"/>
+    <w:lsdException w:name="Light List Accent 2" w:semiHidden="0" w:uiPriority="61" w:unhideWhenUsed="0"/>
+    <w:lsdException w:name="Light Grid Accent 2" w:semiHidden="0" w:uiPriority="62" w:unhideWhenUsed="0"/>
+    <w:lsdException w:name="Medium Shading 1 Accent 2" w:semiHidden="0" w:uiPriority="63" w:unhideWhenUsed="0"/>
+    <w:lsdException w:name="Medium Shading 2 Accent 2" w:semiHidden="0" w:uiPriority="64" w:unhideWhenUsed="0"/>
+    <w:lsdException w:name="Medium List 1 Accent 2" w:semiHidden="0" w:uiPriority="65" w:unhideWhenUsed="0"/>
+    <w:lsdException w:name="Medium List 2 Accent 2" w:semiHidden="0" w:uiPriority="66" w:unhideWhenUsed="0"/>
+    <w:lsdException w:name="Medium Grid 1 Accent 2" w:semiHidden="0" w:uiPriority="67" w:unhideWhenUsed="0"/>
+    <w:lsdException w:name="Medium Grid 2 Accent 2" w:semiHidden="0" w:uiPriority="68" w:unhideWhenUsed="0"/>
+    <w:lsdException w:name="Medium Grid 3 Accent 2" w:semiHidden="0" w:uiPriority="69" w:unhideWhenUsed="0"/>
+    <w:lsdException w:name="Dark List Accent 2" w:semiHidden="0" w:uiPriority="70" w:unhideWhenUsed="0"/>
+    <w:lsdException w:name="Colorful Shading Accent 2" w:semiHidden="0" w:uiPriority="71" w:unhideWhenUsed="0"/>
+    <w:lsdException w:name="Colorful List Accent 2" w:semiHidden="0" w:uiPriority="72" w:unhideWhenUsed="0"/>
+    <w:lsdException w:name="Colorful Grid Accent 2" w:semiHidden="0" w:uiPriority="73" w:unhideWhenUsed="0"/>
+    <w:lsdException w:name="Light Shading Accent 3" w:semiHidden="0" w:uiPriority="60" w:unhideWhenUsed="0"/>
+    <w:lsdException w:name="Light List Accent 3" w:semiHidden="0" w:uiPriority="61" w:unhideWhenUsed="0"/>
+    <w:lsdException w:name="Light Grid Accent 3" w:semiHidden="0" w:uiPriority="62" w:unhideWhenUsed="0"/>
+    <w:lsdException w:name="Medium Shading 1 Accent 3" w:semiHidden="0" w:uiPriority="63" w:unhideWhenUsed="0"/>
+    <w:lsdException w:name="Medium Shading 2 Accent 3" w:semiHidden="0" w:uiPriority="64" w:unhideWhenUsed="0"/>
+    <w:lsdException w:name="Medium List 1 Accent 3" w:semiHidden="0" w:uiPriority="65" w:unhideWhenUsed="0"/>
+    <w:lsdException w:name="Medium List 2 Accent 3" w:semiHidden="0" w:uiPriority="66" w:unhideWhenUsed="0"/>
+    <w:lsdException w:name="Medium Grid 1 Accent 3" w:semiHidden="0" w:uiPriority="67" w:unhideWhenUsed="0"/>
+    <w:lsdException w:name="Medium Grid 2 Accent 3" w:semiHidden="0" w:uiPriority="68" w:unhideWhenUsed="0"/>
+    <w:lsdException w:name="Medium Grid 3 Accent 3" w:semiHidden="0" w:uiPriority="69" w:unhideWhenUsed="0"/>
+    <w:lsdException w:name="Dark List Accent 3" w:semiHidden="0" w:uiPriority="70" w:unhideWhenUsed="0"/>
+    <w:lsdException w:name="Colorful Shading Accent 3" w:semiHidden="0" w:uiPriority="71" w:unhideWhenUsed="0"/>
+    <w:lsdException w:name="Colorful List Accent 3" w:semiHidden="0" w:uiPriority="72" w:unhideWhenUsed="0"/>
+    <w:lsdException w:name="Colorful Grid Accent 3" w:semiHidden="0" w:uiPriority="73" w:unhideWhenUsed="0"/>
+    <w:lsdException w:name="Light Shading Accent 4" w:semiHidden="0" w:uiPriority="60" w:unhideWhenUsed="0"/>
+    <w:lsdException w:name="Light List Accent 4" w:semiHidden="0" w:uiPriority="61" w:unhideWhenUsed="0"/>
+    <w:lsdException w:name="Light Grid Accent 4" w:semiHidden="0" w:uiPriority="62" w:unhideWhenUsed="0"/>
+    <w:lsdException w:name="Medium Shading 1 Accent 4" w:semiHidden="0" w:uiPriority="63" w:unhideWhenUsed="0"/>
+    <w:lsdException w:name="Medium Shading 2 Accent 4" w:semiHidden="0" w:uiPriority="64" w:unhideWhenUsed="0"/>
+    <w:lsdException w:name="Medium List 1 Accent 4" w:semiHidden="0" w:uiPriority="65" w:unhideWhenUsed="0"/>
+    <w:lsdException w:name="Medium List 2 Accent 4" w:semiHidden="0" w:uiPriority="66" w:unhideWhenUsed="0"/>
+    <w:lsdException w:name="Medium Grid 1 Accent 4" w:semiHidden="0" w:uiPriority="67" w:unhideWhenUsed="0"/>
+    <w:lsdException w:name="Medium Grid 2 Accent 4" w:semiHidden="0" w:uiPriority="68" w:unhideWhenUsed="0"/>
+    <w:lsdException w:name="Medium Grid 3 Accent 4" w:semiHidden="0" w:uiPriority="69" w:unhideWhenUsed="0"/>
+    <w:lsdException w:name="Dark List Accent 4" w:semiHidden="0" w:uiPriority="70" w:unhideWhenUsed="0"/>
+    <w:lsdException w:name="Colorful Shading Accent 4" w:semiHidden="0" w:uiPriority="71" w:unhideWhenUsed="0"/>
+    <w:lsdException w:name="Colorful List Accent 4" w:semiHidden="0" w:uiPriority="72" w:unhideWhenUsed="0"/>
+    <w:lsdException w:name="Colorful Grid Accent 4" w:semiHidden="0" w:uiPriority="73" w:unhideWhenUsed="0"/>
+    <w:lsdException w:name="Light Shading Accent 5" w:semiHidden="0" w:uiPriority="60" w:unhideWhenUsed="0"/>
+    <w:lsdException w:name="Light List Accent 5" w:semiHidden="0" w:uiPriority="61" w:unhideWhenUsed="0"/>
+    <w:lsdException w:name="Light Grid Accent 5" w:semiHidden="0" w:uiPriority="62" w:unhideWhenUsed="0"/>
+    <w:lsdException w:name="Medium Shading 1 Accent 5" w:semiHidden="0" w:uiPriority="63" w:unhideWhenUsed="0"/>
+    <w:lsdException w:name="Medium Shading 2 Accent 5" w:semiHidden="0" w:uiPriority="64" w:unhideWhenUsed="0"/>
+    <w:lsdException w:name="Medium List 1 Accent 5" w:semiHidden="0" w:uiPriority="65" w:unhideWhenUsed="0"/>
+    <w:lsdException w:name="Medium List 2 Accent 5" w:semiHidden="0" w:uiPriority="66" w:unhideWhenUsed="0"/>
+    <w:lsdException w:name="Medium Grid 1 Accent 5" w:semiHidden="0" w:uiPriority="67" w:unhideWhenUsed="0"/>
+    <w:lsdException w:name="Medium Grid 2 Accent 5" w:semiHidden="0" w:uiPriority="68" w:unhideWhenUsed="0"/>
+    <w:lsdException w:name="Medium Grid 3 Accent 5" w:semiHidden="0" w:uiPriority="69" w:unhideWhenUsed="0"/>
+    <w:lsdException w:name="Dark List Accent 5" w:semiHidden="0" w:uiPriority="70" w:unhideWhenUsed="0"/>
+    <w:lsdException w:name="Colorful Shading Accent 5" w:semiHidden="0" w:uiPriority="71" w:unhideWhenUsed="0"/>
+    <w:lsdException w:name="Colorful List Accent 5" w:semiHidden="0" w:uiPriority="72" w:unhideWhenUsed="0"/>
+    <w:lsdException w:name="Colorful Grid Accent 5" w:semiHidden="0" w:uiPriority="73" w:unhideWhenUsed="0"/>
+    <w:lsdException w:name="Light Shading Accent 6" w:semiHidden="0" w:uiPriority="60" w:unhideWhenUsed="0"/>
+    <w:lsdException w:name="Light List Accent 6" w:semiHidden="0" w:uiPriority="61" w:unhideWhenUsed="0"/>
+    <w:lsdException w:name="Light Grid Accent 6" w:semiHidden="0" w:uiPriority="62" w:unhideWhenUsed="0"/>
+    <w:lsdException w:name="Medium Shading 1 Accent 6" w:semiHidden="0" w:uiPriority="63" w:unhideWhenUsed="0"/>
+    <w:lsdException w:name="Medium Shading 2 Accent 6" w:semiHidden="0" w:uiPriority="64" w:unhideWhenUsed="0"/>
+    <w:lsdException w:name="Medium List 1 Accent 6" w:semiHidden="0" w:uiPriority="65" w:unhideWhenUsed="0"/>
+    <w:lsdException w:name="Medium List 2 Accent 6" w:semiHidden="0" w:uiPriority="66" w:unhideWhenUsed="0"/>
+    <w:lsdException w:name="Medium Grid 1 Accent 6" w:semiHidden="0" w:uiPriority="67" w:unhideWhenUsed="0"/>
+    <w:lsdException w:name="Medium Grid 2 Accent 6" w:semiHidden="0" w:uiPriority="68" w:unhideWhenUsed="0"/>
+    <w:lsdException w:name="Medium Grid 3 Accent 6" w:semiHidden="0" w:uiPriority="69" w:unhideWhenUsed="0"/>
+    <w:lsdException w:name="Dark List Accent 6" w:semiHidden="0" w:uiPriority="70" w:unhideWhenUsed="0"/>
+    <w:lsdException w:name="Colorful Shading Accent 6" w:semiHidden="0" w:uiPriority="71" w:unhideWhenUsed="0"/>
+    <w:lsdException w:name="Colorful List Accent 6" w:semiHidden="0" w:uiPriority="72" w:unhideWhenUsed="0"/>
+    <w:lsdException w:name="Colorful Grid Accent 6" w:semiHidden="0" w:uiPriority="73" w:unhideWhenUsed="0"/>
+    <w:lsdException w:name="Subtle Emphasis" w:semiHidden="0" w:uiPriority="19" w:unhideWhenUsed="0" w:qFormat="1"/>
+    <w:lsdException w:name="Intense Emphasis" w:semiHidden="0" w:uiPriority="21" w:unhideWhenUsed="0" w:qFormat="1"/>
+    <w:lsdException w:name="Subtle Reference" w:semiHidden="0" w:uiPriority="31" w:unhideWhenUsed="0" w:qFormat="1"/>
+    <w:lsdException w:name="Intense Reference" w:semiHidden="0" w:uiPriority="32" w:unhideWhenUsed="0" w:qFormat="1"/>
+    <w:lsdException w:name="Book Title" w:semiHidden="0" w:uiPriority="33" w:unhideWhenUsed="0" w:qFormat="1"/>
+    <w:lsdException w:name="Bibliography" w:uiPriority="37"/>
+    <w:lsdException w:name="TOC Heading" w:uiPriority="39" w:qFormat="1"/>
   </w:latentStyles>
   <w:style w:type="paragraph" w:default="1" w:styleId="Normal">
     <w:name w:val="Normal"/>
@@ -14328,7 +15525,7 @@
       <w:spacing w:after="0" w:line="240" w:lineRule="auto"/>
     </w:pPr>
   </w:style>
-  <w:style w:type="character" w:styleId="UnresolvedMention">
+  <w:style w:type="character" w:customStyle="1" w:styleId="UnresolvedMention">
     <w:name w:val="Unresolved Mention"/>
     <w:basedOn w:val="DefaultParagraphFont"/>
     <w:uiPriority w:val="99"/>
@@ -14393,6 +15590,396 @@
       <w:lang w:val="en-US"/>
     </w:rPr>
   </w:style>
+  <w:style w:type="paragraph" w:styleId="BalloonText">
+    <w:name w:val="Balloon Text"/>
+    <w:basedOn w:val="Normal"/>
+    <w:link w:val="BalloonTextChar"/>
+    <w:uiPriority w:val="99"/>
+    <w:semiHidden/>
+    <w:unhideWhenUsed/>
+    <w:rsid w:val="00FF70A2"/>
+    <w:pPr>
+      <w:spacing w:after="0" w:line="240" w:lineRule="auto"/>
+    </w:pPr>
+    <w:rPr>
+      <w:rFonts w:ascii="Tahoma" w:hAnsi="Tahoma" w:cs="Tahoma"/>
+      <w:sz w:val="16"/>
+      <w:szCs w:val="16"/>
+    </w:rPr>
+  </w:style>
+  <w:style w:type="character" w:customStyle="1" w:styleId="BalloonTextChar">
+    <w:name w:val="Balloon Text Char"/>
+    <w:basedOn w:val="DefaultParagraphFont"/>
+    <w:link w:val="BalloonText"/>
+    <w:uiPriority w:val="99"/>
+    <w:semiHidden/>
+    <w:rsid w:val="00FF70A2"/>
+    <w:rPr>
+      <w:rFonts w:ascii="Tahoma" w:hAnsi="Tahoma" w:cs="Tahoma"/>
+      <w:sz w:val="16"/>
+      <w:szCs w:val="16"/>
+    </w:rPr>
+  </w:style>
+</w:styles>
+</file>
+
+<file path=word/stylesWithEffects.xml><?xml version="1.0" encoding="utf-8"?>
+<w:styles xmlns:wpc="http://schemas.microsoft.com/office/word/2010/wordprocessingCanvas" xmlns:mc="http://schemas.openxmlformats.org/markup-compatibility/2006" xmlns:o="urn:schemas-microsoft-com:office:office" xmlns:r="http://schemas.openxmlformats.org/officeDocument/2006/relationships" xmlns:m="http://schemas.openxmlformats.org/officeDocument/2006/math" xmlns:v="urn:schemas-microsoft-com:vml" xmlns:wp14="http://schemas.microsoft.com/office/word/2010/wordprocessingDrawing" xmlns:wp="http://schemas.openxmlformats.org/drawingml/2006/wordprocessingDrawing" xmlns:w10="urn:schemas-microsoft-com:office:word" xmlns:w="http://schemas.openxmlformats.org/wordprocessingml/2006/main" xmlns:w14="http://schemas.microsoft.com/office/word/2010/wordml" xmlns:wpg="http://schemas.microsoft.com/office/word/2010/wordprocessingGroup" xmlns:wpi="http://schemas.microsoft.com/office/word/2010/wordprocessingInk" xmlns:wne="http://schemas.microsoft.com/office/word/2006/wordml" xmlns:wps="http://schemas.microsoft.com/office/word/2010/wordprocessingShape" mc:Ignorable="w14 wp14">
+  <w:docDefaults>
+    <w:rPrDefault>
+      <w:rPr>
+        <w:rFonts w:asciiTheme="minorHAnsi" w:eastAsiaTheme="minorHAnsi" w:hAnsiTheme="minorHAnsi" w:cstheme="minorBidi"/>
+        <w:sz w:val="22"/>
+        <w:szCs w:val="22"/>
+        <w:lang w:val="en-IN" w:eastAsia="en-US" w:bidi="ar-SA"/>
+      </w:rPr>
+    </w:rPrDefault>
+    <w:pPrDefault>
+      <w:pPr>
+        <w:spacing w:after="160" w:line="259" w:lineRule="auto"/>
+      </w:pPr>
+    </w:pPrDefault>
+  </w:docDefaults>
+  <w:latentStyles w:defLockedState="0" w:defUIPriority="99" w:defSemiHidden="1" w:defUnhideWhenUsed="1" w:defQFormat="0" w:count="267">
+    <w:lsdException w:name="Normal" w:semiHidden="0" w:uiPriority="0" w:unhideWhenUsed="0" w:qFormat="1"/>
+    <w:lsdException w:name="heading 1" w:semiHidden="0" w:uiPriority="9" w:unhideWhenUsed="0" w:qFormat="1"/>
+    <w:lsdException w:name="heading 2" w:uiPriority="9" w:qFormat="1"/>
+    <w:lsdException w:name="heading 3" w:uiPriority="9" w:qFormat="1"/>
+    <w:lsdException w:name="heading 4" w:uiPriority="9" w:qFormat="1"/>
+    <w:lsdException w:name="heading 5" w:uiPriority="9" w:qFormat="1"/>
+    <w:lsdException w:name="heading 6" w:uiPriority="9" w:qFormat="1"/>
+    <w:lsdException w:name="heading 7" w:uiPriority="9" w:qFormat="1"/>
+    <w:lsdException w:name="heading 8" w:uiPriority="9" w:qFormat="1"/>
+    <w:lsdException w:name="heading 9" w:uiPriority="9" w:qFormat="1"/>
+    <w:lsdException w:name="toc 1" w:uiPriority="39"/>
+    <w:lsdException w:name="toc 2" w:uiPriority="39"/>
+    <w:lsdException w:name="toc 3" w:uiPriority="39"/>
+    <w:lsdException w:name="toc 4" w:uiPriority="39"/>
+    <w:lsdException w:name="toc 5" w:uiPriority="39"/>
+    <w:lsdException w:name="toc 6" w:uiPriority="39"/>
+    <w:lsdException w:name="toc 7" w:uiPriority="39"/>
+    <w:lsdException w:name="toc 8" w:uiPriority="39"/>
+    <w:lsdException w:name="toc 9" w:uiPriority="39"/>
+    <w:lsdException w:name="caption" w:uiPriority="35" w:qFormat="1"/>
+    <w:lsdException w:name="Title" w:semiHidden="0" w:uiPriority="10" w:unhideWhenUsed="0" w:qFormat="1"/>
+    <w:lsdException w:name="Default Paragraph Font" w:uiPriority="1"/>
+    <w:lsdException w:name="Subtitle" w:semiHidden="0" w:uiPriority="11" w:unhideWhenUsed="0" w:qFormat="1"/>
+    <w:lsdException w:name="Strong" w:semiHidden="0" w:uiPriority="22" w:unhideWhenUsed="0" w:qFormat="1"/>
+    <w:lsdException w:name="Emphasis" w:semiHidden="0" w:uiPriority="20" w:unhideWhenUsed="0" w:qFormat="1"/>
+    <w:lsdException w:name="Table Grid" w:semiHidden="0" w:uiPriority="39" w:unhideWhenUsed="0"/>
+    <w:lsdException w:name="Placeholder Text" w:unhideWhenUsed="0"/>
+    <w:lsdException w:name="No Spacing" w:semiHidden="0" w:uiPriority="1" w:unhideWhenUsed="0" w:qFormat="1"/>
+    <w:lsdException w:name="Light Shading" w:semiHidden="0" w:uiPriority="60" w:unhideWhenUsed="0"/>
+    <w:lsdException w:name="Light List" w:semiHidden="0" w:uiPriority="61" w:unhideWhenUsed="0"/>
+    <w:lsdException w:name="Light Grid" w:semiHidden="0" w:uiPriority="62" w:unhideWhenUsed="0"/>
+    <w:lsdException w:name="Medium Shading 1" w:semiHidden="0" w:uiPriority="63" w:unhideWhenUsed="0"/>
+    <w:lsdException w:name="Medium Shading 2" w:semiHidden="0" w:uiPriority="64" w:unhideWhenUsed="0"/>
+    <w:lsdException w:name="Medium List 1" w:semiHidden="0" w:uiPriority="65" w:unhideWhenUsed="0"/>
+    <w:lsdException w:name="Medium List 2" w:semiHidden="0" w:uiPriority="66" w:unhideWhenUsed="0"/>
+    <w:lsdException w:name="Medium Grid 1" w:semiHidden="0" w:uiPriority="67" w:unhideWhenUsed="0"/>
+    <w:lsdException w:name="Medium Grid 2" w:semiHidden="0" w:uiPriority="68" w:unhideWhenUsed="0"/>
+    <w:lsdException w:name="Medium Grid 3" w:semiHidden="0" w:uiPriority="69" w:unhideWhenUsed="0"/>
+    <w:lsdException w:name="Dark List" w:semiHidden="0" w:uiPriority="70" w:unhideWhenUsed="0"/>
+    <w:lsdException w:name="Colorful Shading" w:semiHidden="0" w:uiPriority="71" w:unhideWhenUsed="0"/>
+    <w:lsdException w:name="Colorful List" w:semiHidden="0" w:uiPriority="72" w:unhideWhenUsed="0"/>
+    <w:lsdException w:name="Colorful Grid" w:semiHidden="0" w:uiPriority="73" w:unhideWhenUsed="0"/>
+    <w:lsdException w:name="Light Shading Accent 1" w:semiHidden="0" w:uiPriority="60" w:unhideWhenUsed="0"/>
+    <w:lsdException w:name="Light List Accent 1" w:semiHidden="0" w:uiPriority="61" w:unhideWhenUsed="0"/>
+    <w:lsdException w:name="Light Grid Accent 1" w:semiHidden="0" w:uiPriority="62" w:unhideWhenUsed="0"/>
+    <w:lsdException w:name="Medium Shading 1 Accent 1" w:semiHidden="0" w:uiPriority="63" w:unhideWhenUsed="0"/>
+    <w:lsdException w:name="Medium Shading 2 Accent 1" w:semiHidden="0" w:uiPriority="64" w:unhideWhenUsed="0"/>
+    <w:lsdException w:name="Medium List 1 Accent 1" w:semiHidden="0" w:uiPriority="65" w:unhideWhenUsed="0"/>
+    <w:lsdException w:name="Revision" w:unhideWhenUsed="0"/>
+    <w:lsdException w:name="List Paragraph" w:semiHidden="0" w:uiPriority="34" w:unhideWhenUsed="0" w:qFormat="1"/>
+    <w:lsdException w:name="Quote" w:semiHidden="0" w:uiPriority="29" w:unhideWhenUsed="0" w:qFormat="1"/>
+    <w:lsdException w:name="Intense Quote" w:semiHidden="0" w:uiPriority="30" w:unhideWhenUsed="0" w:qFormat="1"/>
+    <w:lsdException w:name="Medium List 2 Accent 1" w:semiHidden="0" w:uiPriority="66" w:unhideWhenUsed="0"/>
+    <w:lsdException w:name="Medium Grid 1 Accent 1" w:semiHidden="0" w:uiPriority="67" w:unhideWhenUsed="0"/>
+    <w:lsdException w:name="Medium Grid 2 Accent 1" w:semiHidden="0" w:uiPriority="68" w:unhideWhenUsed="0"/>
+    <w:lsdException w:name="Medium Grid 3 Accent 1" w:semiHidden="0" w:uiPriority="69" w:unhideWhenUsed="0"/>
+    <w:lsdException w:name="Dark List Accent 1" w:semiHidden="0" w:uiPriority="70" w:unhideWhenUsed="0"/>
+    <w:lsdException w:name="Colorful Shading Accent 1" w:semiHidden="0" w:uiPriority="71" w:unhideWhenUsed="0"/>
+    <w:lsdException w:name="Colorful List Accent 1" w:semiHidden="0" w:uiPriority="72" w:unhideWhenUsed="0"/>
+    <w:lsdException w:name="Colorful Grid Accent 1" w:semiHidden="0" w:uiPriority="73" w:unhideWhenUsed="0"/>
+    <w:lsdException w:name="Light Shading Accent 2" w:semiHidden="0" w:uiPriority="60" w:unhideWhenUsed="0"/>
+    <w:lsdException w:name="Light List Accent 2" w:semiHidden="0" w:uiPriority="61" w:unhideWhenUsed="0"/>
+    <w:lsdException w:name="Light Grid Accent 2" w:semiHidden="0" w:uiPriority="62" w:unhideWhenUsed="0"/>
+    <w:lsdException w:name="Medium Shading 1 Accent 2" w:semiHidden="0" w:uiPriority="63" w:unhideWhenUsed="0"/>
+    <w:lsdException w:name="Medium Shading 2 Accent 2" w:semiHidden="0" w:uiPriority="64" w:unhideWhenUsed="0"/>
+    <w:lsdException w:name="Medium List 1 Accent 2" w:semiHidden="0" w:uiPriority="65" w:unhideWhenUsed="0"/>
+    <w:lsdException w:name="Medium List 2 Accent 2" w:semiHidden="0" w:uiPriority="66" w:unhideWhenUsed="0"/>
+    <w:lsdException w:name="Medium Grid 1 Accent 2" w:semiHidden="0" w:uiPriority="67" w:unhideWhenUsed="0"/>
+    <w:lsdException w:name="Medium Grid 2 Accent 2" w:semiHidden="0" w:uiPriority="68" w:unhideWhenUsed="0"/>
+    <w:lsdException w:name="Medium Grid 3 Accent 2" w:semiHidden="0" w:uiPriority="69" w:unhideWhenUsed="0"/>
+    <w:lsdException w:name="Dark List Accent 2" w:semiHidden="0" w:uiPriority="70" w:unhideWhenUsed="0"/>
+    <w:lsdException w:name="Colorful Shading Accent 2" w:semiHidden="0" w:uiPriority="71" w:unhideWhenUsed="0"/>
+    <w:lsdException w:name="Colorful List Accent 2" w:semiHidden="0" w:uiPriority="72" w:unhideWhenUsed="0"/>
+    <w:lsdException w:name="Colorful Grid Accent 2" w:semiHidden="0" w:uiPriority="73" w:unhideWhenUsed="0"/>
+    <w:lsdException w:name="Light Shading Accent 3" w:semiHidden="0" w:uiPriority="60" w:unhideWhenUsed="0"/>
+    <w:lsdException w:name="Light List Accent 3" w:semiHidden="0" w:uiPriority="61" w:unhideWhenUsed="0"/>
+    <w:lsdException w:name="Light Grid Accent 3" w:semiHidden="0" w:uiPriority="62" w:unhideWhenUsed="0"/>
+    <w:lsdException w:name="Medium Shading 1 Accent 3" w:semiHidden="0" w:uiPriority="63" w:unhideWhenUsed="0"/>
+    <w:lsdException w:name="Medium Shading 2 Accent 3" w:semiHidden="0" w:uiPriority="64" w:unhideWhenUsed="0"/>
+    <w:lsdException w:name="Medium List 1 Accent 3" w:semiHidden="0" w:uiPriority="65" w:unhideWhenUsed="0"/>
+    <w:lsdException w:name="Medium List 2 Accent 3" w:semiHidden="0" w:uiPriority="66" w:unhideWhenUsed="0"/>
+    <w:lsdException w:name="Medium Grid 1 Accent 3" w:semiHidden="0" w:uiPriority="67" w:unhideWhenUsed="0"/>
+    <w:lsdException w:name="Medium Grid 2 Accent 3" w:semiHidden="0" w:uiPriority="68" w:unhideWhenUsed="0"/>
+    <w:lsdException w:name="Medium Grid 3 Accent 3" w:semiHidden="0" w:uiPriority="69" w:unhideWhenUsed="0"/>
+    <w:lsdException w:name="Dark List Accent 3" w:semiHidden="0" w:uiPriority="70" w:unhideWhenUsed="0"/>
+    <w:lsdException w:name="Colorful Shading Accent 3" w:semiHidden="0" w:uiPriority="71" w:unhideWhenUsed="0"/>
+    <w:lsdException w:name="Colorful List Accent 3" w:semiHidden="0" w:uiPriority="72" w:unhideWhenUsed="0"/>
+    <w:lsdException w:name="Colorful Grid Accent 3" w:semiHidden="0" w:uiPriority="73" w:unhideWhenUsed="0"/>
+    <w:lsdException w:name="Light Shading Accent 4" w:semiHidden="0" w:uiPriority="60" w:unhideWhenUsed="0"/>
+    <w:lsdException w:name="Light List Accent 4" w:semiHidden="0" w:uiPriority="61" w:unhideWhenUsed="0"/>
+    <w:lsdException w:name="Light Grid Accent 4" w:semiHidden="0" w:uiPriority="62" w:unhideWhenUsed="0"/>
+    <w:lsdException w:name="Medium Shading 1 Accent 4" w:semiHidden="0" w:uiPriority="63" w:unhideWhenUsed="0"/>
+    <w:lsdException w:name="Medium Shading 2 Accent 4" w:semiHidden="0" w:uiPriority="64" w:unhideWhenUsed="0"/>
+    <w:lsdException w:name="Medium List 1 Accent 4" w:semiHidden="0" w:uiPriority="65" w:unhideWhenUsed="0"/>
+    <w:lsdException w:name="Medium List 2 Accent 4" w:semiHidden="0" w:uiPriority="66" w:unhideWhenUsed="0"/>
+    <w:lsdException w:name="Medium Grid 1 Accent 4" w:semiHidden="0" w:uiPriority="67" w:unhideWhenUsed="0"/>
+    <w:lsdException w:name="Medium Grid 2 Accent 4" w:semiHidden="0" w:uiPriority="68" w:unhideWhenUsed="0"/>
+    <w:lsdException w:name="Medium Grid 3 Accent 4" w:semiHidden="0" w:uiPriority="69" w:unhideWhenUsed="0"/>
+    <w:lsdException w:name="Dark List Accent 4" w:semiHidden="0" w:uiPriority="70" w:unhideWhenUsed="0"/>
+    <w:lsdException w:name="Colorful Shading Accent 4" w:semiHidden="0" w:uiPriority="71" w:unhideWhenUsed="0"/>
+    <w:lsdException w:name="Colorful List Accent 4" w:semiHidden="0" w:uiPriority="72" w:unhideWhenUsed="0"/>
+    <w:lsdException w:name="Colorful Grid Accent 4" w:semiHidden="0" w:uiPriority="73" w:unhideWhenUsed="0"/>
+    <w:lsdException w:name="Light Shading Accent 5" w:semiHidden="0" w:uiPriority="60" w:unhideWhenUsed="0"/>
+    <w:lsdException w:name="Light List Accent 5" w:semiHidden="0" w:uiPriority="61" w:unhideWhenUsed="0"/>
+    <w:lsdException w:name="Light Grid Accent 5" w:semiHidden="0" w:uiPriority="62" w:unhideWhenUsed="0"/>
+    <w:lsdException w:name="Medium Shading 1 Accent 5" w:semiHidden="0" w:uiPriority="63" w:unhideWhenUsed="0"/>
+    <w:lsdException w:name="Medium Shading 2 Accent 5" w:semiHidden="0" w:uiPriority="64" w:unhideWhenUsed="0"/>
+    <w:lsdException w:name="Medium List 1 Accent 5" w:semiHidden="0" w:uiPriority="65" w:unhideWhenUsed="0"/>
+    <w:lsdException w:name="Medium List 2 Accent 5" w:semiHidden="0" w:uiPriority="66" w:unhideWhenUsed="0"/>
+    <w:lsdException w:name="Medium Grid 1 Accent 5" w:semiHidden="0" w:uiPriority="67" w:unhideWhenUsed="0"/>
+    <w:lsdException w:name="Medium Grid 2 Accent 5" w:semiHidden="0" w:uiPriority="68" w:unhideWhenUsed="0"/>
+    <w:lsdException w:name="Medium Grid 3 Accent 5" w:semiHidden="0" w:uiPriority="69" w:unhideWhenUsed="0"/>
+    <w:lsdException w:name="Dark List Accent 5" w:semiHidden="0" w:uiPriority="70" w:unhideWhenUsed="0"/>
+    <w:lsdException w:name="Colorful Shading Accent 5" w:semiHidden="0" w:uiPriority="71" w:unhideWhenUsed="0"/>
+    <w:lsdException w:name="Colorful List Accent 5" w:semiHidden="0" w:uiPriority="72" w:unhideWhenUsed="0"/>
+    <w:lsdException w:name="Colorful Grid Accent 5" w:semiHidden="0" w:uiPriority="73" w:unhideWhenUsed="0"/>
+    <w:lsdException w:name="Light Shading Accent 6" w:semiHidden="0" w:uiPriority="60" w:unhideWhenUsed="0"/>
+    <w:lsdException w:name="Light List Accent 6" w:semiHidden="0" w:uiPriority="61" w:unhideWhenUsed="0"/>
+    <w:lsdException w:name="Light Grid Accent 6" w:semiHidden="0" w:uiPriority="62" w:unhideWhenUsed="0"/>
+    <w:lsdException w:name="Medium Shading 1 Accent 6" w:semiHidden="0" w:uiPriority="63" w:unhideWhenUsed="0"/>
+    <w:lsdException w:name="Medium Shading 2 Accent 6" w:semiHidden="0" w:uiPriority="64" w:unhideWhenUsed="0"/>
+    <w:lsdException w:name="Medium List 1 Accent 6" w:semiHidden="0" w:uiPriority="65" w:unhideWhenUsed="0"/>
+    <w:lsdException w:name="Medium List 2 Accent 6" w:semiHidden="0" w:uiPriority="66" w:unhideWhenUsed="0"/>
+    <w:lsdException w:name="Medium Grid 1 Accent 6" w:semiHidden="0" w:uiPriority="67" w:unhideWhenUsed="0"/>
+    <w:lsdException w:name="Medium Grid 2 Accent 6" w:semiHidden="0" w:uiPriority="68" w:unhideWhenUsed="0"/>
+    <w:lsdException w:name="Medium Grid 3 Accent 6" w:semiHidden="0" w:uiPriority="69" w:unhideWhenUsed="0"/>
+    <w:lsdException w:name="Dark List Accent 6" w:semiHidden="0" w:uiPriority="70" w:unhideWhenUsed="0"/>
+    <w:lsdException w:name="Colorful Shading Accent 6" w:semiHidden="0" w:uiPriority="71" w:unhideWhenUsed="0"/>
+    <w:lsdException w:name="Colorful List Accent 6" w:semiHidden="0" w:uiPriority="72" w:unhideWhenUsed="0"/>
+    <w:lsdException w:name="Colorful Grid Accent 6" w:semiHidden="0" w:uiPriority="73" w:unhideWhenUsed="0"/>
+    <w:lsdException w:name="Subtle Emphasis" w:semiHidden="0" w:uiPriority="19" w:unhideWhenUsed="0" w:qFormat="1"/>
+    <w:lsdException w:name="Intense Emphasis" w:semiHidden="0" w:uiPriority="21" w:unhideWhenUsed="0" w:qFormat="1"/>
+    <w:lsdException w:name="Subtle Reference" w:semiHidden="0" w:uiPriority="31" w:unhideWhenUsed="0" w:qFormat="1"/>
+    <w:lsdException w:name="Intense Reference" w:semiHidden="0" w:uiPriority="32" w:unhideWhenUsed="0" w:qFormat="1"/>
+    <w:lsdException w:name="Book Title" w:semiHidden="0" w:uiPriority="33" w:unhideWhenUsed="0" w:qFormat="1"/>
+    <w:lsdException w:name="Bibliography" w:uiPriority="37"/>
+    <w:lsdException w:name="TOC Heading" w:uiPriority="39" w:qFormat="1"/>
+  </w:latentStyles>
+  <w:style w:type="paragraph" w:default="1" w:styleId="Normal">
+    <w:name w:val="Normal"/>
+    <w:qFormat/>
+  </w:style>
+  <w:style w:type="character" w:default="1" w:styleId="DefaultParagraphFont">
+    <w:name w:val="Default Paragraph Font"/>
+    <w:uiPriority w:val="1"/>
+    <w:semiHidden/>
+    <w:unhideWhenUsed/>
+  </w:style>
+  <w:style w:type="table" w:default="1" w:styleId="TableNormal">
+    <w:name w:val="Normal Table"/>
+    <w:uiPriority w:val="99"/>
+    <w:semiHidden/>
+    <w:unhideWhenUsed/>
+    <w:tblPr>
+      <w:tblInd w:w="0" w:type="dxa"/>
+      <w:tblCellMar>
+        <w:top w:w="0" w:type="dxa"/>
+        <w:left w:w="108" w:type="dxa"/>
+        <w:bottom w:w="0" w:type="dxa"/>
+        <w:right w:w="108" w:type="dxa"/>
+      </w:tblCellMar>
+    </w:tblPr>
+  </w:style>
+  <w:style w:type="numbering" w:default="1" w:styleId="NoList">
+    <w:name w:val="No List"/>
+    <w:uiPriority w:val="99"/>
+    <w:semiHidden/>
+    <w:unhideWhenUsed/>
+  </w:style>
+  <w:style w:type="paragraph" w:styleId="Header">
+    <w:name w:val="header"/>
+    <w:basedOn w:val="Normal"/>
+    <w:link w:val="HeaderChar"/>
+    <w:uiPriority w:val="99"/>
+    <w:unhideWhenUsed/>
+    <w:rsid w:val="005D2617"/>
+    <w:pPr>
+      <w:tabs>
+        <w:tab w:val="center" w:pos="4513"/>
+        <w:tab w:val="right" w:pos="9026"/>
+      </w:tabs>
+      <w:spacing w:after="0" w:line="240" w:lineRule="auto"/>
+    </w:pPr>
+  </w:style>
+  <w:style w:type="character" w:customStyle="1" w:styleId="HeaderChar">
+    <w:name w:val="Header Char"/>
+    <w:basedOn w:val="DefaultParagraphFont"/>
+    <w:link w:val="Header"/>
+    <w:uiPriority w:val="99"/>
+    <w:rsid w:val="005D2617"/>
+  </w:style>
+  <w:style w:type="paragraph" w:styleId="Footer">
+    <w:name w:val="footer"/>
+    <w:basedOn w:val="Normal"/>
+    <w:link w:val="FooterChar"/>
+    <w:uiPriority w:val="99"/>
+    <w:unhideWhenUsed/>
+    <w:rsid w:val="005D2617"/>
+    <w:pPr>
+      <w:tabs>
+        <w:tab w:val="center" w:pos="4513"/>
+        <w:tab w:val="right" w:pos="9026"/>
+      </w:tabs>
+      <w:spacing w:after="0" w:line="240" w:lineRule="auto"/>
+    </w:pPr>
+  </w:style>
+  <w:style w:type="character" w:customStyle="1" w:styleId="FooterChar">
+    <w:name w:val="Footer Char"/>
+    <w:basedOn w:val="DefaultParagraphFont"/>
+    <w:link w:val="Footer"/>
+    <w:uiPriority w:val="99"/>
+    <w:rsid w:val="005D2617"/>
+  </w:style>
+  <w:style w:type="paragraph" w:styleId="ListParagraph">
+    <w:name w:val="List Paragraph"/>
+    <w:basedOn w:val="Normal"/>
+    <w:uiPriority w:val="34"/>
+    <w:qFormat/>
+    <w:rsid w:val="005D2617"/>
+    <w:pPr>
+      <w:ind w:left="720"/>
+      <w:contextualSpacing/>
+    </w:pPr>
+  </w:style>
+  <w:style w:type="character" w:styleId="Hyperlink">
+    <w:name w:val="Hyperlink"/>
+    <w:basedOn w:val="DefaultParagraphFont"/>
+    <w:uiPriority w:val="99"/>
+    <w:unhideWhenUsed/>
+    <w:rsid w:val="005D2617"/>
+    <w:rPr>
+      <w:color w:val="0000FF"/>
+      <w:u w:val="single"/>
+    </w:rPr>
+  </w:style>
+  <w:style w:type="paragraph" w:styleId="NoSpacing">
+    <w:name w:val="No Spacing"/>
+    <w:uiPriority w:val="1"/>
+    <w:qFormat/>
+    <w:rsid w:val="001262E5"/>
+    <w:pPr>
+      <w:spacing w:after="0" w:line="240" w:lineRule="auto"/>
+    </w:pPr>
+  </w:style>
+  <w:style w:type="character" w:customStyle="1" w:styleId="UnresolvedMention">
+    <w:name w:val="Unresolved Mention"/>
+    <w:basedOn w:val="DefaultParagraphFont"/>
+    <w:uiPriority w:val="99"/>
+    <w:semiHidden/>
+    <w:unhideWhenUsed/>
+    <w:rsid w:val="00C043DC"/>
+    <w:rPr>
+      <w:color w:val="605E5C"/>
+      <w:shd w:val="clear" w:color="auto" w:fill="E1DFDD"/>
+    </w:rPr>
+  </w:style>
+  <w:style w:type="character" w:styleId="FollowedHyperlink">
+    <w:name w:val="FollowedHyperlink"/>
+    <w:basedOn w:val="DefaultParagraphFont"/>
+    <w:uiPriority w:val="99"/>
+    <w:semiHidden/>
+    <w:unhideWhenUsed/>
+    <w:rsid w:val="00DD0BCB"/>
+    <w:rPr>
+      <w:color w:val="954F72" w:themeColor="followedHyperlink"/>
+      <w:u w:val="single"/>
+    </w:rPr>
+  </w:style>
+  <w:style w:type="paragraph" w:customStyle="1" w:styleId="alt">
+    <w:name w:val="alt"/>
+    <w:basedOn w:val="Normal"/>
+    <w:rsid w:val="00E31238"/>
+    <w:pPr>
+      <w:spacing w:before="100" w:beforeAutospacing="1" w:after="100" w:afterAutospacing="1" w:line="240" w:lineRule="auto"/>
+    </w:pPr>
+    <w:rPr>
+      <w:rFonts w:ascii="Times New Roman" w:eastAsia="Times New Roman" w:hAnsi="Times New Roman" w:cs="Times New Roman"/>
+      <w:sz w:val="24"/>
+      <w:szCs w:val="24"/>
+      <w:lang w:val="en-US"/>
+    </w:rPr>
+  </w:style>
+  <w:style w:type="character" w:customStyle="1" w:styleId="comment">
+    <w:name w:val="comment"/>
+    <w:basedOn w:val="DefaultParagraphFont"/>
+    <w:rsid w:val="00E31238"/>
+  </w:style>
+  <w:style w:type="character" w:customStyle="1" w:styleId="keyword">
+    <w:name w:val="keyword"/>
+    <w:basedOn w:val="DefaultParagraphFont"/>
+    <w:rsid w:val="00E31238"/>
+  </w:style>
+  <w:style w:type="paragraph" w:styleId="NormalWeb">
+    <w:name w:val="Normal (Web)"/>
+    <w:basedOn w:val="Normal"/>
+    <w:uiPriority w:val="99"/>
+    <w:semiHidden/>
+    <w:unhideWhenUsed/>
+    <w:rsid w:val="00B067E6"/>
+    <w:pPr>
+      <w:spacing w:before="100" w:beforeAutospacing="1" w:after="100" w:afterAutospacing="1" w:line="240" w:lineRule="auto"/>
+    </w:pPr>
+    <w:rPr>
+      <w:rFonts w:ascii="Times New Roman" w:eastAsia="Times New Roman" w:hAnsi="Times New Roman" w:cs="Times New Roman"/>
+      <w:sz w:val="24"/>
+      <w:szCs w:val="24"/>
+      <w:lang w:val="en-US"/>
+    </w:rPr>
+  </w:style>
+  <w:style w:type="paragraph" w:styleId="BalloonText">
+    <w:name w:val="Balloon Text"/>
+    <w:basedOn w:val="Normal"/>
+    <w:link w:val="BalloonTextChar"/>
+    <w:uiPriority w:val="99"/>
+    <w:semiHidden/>
+    <w:unhideWhenUsed/>
+    <w:rsid w:val="00FF70A2"/>
+    <w:pPr>
+      <w:spacing w:after="0" w:line="240" w:lineRule="auto"/>
+    </w:pPr>
+    <w:rPr>
+      <w:rFonts w:ascii="Tahoma" w:hAnsi="Tahoma" w:cs="Tahoma"/>
+      <w:sz w:val="16"/>
+      <w:szCs w:val="16"/>
+    </w:rPr>
+  </w:style>
+  <w:style w:type="character" w:customStyle="1" w:styleId="BalloonTextChar">
+    <w:name w:val="Balloon Text Char"/>
+    <w:basedOn w:val="DefaultParagraphFont"/>
+    <w:link w:val="BalloonText"/>
+    <w:uiPriority w:val="99"/>
+    <w:semiHidden/>
+    <w:rsid w:val="00FF70A2"/>
+    <w:rPr>
+      <w:rFonts w:ascii="Tahoma" w:hAnsi="Tahoma" w:cs="Tahoma"/>
+      <w:sz w:val="16"/>
+      <w:szCs w:val="16"/>
+    </w:rPr>
+  </w:style>
 </w:styles>
 </file>
 
@@ -14439,7 +16026,7 @@
     </a:clrScheme>
     <a:fontScheme name="Office">
       <a:majorFont>
-        <a:latin typeface="Calibri Light" panose="020F0302020204030204"/>
+        <a:latin typeface="Calibri Light"/>
         <a:ea typeface=""/>
         <a:cs typeface=""/>
         <a:font script="Jpan" typeface="游ゴシック Light"/>
@@ -14491,7 +16078,7 @@
         <a:font script="Tfng" typeface="Ebrima"/>
       </a:majorFont>
       <a:minorFont>
-        <a:latin typeface="Calibri" panose="020F0502020204030204"/>
+        <a:latin typeface="Calibri"/>
         <a:ea typeface=""/>
         <a:cs typeface=""/>
         <a:font script="Jpan" typeface="游明朝"/>
@@ -14685,7 +16272,7 @@
   <a:extraClrSchemeLst/>
   <a:extLst>
     <a:ext uri="{05A4C25C-085E-4340-85A3-A5531E510DB2}">
-      <thm15:themeFamily xmlns:thm15="http://schemas.microsoft.com/office/thememl/2012/main" name="Office Theme" id="{62F939B6-93AF-4DB8-9C6B-D6C7DFDC589F}" vid="{4A3C46E8-61CC-4603-A589-7422A47A8E4A}"/>
+      <thm15:themeFamily xmlns="" xmlns:thm15="http://schemas.microsoft.com/office/thememl/2012/main" name="Office Theme" id="{62F939B6-93AF-4DB8-9C6B-D6C7DFDC589F}" vid="{4A3C46E8-61CC-4603-A589-7422A47A8E4A}"/>
     </a:ext>
   </a:extLst>
 </a:theme>
@@ -14696,7 +16283,7 @@
 </file>
 
 <file path=customXml/itemProps1.xml><?xml version="1.0" encoding="utf-8"?>
-<ds:datastoreItem xmlns:ds="http://schemas.openxmlformats.org/officeDocument/2006/customXml" ds:itemID="{CA050CFD-7460-48E7-A54F-1F05FD968070}">
+<ds:datastoreItem xmlns:ds="http://schemas.openxmlformats.org/officeDocument/2006/customXml" ds:itemID="{A9AB677C-D33E-442A-819D-A781E26F16DB}">
   <ds:schemaRefs>
     <ds:schemaRef ds:uri="http://schemas.openxmlformats.org/officeDocument/2006/bibliography"/>
   </ds:schemaRefs>

</xml_diff>

<commit_message>
c# interview questions added
</commit_message>
<xml_diff>
--- a/c#/c#.docx
+++ b/c#/c#.docx
@@ -5807,8 +5807,6 @@
         </w:rPr>
         <w:t>Solve Deadlock:</w:t>
       </w:r>
-      <w:bookmarkStart w:id="1" w:name="_GoBack"/>
-      <w:bookmarkEnd w:id="1"/>
     </w:p>
     <w:p>
       <w:pPr>
@@ -5822,74 +5820,16 @@
           <w:u w:val="none"/>
         </w:rPr>
       </w:pPr>
-      <w:r>
-        <w:rPr>
-          <w:rStyle w:val="Hyperlink"/>
-          <w:color w:val="auto"/>
-          <w:sz w:val="24"/>
-          <w:szCs w:val="24"/>
-          <w:u w:val="none"/>
-        </w:rPr>
-        <w:fldChar w:fldCharType="begin"/>
-      </w:r>
-      <w:r>
-        <w:rPr>
-          <w:rStyle w:val="Hyperlink"/>
-          <w:color w:val="auto"/>
-          <w:sz w:val="24"/>
-          <w:szCs w:val="24"/>
-          <w:u w:val="none"/>
-        </w:rPr>
-        <w:instrText xml:space="preserve"> HYPERLINK "</w:instrText>
-      </w:r>
-      <w:r>
-        <w:rPr>
-          <w:rStyle w:val="Hyperlink"/>
-          <w:color w:val="auto"/>
-          <w:sz w:val="24"/>
-          <w:szCs w:val="24"/>
-          <w:u w:val="none"/>
-        </w:rPr>
-        <w:instrText>https://csharp-video-tutorials.blogspot.com/2014/03/part-96-how-to-resolve-deadlock-in_20.html</w:instrText>
-      </w:r>
-      <w:r>
-        <w:rPr>
-          <w:rStyle w:val="Hyperlink"/>
-          <w:color w:val="auto"/>
-          <w:sz w:val="24"/>
-          <w:szCs w:val="24"/>
-          <w:u w:val="none"/>
-        </w:rPr>
-        <w:instrText xml:space="preserve">" </w:instrText>
-      </w:r>
-      <w:r>
-        <w:rPr>
-          <w:rStyle w:val="Hyperlink"/>
-          <w:color w:val="auto"/>
-          <w:sz w:val="24"/>
-          <w:szCs w:val="24"/>
-          <w:u w:val="none"/>
-        </w:rPr>
-        <w:fldChar w:fldCharType="separate"/>
-      </w:r>
-      <w:r>
-        <w:rPr>
-          <w:rStyle w:val="Hyperlink"/>
-          <w:sz w:val="24"/>
-          <w:szCs w:val="24"/>
-        </w:rPr>
-        <w:t>https://csharp-video-tutorials.blogspot.com/2014/03/part-96-how-to-resolve-deadlock-in_20.html</w:t>
-      </w:r>
-      <w:r>
-        <w:rPr>
-          <w:rStyle w:val="Hyperlink"/>
-          <w:color w:val="auto"/>
-          <w:sz w:val="24"/>
-          <w:szCs w:val="24"/>
-          <w:u w:val="none"/>
-        </w:rPr>
-        <w:fldChar w:fldCharType="end"/>
-      </w:r>
+      <w:hyperlink r:id="rId54" w:history="1">
+        <w:r>
+          <w:rPr>
+            <w:rStyle w:val="Hyperlink"/>
+            <w:sz w:val="24"/>
+            <w:szCs w:val="24"/>
+          </w:rPr>
+          <w:t>https://csharp-video-tutorials.blogspot.com/2014/03/part-96-how-to-resolve-deadlock-in_20.html</w:t>
+        </w:r>
+      </w:hyperlink>
     </w:p>
     <w:p>
       <w:pPr>
@@ -5968,7 +5908,7 @@
           <w:szCs w:val="24"/>
         </w:rPr>
       </w:pPr>
-      <w:hyperlink r:id="rId54" w:history="1">
+      <w:hyperlink r:id="rId55" w:history="1">
         <w:r>
           <w:rPr>
             <w:rStyle w:val="Hyperlink"/>
@@ -6028,7 +5968,7 @@
         </w:rPr>
         <w:t>(</w:t>
       </w:r>
-      <w:hyperlink r:id="rId55" w:history="1">
+      <w:hyperlink r:id="rId56" w:history="1">
         <w:r>
           <w:rPr>
             <w:rStyle w:val="Hyperlink"/>
@@ -6264,7 +6204,7 @@
           <w:szCs w:val="24"/>
         </w:rPr>
       </w:pPr>
-      <w:hyperlink r:id="rId56" w:history="1">
+      <w:hyperlink r:id="rId57" w:history="1">
         <w:r>
           <w:rPr>
             <w:rStyle w:val="Hyperlink"/>
@@ -6319,7 +6259,7 @@
           <w:szCs w:val="24"/>
         </w:rPr>
       </w:pPr>
-      <w:hyperlink r:id="rId57" w:history="1">
+      <w:hyperlink r:id="rId58" w:history="1">
         <w:r>
           <w:rPr>
             <w:rStyle w:val="Hyperlink"/>
@@ -6374,7 +6314,7 @@
           <w:szCs w:val="24"/>
         </w:rPr>
       </w:pPr>
-      <w:hyperlink r:id="rId58" w:history="1">
+      <w:hyperlink r:id="rId59" w:history="1">
         <w:r>
           <w:rPr>
             <w:rStyle w:val="Hyperlink"/>
@@ -6429,7 +6369,7 @@
           <w:szCs w:val="24"/>
         </w:rPr>
       </w:pPr>
-      <w:hyperlink r:id="rId59" w:history="1">
+      <w:hyperlink r:id="rId60" w:history="1">
         <w:r>
           <w:rPr>
             <w:rStyle w:val="Hyperlink"/>
@@ -6449,7 +6389,7 @@
           <w:szCs w:val="24"/>
         </w:rPr>
       </w:pPr>
-      <w:hyperlink r:id="rId60" w:history="1">
+      <w:hyperlink r:id="rId61" w:history="1">
         <w:r>
           <w:rPr>
             <w:rStyle w:val="Hyperlink"/>
@@ -6514,7 +6454,7 @@
           <w:szCs w:val="24"/>
         </w:rPr>
       </w:pPr>
-      <w:hyperlink r:id="rId61" w:history="1">
+      <w:hyperlink r:id="rId62" w:history="1">
         <w:r>
           <w:rPr>
             <w:rStyle w:val="Hyperlink"/>
@@ -6587,7 +6527,7 @@
           <w:u w:val="none"/>
         </w:rPr>
       </w:pPr>
-      <w:hyperlink r:id="rId62" w:history="1">
+      <w:hyperlink r:id="rId63" w:history="1">
         <w:r>
           <w:rPr>
             <w:rStyle w:val="Hyperlink"/>
@@ -6831,7 +6771,7 @@
           <w:szCs w:val="24"/>
         </w:rPr>
       </w:pPr>
-      <w:hyperlink r:id="rId63" w:history="1">
+      <w:hyperlink r:id="rId64" w:history="1">
         <w:r>
           <w:rPr>
             <w:rStyle w:val="Hyperlink"/>
@@ -6885,7 +6825,7 @@
           <w:szCs w:val="24"/>
         </w:rPr>
       </w:pPr>
-      <w:hyperlink r:id="rId64" w:history="1">
+      <w:hyperlink r:id="rId65" w:history="1">
         <w:r>
           <w:rPr>
             <w:rStyle w:val="Hyperlink"/>
@@ -6969,7 +6909,7 @@
           <w:szCs w:val="24"/>
         </w:rPr>
       </w:pPr>
-      <w:hyperlink r:id="rId65" w:history="1">
+      <w:hyperlink r:id="rId66" w:history="1">
         <w:r>
           <w:rPr>
             <w:rStyle w:val="Hyperlink"/>
@@ -7044,7 +6984,7 @@
           <w:szCs w:val="24"/>
         </w:rPr>
       </w:pPr>
-      <w:hyperlink r:id="rId66" w:history="1">
+      <w:hyperlink r:id="rId67" w:history="1">
         <w:r>
           <w:rPr>
             <w:rStyle w:val="Hyperlink"/>
@@ -7109,7 +7049,7 @@
           <w:szCs w:val="24"/>
         </w:rPr>
       </w:pPr>
-      <w:hyperlink r:id="rId67" w:history="1">
+      <w:hyperlink r:id="rId68" w:history="1">
         <w:r>
           <w:rPr>
             <w:rStyle w:val="Hyperlink"/>
@@ -7141,7 +7081,7 @@
           <w:szCs w:val="24"/>
         </w:rPr>
       </w:pPr>
-      <w:hyperlink r:id="rId68" w:history="1">
+      <w:hyperlink r:id="rId69" w:history="1">
         <w:r>
           <w:rPr>
             <w:rStyle w:val="Hyperlink"/>
@@ -7203,7 +7143,7 @@
           <w:szCs w:val="24"/>
         </w:rPr>
       </w:pPr>
-      <w:hyperlink r:id="rId69" w:history="1">
+      <w:hyperlink r:id="rId70" w:history="1">
         <w:r>
           <w:rPr>
             <w:rStyle w:val="Hyperlink"/>
@@ -7233,7 +7173,7 @@
         </w:rPr>
         <w:br/>
       </w:r>
-      <w:hyperlink r:id="rId70" w:history="1">
+      <w:hyperlink r:id="rId71" w:history="1">
         <w:r>
           <w:rPr>
             <w:rStyle w:val="Hyperlink"/>
@@ -7250,7 +7190,7 @@
         </w:rPr>
         <w:br/>
       </w:r>
-      <w:hyperlink r:id="rId71" w:history="1">
+      <w:hyperlink r:id="rId72" w:history="1">
         <w:r>
           <w:rPr>
             <w:rStyle w:val="Hyperlink"/>
@@ -7304,7 +7244,7 @@
         </w:rPr>
         <w:br/>
       </w:r>
-      <w:hyperlink r:id="rId72" w:history="1">
+      <w:hyperlink r:id="rId73" w:history="1">
         <w:r>
           <w:rPr>
             <w:rStyle w:val="Hyperlink"/>
@@ -7618,7 +7558,7 @@
         </w:rPr>
         <w:t>(</w:t>
       </w:r>
-      <w:hyperlink r:id="rId73" w:history="1">
+      <w:hyperlink r:id="rId74" w:history="1">
         <w:r>
           <w:rPr>
             <w:rStyle w:val="Hyperlink"/>
@@ -7683,7 +7623,7 @@
         </w:rPr>
         <w:t>(</w:t>
       </w:r>
-      <w:hyperlink r:id="rId74" w:history="1">
+      <w:hyperlink r:id="rId75" w:history="1">
         <w:r>
           <w:rPr>
             <w:rStyle w:val="Hyperlink"/>
@@ -7748,7 +7688,7 @@
         </w:rPr>
         <w:t>(</w:t>
       </w:r>
-      <w:hyperlink r:id="rId75" w:history="1">
+      <w:hyperlink r:id="rId76" w:history="1">
         <w:r>
           <w:rPr>
             <w:rStyle w:val="Hyperlink"/>
@@ -7813,7 +7753,7 @@
         </w:rPr>
         <w:t>(</w:t>
       </w:r>
-      <w:hyperlink r:id="rId76" w:history="1">
+      <w:hyperlink r:id="rId77" w:history="1">
         <w:r>
           <w:rPr>
             <w:rStyle w:val="Hyperlink"/>
@@ -7865,7 +7805,7 @@
         </w:rPr>
         <w:t xml:space="preserve">Ex. </w:t>
       </w:r>
-      <w:hyperlink r:id="rId77" w:history="1">
+      <w:hyperlink r:id="rId78" w:history="1">
         <w:r>
           <w:rPr>
             <w:rStyle w:val="Hyperlink"/>
@@ -7932,7 +7872,7 @@
           <w:szCs w:val="24"/>
         </w:rPr>
       </w:pPr>
-      <w:hyperlink r:id="rId78" w:history="1">
+      <w:hyperlink r:id="rId79" w:history="1">
         <w:r>
           <w:rPr>
             <w:rStyle w:val="Hyperlink"/>
@@ -8901,7 +8841,7 @@
         </w:rPr>
         <w:br/>
       </w:r>
-      <w:hyperlink r:id="rId79" w:history="1">
+      <w:hyperlink r:id="rId80" w:history="1">
         <w:r>
           <w:rPr>
             <w:rStyle w:val="Hyperlink"/>
@@ -9388,7 +9328,7 @@
           <w:u w:val="none"/>
         </w:rPr>
       </w:pPr>
-      <w:hyperlink r:id="rId80" w:history="1">
+      <w:hyperlink r:id="rId81" w:history="1">
         <w:r>
           <w:rPr>
             <w:rStyle w:val="Hyperlink"/>
@@ -9548,7 +9488,7 @@
           <w:szCs w:val="24"/>
         </w:rPr>
       </w:pPr>
-      <w:hyperlink r:id="rId81" w:history="1">
+      <w:hyperlink r:id="rId82" w:history="1">
         <w:r>
           <w:rPr>
             <w:rStyle w:val="Hyperlink"/>
@@ -9597,7 +9537,7 @@
         </w:rPr>
         <w:t xml:space="preserve"> :</w:t>
       </w:r>
-      <w:hyperlink r:id="rId82" w:history="1">
+      <w:hyperlink r:id="rId83" w:history="1">
         <w:r>
           <w:rPr>
             <w:rStyle w:val="Hyperlink"/>
@@ -9699,7 +9639,7 @@
           <w:szCs w:val="24"/>
         </w:rPr>
       </w:pPr>
-      <w:hyperlink r:id="rId83" w:history="1">
+      <w:hyperlink r:id="rId84" w:history="1">
         <w:r>
           <w:rPr>
             <w:rStyle w:val="Hyperlink"/>
@@ -9804,7 +9744,7 @@
         </w:rPr>
         <w:t xml:space="preserve">CTS: </w:t>
       </w:r>
-      <w:hyperlink r:id="rId84" w:history="1">
+      <w:hyperlink r:id="rId85" w:history="1">
         <w:r>
           <w:rPr>
             <w:rStyle w:val="Hyperlink"/>
@@ -10208,7 +10148,7 @@
           <w:szCs w:val="24"/>
         </w:rPr>
       </w:pPr>
-      <w:hyperlink r:id="rId85" w:history="1">
+      <w:hyperlink r:id="rId86" w:history="1">
         <w:r>
           <w:rPr>
             <w:rStyle w:val="Hyperlink"/>
@@ -10532,7 +10472,7 @@
           <w:szCs w:val="24"/>
         </w:rPr>
       </w:pPr>
-      <w:hyperlink r:id="rId86" w:history="1">
+      <w:hyperlink r:id="rId87" w:history="1">
         <w:r>
           <w:rPr>
             <w:rStyle w:val="Hyperlink"/>
@@ -10555,7 +10495,7 @@
           <w:szCs w:val="24"/>
         </w:rPr>
       </w:pPr>
-      <w:hyperlink r:id="rId87" w:history="1">
+      <w:hyperlink r:id="rId88" w:history="1">
         <w:r>
           <w:rPr>
             <w:rStyle w:val="Hyperlink"/>
@@ -10629,7 +10569,7 @@
           <w:numId w:val="17"/>
         </w:numPr>
       </w:pPr>
-      <w:hyperlink r:id="rId88" w:history="1">
+      <w:hyperlink r:id="rId89" w:history="1">
         <w:r>
           <w:rPr>
             <w:rStyle w:val="Hyperlink"/>
@@ -10672,7 +10612,7 @@
           <w:szCs w:val="24"/>
         </w:rPr>
       </w:pPr>
-      <w:hyperlink r:id="rId89" w:history="1">
+      <w:hyperlink r:id="rId90" w:history="1">
         <w:r>
           <w:rPr>
             <w:rStyle w:val="Hyperlink"/>
@@ -10695,7 +10635,7 @@
           <w:szCs w:val="24"/>
         </w:rPr>
       </w:pPr>
-      <w:hyperlink r:id="rId90" w:history="1">
+      <w:hyperlink r:id="rId91" w:history="1">
         <w:r>
           <w:rPr>
             <w:rStyle w:val="Hyperlink"/>
@@ -10739,7 +10679,7 @@
           <w:szCs w:val="24"/>
         </w:rPr>
       </w:pPr>
-      <w:hyperlink r:id="rId91" w:history="1">
+      <w:hyperlink r:id="rId92" w:history="1">
         <w:r>
           <w:rPr>
             <w:rStyle w:val="Hyperlink"/>
@@ -10762,7 +10702,7 @@
           <w:szCs w:val="24"/>
         </w:rPr>
       </w:pPr>
-      <w:hyperlink r:id="rId92" w:history="1">
+      <w:hyperlink r:id="rId93" w:history="1">
         <w:r>
           <w:rPr>
             <w:rStyle w:val="Hyperlink"/>
@@ -10785,7 +10725,7 @@
           <w:szCs w:val="24"/>
         </w:rPr>
       </w:pPr>
-      <w:hyperlink r:id="rId93" w:history="1">
+      <w:hyperlink r:id="rId94" w:history="1">
         <w:r>
           <w:rPr>
             <w:rStyle w:val="Hyperlink"/>
@@ -10934,7 +10874,7 @@
         </w:rPr>
         <w:br/>
       </w:r>
-      <w:hyperlink r:id="rId94" w:history="1">
+      <w:hyperlink r:id="rId95" w:history="1">
         <w:r>
           <w:rPr>
             <w:rStyle w:val="Hyperlink"/>
@@ -10980,7 +10920,7 @@
         </w:rPr>
         <w:br/>
       </w:r>
-      <w:hyperlink r:id="rId95" w:history="1">
+      <w:hyperlink r:id="rId96" w:history="1">
         <w:r>
           <w:rPr>
             <w:rStyle w:val="Hyperlink"/>
@@ -11105,7 +11045,7 @@
         </w:rPr>
         <w:br/>
       </w:r>
-      <w:hyperlink r:id="rId96" w:history="1">
+      <w:hyperlink r:id="rId97" w:history="1">
         <w:r>
           <w:rPr>
             <w:rStyle w:val="Hyperlink"/>
@@ -11153,7 +11093,7 @@
         </w:rPr>
         <w:br/>
       </w:r>
-      <w:hyperlink r:id="rId97" w:history="1">
+      <w:hyperlink r:id="rId98" w:history="1">
         <w:r>
           <w:rPr>
             <w:rStyle w:val="Hyperlink"/>
@@ -11217,7 +11157,7 @@
         </w:rPr>
         <w:br/>
       </w:r>
-      <w:hyperlink r:id="rId98" w:history="1">
+      <w:hyperlink r:id="rId99" w:history="1">
         <w:r>
           <w:rPr>
             <w:rStyle w:val="Hyperlink"/>
@@ -11665,7 +11605,7 @@
         </w:rPr>
         <w:br/>
       </w:r>
-      <w:hyperlink r:id="rId99" w:history="1">
+      <w:hyperlink r:id="rId100" w:history="1">
         <w:r>
           <w:rPr>
             <w:rStyle w:val="Hyperlink"/>
@@ -11716,7 +11656,7 @@
         </w:rPr>
         <w:br/>
       </w:r>
-      <w:hyperlink r:id="rId100" w:history="1">
+      <w:hyperlink r:id="rId101" w:history="1">
         <w:r>
           <w:rPr>
             <w:rStyle w:val="Hyperlink"/>
@@ -12153,7 +12093,7 @@
         </w:rPr>
         <w:br/>
       </w:r>
-      <w:hyperlink r:id="rId101" w:history="1">
+      <w:hyperlink r:id="rId102" w:history="1">
         <w:r>
           <w:rPr>
             <w:rStyle w:val="Hyperlink"/>
@@ -12609,7 +12549,7 @@
           <w:u w:val="none"/>
         </w:rPr>
       </w:pPr>
-      <w:hyperlink r:id="rId102" w:history="1">
+      <w:hyperlink r:id="rId103" w:history="1">
         <w:r>
           <w:rPr>
             <w:rStyle w:val="Hyperlink"/>
@@ -13079,18 +13019,1142 @@
     <w:p>
       <w:pPr>
         <w:pStyle w:val="ListParagraph"/>
-        <w:numPr>
-          <w:ilvl w:val="0"/>
-          <w:numId w:val="4"/>
-        </w:numPr>
-        <w:rPr>
-          <w:sz w:val="24"/>
-          <w:szCs w:val="24"/>
-        </w:rPr>
-      </w:pPr>
+        <w:ind w:left="0"/>
+        <w:rPr>
+          <w:sz w:val="24"/>
+          <w:szCs w:val="24"/>
+        </w:rPr>
+      </w:pPr>
+    </w:p>
+    <w:p>
+      <w:pPr>
+        <w:pStyle w:val="ListParagraph"/>
+        <w:ind w:left="0"/>
+        <w:rPr>
+          <w:sz w:val="24"/>
+          <w:szCs w:val="24"/>
+        </w:rPr>
+      </w:pPr>
+      <w:r>
+        <w:rPr>
+          <w:sz w:val="24"/>
+          <w:szCs w:val="24"/>
+        </w:rPr>
+        <w:t>1) What is dynamic polymorphism?</w:t>
+      </w:r>
+    </w:p>
+    <w:p>
+      <w:pPr>
+        <w:pStyle w:val="ListParagraph"/>
+        <w:ind w:left="0"/>
+        <w:rPr>
+          <w:sz w:val="24"/>
+          <w:szCs w:val="24"/>
+        </w:rPr>
+      </w:pPr>
+      <w:r>
+        <w:rPr>
+          <w:sz w:val="24"/>
+          <w:szCs w:val="24"/>
+        </w:rPr>
+        <w:t xml:space="preserve">Public </w:t>
+      </w:r>
+      <w:proofErr w:type="spellStart"/>
+      <w:r>
+        <w:rPr>
+          <w:sz w:val="24"/>
+          <w:szCs w:val="24"/>
+        </w:rPr>
+        <w:t>int</w:t>
+      </w:r>
+      <w:proofErr w:type="spellEnd"/>
+      <w:r>
+        <w:rPr>
+          <w:sz w:val="24"/>
+          <w:szCs w:val="24"/>
+        </w:rPr>
+        <w:t xml:space="preserve"> </w:t>
+      </w:r>
+      <w:proofErr w:type="gramStart"/>
+      <w:r>
+        <w:rPr>
+          <w:sz w:val="24"/>
+          <w:szCs w:val="24"/>
+        </w:rPr>
+        <w:t>show(</w:t>
+      </w:r>
+      <w:proofErr w:type="gramEnd"/>
+      <w:r>
+        <w:rPr>
+          <w:sz w:val="24"/>
+          <w:szCs w:val="24"/>
+        </w:rPr>
+        <w:t xml:space="preserve">ref </w:t>
+      </w:r>
+      <w:proofErr w:type="spellStart"/>
+      <w:r>
+        <w:rPr>
+          <w:sz w:val="24"/>
+          <w:szCs w:val="24"/>
+        </w:rPr>
+        <w:t>int</w:t>
+      </w:r>
+      <w:proofErr w:type="spellEnd"/>
+      <w:r>
+        <w:rPr>
+          <w:sz w:val="24"/>
+          <w:szCs w:val="24"/>
+        </w:rPr>
+        <w:t xml:space="preserve"> x)</w:t>
+      </w:r>
+    </w:p>
+    <w:p>
+      <w:pPr>
+        <w:pStyle w:val="ListParagraph"/>
+        <w:ind w:left="0"/>
+        <w:rPr>
+          <w:sz w:val="24"/>
+          <w:szCs w:val="24"/>
+        </w:rPr>
+      </w:pPr>
+      <w:r>
+        <w:rPr>
+          <w:sz w:val="24"/>
+          <w:szCs w:val="24"/>
+        </w:rPr>
+        <w:tab/>
+        <w:t>{</w:t>
+      </w:r>
+    </w:p>
+    <w:p>
+      <w:pPr>
+        <w:pStyle w:val="ListParagraph"/>
+        <w:ind w:left="0"/>
+        <w:rPr>
+          <w:sz w:val="24"/>
+          <w:szCs w:val="24"/>
+        </w:rPr>
+      </w:pPr>
+      <w:r>
+        <w:rPr>
+          <w:sz w:val="24"/>
+          <w:szCs w:val="24"/>
+        </w:rPr>
+        <w:tab/>
+      </w:r>
+      <w:proofErr w:type="gramStart"/>
+      <w:r>
+        <w:rPr>
+          <w:sz w:val="24"/>
+          <w:szCs w:val="24"/>
+        </w:rPr>
+        <w:t>return</w:t>
+      </w:r>
+      <w:proofErr w:type="gramEnd"/>
+      <w:r>
+        <w:rPr>
+          <w:sz w:val="24"/>
+          <w:szCs w:val="24"/>
+        </w:rPr>
+        <w:t xml:space="preserve"> 1;</w:t>
+      </w:r>
+    </w:p>
+    <w:p>
+      <w:pPr>
+        <w:pStyle w:val="ListParagraph"/>
+        <w:ind w:left="0"/>
+        <w:rPr>
+          <w:sz w:val="24"/>
+          <w:szCs w:val="24"/>
+        </w:rPr>
+      </w:pPr>
+      <w:r>
+        <w:rPr>
+          <w:sz w:val="24"/>
+          <w:szCs w:val="24"/>
+        </w:rPr>
+        <w:tab/>
+        <w:t>}</w:t>
+      </w:r>
+    </w:p>
+    <w:p>
+      <w:pPr>
+        <w:pStyle w:val="ListParagraph"/>
+        <w:ind w:left="0"/>
+        <w:rPr>
+          <w:sz w:val="24"/>
+          <w:szCs w:val="24"/>
+        </w:rPr>
+      </w:pPr>
+      <w:r>
+        <w:rPr>
+          <w:sz w:val="24"/>
+          <w:szCs w:val="24"/>
+        </w:rPr>
+        <w:t xml:space="preserve">Public </w:t>
+      </w:r>
+      <w:proofErr w:type="spellStart"/>
+      <w:r>
+        <w:rPr>
+          <w:sz w:val="24"/>
+          <w:szCs w:val="24"/>
+        </w:rPr>
+        <w:t>int</w:t>
+      </w:r>
+      <w:proofErr w:type="spellEnd"/>
+      <w:r>
+        <w:rPr>
+          <w:sz w:val="24"/>
+          <w:szCs w:val="24"/>
+        </w:rPr>
+        <w:t xml:space="preserve"> </w:t>
+      </w:r>
+      <w:proofErr w:type="gramStart"/>
+      <w:r>
+        <w:rPr>
+          <w:sz w:val="24"/>
+          <w:szCs w:val="24"/>
+        </w:rPr>
+        <w:t>show(</w:t>
+      </w:r>
+      <w:proofErr w:type="gramEnd"/>
+      <w:r>
+        <w:rPr>
+          <w:sz w:val="24"/>
+          <w:szCs w:val="24"/>
+        </w:rPr>
+        <w:t xml:space="preserve">out </w:t>
+      </w:r>
+      <w:proofErr w:type="spellStart"/>
+      <w:r>
+        <w:rPr>
+          <w:sz w:val="24"/>
+          <w:szCs w:val="24"/>
+        </w:rPr>
+        <w:t>int</w:t>
+      </w:r>
+      <w:proofErr w:type="spellEnd"/>
+      <w:r>
+        <w:rPr>
+          <w:sz w:val="24"/>
+          <w:szCs w:val="24"/>
+        </w:rPr>
+        <w:t xml:space="preserve"> x)</w:t>
+      </w:r>
+    </w:p>
+    <w:p>
+      <w:pPr>
+        <w:pStyle w:val="ListParagraph"/>
+        <w:ind w:left="0"/>
+        <w:rPr>
+          <w:sz w:val="24"/>
+          <w:szCs w:val="24"/>
+        </w:rPr>
+      </w:pPr>
+      <w:r>
+        <w:rPr>
+          <w:sz w:val="24"/>
+          <w:szCs w:val="24"/>
+        </w:rPr>
+        <w:tab/>
+        <w:t>{</w:t>
+      </w:r>
+      <w:bookmarkStart w:id="1" w:name="_GoBack"/>
+      <w:bookmarkEnd w:id="1"/>
+    </w:p>
+    <w:p>
+      <w:pPr>
+        <w:pStyle w:val="ListParagraph"/>
+        <w:ind w:left="0"/>
+        <w:rPr>
+          <w:sz w:val="24"/>
+          <w:szCs w:val="24"/>
+        </w:rPr>
+      </w:pPr>
+      <w:r>
+        <w:rPr>
+          <w:sz w:val="24"/>
+          <w:szCs w:val="24"/>
+        </w:rPr>
+        <w:tab/>
+      </w:r>
+      <w:proofErr w:type="gramStart"/>
+      <w:r>
+        <w:rPr>
+          <w:sz w:val="24"/>
+          <w:szCs w:val="24"/>
+        </w:rPr>
+        <w:t>return</w:t>
+      </w:r>
+      <w:proofErr w:type="gramEnd"/>
+      <w:r>
+        <w:rPr>
+          <w:sz w:val="24"/>
+          <w:szCs w:val="24"/>
+        </w:rPr>
+        <w:t xml:space="preserve"> 1;</w:t>
+      </w:r>
+    </w:p>
+    <w:p>
+      <w:pPr>
+        <w:pStyle w:val="ListParagraph"/>
+        <w:ind w:left="0"/>
+        <w:rPr>
+          <w:sz w:val="24"/>
+          <w:szCs w:val="24"/>
+        </w:rPr>
+      </w:pPr>
+      <w:r>
+        <w:rPr>
+          <w:sz w:val="24"/>
+          <w:szCs w:val="24"/>
+        </w:rPr>
+        <w:tab/>
+        <w:t>}</w:t>
+      </w:r>
+    </w:p>
+    <w:p>
+      <w:pPr>
+        <w:pStyle w:val="ListParagraph"/>
+        <w:ind w:left="0"/>
+        <w:rPr>
+          <w:sz w:val="24"/>
+          <w:szCs w:val="24"/>
+        </w:rPr>
+      </w:pPr>
+      <w:proofErr w:type="gramStart"/>
+      <w:r>
+        <w:rPr>
+          <w:sz w:val="24"/>
+          <w:szCs w:val="24"/>
+        </w:rPr>
+        <w:t>work</w:t>
+      </w:r>
+      <w:proofErr w:type="gramEnd"/>
+      <w:r>
+        <w:rPr>
+          <w:sz w:val="24"/>
+          <w:szCs w:val="24"/>
+        </w:rPr>
+        <w:t xml:space="preserve"> successfully</w:t>
+      </w:r>
+    </w:p>
+    <w:p>
+      <w:pPr>
+        <w:pStyle w:val="ListParagraph"/>
+        <w:ind w:left="0"/>
+        <w:rPr>
+          <w:sz w:val="24"/>
+          <w:szCs w:val="24"/>
+        </w:rPr>
+      </w:pPr>
+      <w:r>
+        <w:rPr>
+          <w:sz w:val="24"/>
+          <w:szCs w:val="24"/>
+        </w:rPr>
+        <w:t>2) What is reflection?</w:t>
+      </w:r>
+    </w:p>
+    <w:p>
+      <w:pPr>
+        <w:pStyle w:val="ListParagraph"/>
+        <w:ind w:left="0"/>
+        <w:rPr>
+          <w:sz w:val="24"/>
+          <w:szCs w:val="24"/>
+        </w:rPr>
+      </w:pPr>
+      <w:r>
+        <w:rPr>
+          <w:sz w:val="24"/>
+          <w:szCs w:val="24"/>
+        </w:rPr>
+        <w:t>3) How we write events in C# console Application? Give an Example</w:t>
+      </w:r>
+    </w:p>
+    <w:p>
+      <w:pPr>
+        <w:pStyle w:val="ListParagraph"/>
+        <w:ind w:left="0"/>
+        <w:rPr>
+          <w:sz w:val="24"/>
+          <w:szCs w:val="24"/>
+        </w:rPr>
+      </w:pPr>
+      <w:r>
+        <w:rPr>
+          <w:sz w:val="24"/>
+          <w:szCs w:val="24"/>
+        </w:rPr>
+        <w:t xml:space="preserve">4) </w:t>
+      </w:r>
+      <w:proofErr w:type="gramStart"/>
+      <w:r>
+        <w:rPr>
+          <w:sz w:val="24"/>
+          <w:szCs w:val="24"/>
+        </w:rPr>
+        <w:t>first</w:t>
+      </w:r>
+      <w:proofErr w:type="gramEnd"/>
+      <w:r>
+        <w:rPr>
+          <w:sz w:val="24"/>
+          <w:szCs w:val="24"/>
+        </w:rPr>
+        <w:t xml:space="preserve"> or default in </w:t>
+      </w:r>
+      <w:proofErr w:type="spellStart"/>
+      <w:r>
+        <w:rPr>
+          <w:sz w:val="24"/>
+          <w:szCs w:val="24"/>
+        </w:rPr>
+        <w:t>LInq</w:t>
+      </w:r>
+      <w:proofErr w:type="spellEnd"/>
+      <w:r>
+        <w:rPr>
+          <w:sz w:val="24"/>
+          <w:szCs w:val="24"/>
+        </w:rPr>
+        <w:t>?</w:t>
+      </w:r>
+    </w:p>
+    <w:p>
+      <w:pPr>
+        <w:pStyle w:val="ListParagraph"/>
+        <w:ind w:left="0"/>
+        <w:rPr>
+          <w:sz w:val="24"/>
+          <w:szCs w:val="24"/>
+        </w:rPr>
+      </w:pPr>
+      <w:r>
+        <w:rPr>
+          <w:sz w:val="24"/>
+          <w:szCs w:val="24"/>
+        </w:rPr>
+        <w:t xml:space="preserve">5) </w:t>
+      </w:r>
+      <w:proofErr w:type="spellStart"/>
+      <w:r>
+        <w:rPr>
+          <w:sz w:val="24"/>
+          <w:szCs w:val="24"/>
+        </w:rPr>
+        <w:t>Ienumerable</w:t>
+      </w:r>
+      <w:proofErr w:type="spellEnd"/>
+      <w:r>
+        <w:rPr>
+          <w:sz w:val="24"/>
+          <w:szCs w:val="24"/>
+        </w:rPr>
+        <w:t xml:space="preserve"> and </w:t>
+      </w:r>
+      <w:proofErr w:type="spellStart"/>
+      <w:r>
+        <w:rPr>
+          <w:sz w:val="24"/>
+          <w:szCs w:val="24"/>
+        </w:rPr>
+        <w:t>Iquerable</w:t>
+      </w:r>
+      <w:proofErr w:type="spellEnd"/>
+      <w:r>
+        <w:rPr>
+          <w:sz w:val="24"/>
+          <w:szCs w:val="24"/>
+        </w:rPr>
+        <w:t xml:space="preserve"> difference?</w:t>
+      </w:r>
+    </w:p>
+    <w:p>
+      <w:pPr>
+        <w:pStyle w:val="ListParagraph"/>
+        <w:ind w:left="0"/>
+        <w:rPr>
+          <w:sz w:val="24"/>
+          <w:szCs w:val="24"/>
+        </w:rPr>
+      </w:pPr>
+      <w:r>
+        <w:rPr>
+          <w:sz w:val="24"/>
+          <w:szCs w:val="24"/>
+        </w:rPr>
+        <w:t>6) Private and static cons.</w:t>
+      </w:r>
+    </w:p>
+    <w:p>
+      <w:pPr>
+        <w:pStyle w:val="ListParagraph"/>
+        <w:ind w:left="0"/>
+        <w:rPr>
+          <w:sz w:val="24"/>
+          <w:szCs w:val="24"/>
+        </w:rPr>
+      </w:pPr>
+      <w:r>
+        <w:rPr>
+          <w:sz w:val="24"/>
+          <w:szCs w:val="24"/>
+        </w:rPr>
+        <w:t>7) Tuple in C#</w:t>
+      </w:r>
+    </w:p>
+    <w:p>
+      <w:pPr>
+        <w:pStyle w:val="ListParagraph"/>
+        <w:ind w:left="0"/>
+        <w:rPr>
+          <w:sz w:val="24"/>
+          <w:szCs w:val="24"/>
+        </w:rPr>
+      </w:pPr>
+      <w:r>
+        <w:rPr>
+          <w:sz w:val="24"/>
+          <w:szCs w:val="24"/>
+        </w:rPr>
+        <w:t>8) Program to print a reverse of string</w:t>
+      </w:r>
+    </w:p>
+    <w:p>
+      <w:pPr>
+        <w:pStyle w:val="ListParagraph"/>
+        <w:ind w:left="0"/>
+        <w:rPr>
+          <w:sz w:val="24"/>
+          <w:szCs w:val="24"/>
+        </w:rPr>
+      </w:pPr>
+      <w:r>
+        <w:rPr>
+          <w:sz w:val="24"/>
+          <w:szCs w:val="24"/>
+        </w:rPr>
+        <w:t xml:space="preserve">9) Which loop is fastest in all of the </w:t>
+      </w:r>
+      <w:proofErr w:type="gramStart"/>
+      <w:r>
+        <w:rPr>
+          <w:sz w:val="24"/>
+          <w:szCs w:val="24"/>
+        </w:rPr>
+        <w:t>loops.</w:t>
+      </w:r>
+      <w:proofErr w:type="gramEnd"/>
+    </w:p>
+    <w:p>
+      <w:pPr>
+        <w:pStyle w:val="ListParagraph"/>
+        <w:ind w:left="0"/>
+        <w:rPr>
+          <w:sz w:val="24"/>
+          <w:szCs w:val="24"/>
+        </w:rPr>
+      </w:pPr>
+      <w:r>
+        <w:rPr>
+          <w:sz w:val="24"/>
+          <w:szCs w:val="24"/>
+        </w:rPr>
+        <w:t xml:space="preserve">10) </w:t>
+      </w:r>
+      <w:proofErr w:type="spellStart"/>
+      <w:r>
+        <w:rPr>
+          <w:sz w:val="24"/>
+          <w:szCs w:val="24"/>
+        </w:rPr>
+        <w:t>Var</w:t>
+      </w:r>
+      <w:proofErr w:type="spellEnd"/>
+      <w:r>
+        <w:rPr>
+          <w:sz w:val="24"/>
+          <w:szCs w:val="24"/>
+        </w:rPr>
+        <w:t xml:space="preserve"> and dynamic diff</w:t>
+      </w:r>
+    </w:p>
+    <w:p>
+      <w:pPr>
+        <w:pStyle w:val="ListParagraph"/>
+        <w:ind w:left="0"/>
+        <w:rPr>
+          <w:sz w:val="24"/>
+          <w:szCs w:val="24"/>
+        </w:rPr>
+      </w:pPr>
+      <w:r>
+        <w:rPr>
+          <w:sz w:val="24"/>
+          <w:szCs w:val="24"/>
+        </w:rPr>
+        <w:t>11) Extension method --</w:t>
+      </w:r>
+    </w:p>
+    <w:p>
+      <w:pPr>
+        <w:pStyle w:val="ListParagraph"/>
+        <w:ind w:left="0"/>
+        <w:rPr>
+          <w:sz w:val="24"/>
+          <w:szCs w:val="24"/>
+        </w:rPr>
+      </w:pPr>
+      <w:r>
+        <w:rPr>
+          <w:sz w:val="24"/>
+          <w:szCs w:val="24"/>
+        </w:rPr>
+        <w:t>12) Tuple in C#</w:t>
+      </w:r>
+    </w:p>
+    <w:p>
+      <w:pPr>
+        <w:pStyle w:val="ListParagraph"/>
+        <w:ind w:left="0"/>
+        <w:rPr>
+          <w:sz w:val="24"/>
+          <w:szCs w:val="24"/>
+        </w:rPr>
+      </w:pPr>
+      <w:r>
+        <w:rPr>
+          <w:sz w:val="24"/>
+          <w:szCs w:val="24"/>
+        </w:rPr>
+        <w:t xml:space="preserve">13) </w:t>
+      </w:r>
+      <w:proofErr w:type="spellStart"/>
+      <w:r>
+        <w:rPr>
+          <w:sz w:val="24"/>
+          <w:szCs w:val="24"/>
+        </w:rPr>
+        <w:t>Tempdata</w:t>
+      </w:r>
+      <w:proofErr w:type="spellEnd"/>
+      <w:r>
+        <w:rPr>
+          <w:sz w:val="24"/>
+          <w:szCs w:val="24"/>
+        </w:rPr>
+        <w:t xml:space="preserve"> and session diff.</w:t>
+      </w:r>
+    </w:p>
+    <w:p>
+      <w:pPr>
+        <w:pStyle w:val="ListParagraph"/>
+        <w:ind w:left="0"/>
+        <w:rPr>
+          <w:sz w:val="24"/>
+          <w:szCs w:val="24"/>
+        </w:rPr>
+      </w:pPr>
+      <w:r>
+        <w:rPr>
+          <w:sz w:val="24"/>
+          <w:szCs w:val="24"/>
+        </w:rPr>
+        <w:t xml:space="preserve">14) </w:t>
+      </w:r>
+      <w:proofErr w:type="spellStart"/>
+      <w:r>
+        <w:rPr>
+          <w:sz w:val="24"/>
+          <w:szCs w:val="24"/>
+        </w:rPr>
+        <w:t>Var</w:t>
+      </w:r>
+      <w:proofErr w:type="spellEnd"/>
+      <w:r>
+        <w:rPr>
+          <w:sz w:val="24"/>
+          <w:szCs w:val="24"/>
+        </w:rPr>
+        <w:t xml:space="preserve"> and dynamic diff</w:t>
+      </w:r>
+    </w:p>
+    <w:p>
+      <w:pPr>
+        <w:pStyle w:val="ListParagraph"/>
+        <w:ind w:left="0"/>
+        <w:rPr>
+          <w:sz w:val="24"/>
+          <w:szCs w:val="24"/>
+        </w:rPr>
+      </w:pPr>
+      <w:r>
+        <w:rPr>
+          <w:sz w:val="24"/>
+          <w:szCs w:val="24"/>
+        </w:rPr>
+        <w:t>15) Generic methods</w:t>
+      </w:r>
+    </w:p>
+    <w:p>
+      <w:pPr>
+        <w:pStyle w:val="ListParagraph"/>
+        <w:ind w:left="0"/>
+        <w:rPr>
+          <w:sz w:val="24"/>
+          <w:szCs w:val="24"/>
+        </w:rPr>
+      </w:pPr>
+      <w:r>
+        <w:rPr>
+          <w:sz w:val="24"/>
+          <w:szCs w:val="24"/>
+        </w:rPr>
+        <w:t xml:space="preserve">16) String and </w:t>
+      </w:r>
+      <w:proofErr w:type="spellStart"/>
+      <w:r>
+        <w:rPr>
+          <w:sz w:val="24"/>
+          <w:szCs w:val="24"/>
+        </w:rPr>
+        <w:t>Stringbuilder</w:t>
+      </w:r>
+      <w:proofErr w:type="spellEnd"/>
+    </w:p>
+    <w:p>
+      <w:pPr>
+        <w:pStyle w:val="ListParagraph"/>
+        <w:ind w:left="0"/>
+        <w:rPr>
+          <w:sz w:val="24"/>
+          <w:szCs w:val="24"/>
+        </w:rPr>
+      </w:pPr>
+      <w:r>
+        <w:rPr>
+          <w:sz w:val="24"/>
+          <w:szCs w:val="24"/>
+        </w:rPr>
+        <w:t xml:space="preserve">17) </w:t>
+      </w:r>
+      <w:proofErr w:type="spellStart"/>
+      <w:r>
+        <w:rPr>
+          <w:sz w:val="24"/>
+          <w:szCs w:val="24"/>
+        </w:rPr>
+        <w:t>WHat</w:t>
+      </w:r>
+      <w:proofErr w:type="spellEnd"/>
+      <w:r>
+        <w:rPr>
+          <w:sz w:val="24"/>
+          <w:szCs w:val="24"/>
+        </w:rPr>
+        <w:t xml:space="preserve"> is </w:t>
+      </w:r>
+      <w:proofErr w:type="spellStart"/>
+      <w:r>
+        <w:rPr>
+          <w:sz w:val="24"/>
+          <w:szCs w:val="24"/>
+        </w:rPr>
+        <w:t>async</w:t>
+      </w:r>
+      <w:proofErr w:type="spellEnd"/>
+      <w:r>
+        <w:rPr>
+          <w:sz w:val="24"/>
+          <w:szCs w:val="24"/>
+        </w:rPr>
+        <w:t xml:space="preserve"> and </w:t>
+      </w:r>
+      <w:proofErr w:type="gramStart"/>
+      <w:r>
+        <w:rPr>
+          <w:sz w:val="24"/>
+          <w:szCs w:val="24"/>
+        </w:rPr>
+        <w:t>await</w:t>
+      </w:r>
+      <w:proofErr w:type="gramEnd"/>
+      <w:r>
+        <w:rPr>
+          <w:sz w:val="24"/>
+          <w:szCs w:val="24"/>
+        </w:rPr>
+        <w:t>?</w:t>
+      </w:r>
+    </w:p>
+    <w:p>
+      <w:pPr>
+        <w:pStyle w:val="ListParagraph"/>
+        <w:ind w:left="0"/>
+        <w:rPr>
+          <w:sz w:val="24"/>
+          <w:szCs w:val="24"/>
+        </w:rPr>
+      </w:pPr>
+      <w:r>
+        <w:rPr>
+          <w:sz w:val="24"/>
+          <w:szCs w:val="24"/>
+        </w:rPr>
+        <w:t xml:space="preserve">18) Give an example of </w:t>
+      </w:r>
+      <w:proofErr w:type="spellStart"/>
+      <w:r>
+        <w:rPr>
+          <w:sz w:val="24"/>
+          <w:szCs w:val="24"/>
+        </w:rPr>
+        <w:t>thearding</w:t>
+      </w:r>
+      <w:proofErr w:type="spellEnd"/>
+      <w:r>
+        <w:rPr>
+          <w:sz w:val="24"/>
+          <w:szCs w:val="24"/>
+        </w:rPr>
+        <w:t xml:space="preserve"> in programming.</w:t>
+      </w:r>
+    </w:p>
+    <w:p>
+      <w:pPr>
+        <w:pStyle w:val="ListParagraph"/>
+        <w:ind w:left="0"/>
+        <w:rPr>
+          <w:sz w:val="24"/>
+          <w:szCs w:val="24"/>
+        </w:rPr>
+      </w:pPr>
+      <w:r>
+        <w:rPr>
+          <w:sz w:val="24"/>
+          <w:szCs w:val="24"/>
+        </w:rPr>
+        <w:t xml:space="preserve">19) Abstract </w:t>
+      </w:r>
+      <w:proofErr w:type="spellStart"/>
+      <w:r>
+        <w:rPr>
+          <w:sz w:val="24"/>
+          <w:szCs w:val="24"/>
+        </w:rPr>
+        <w:t>clas</w:t>
+      </w:r>
+      <w:proofErr w:type="spellEnd"/>
+      <w:r>
+        <w:rPr>
+          <w:sz w:val="24"/>
+          <w:szCs w:val="24"/>
+        </w:rPr>
+        <w:t xml:space="preserve"> and interface </w:t>
+      </w:r>
+    </w:p>
+    <w:p>
+      <w:pPr>
+        <w:pStyle w:val="ListParagraph"/>
+        <w:ind w:left="0"/>
+        <w:rPr>
+          <w:sz w:val="24"/>
+          <w:szCs w:val="24"/>
+        </w:rPr>
+      </w:pPr>
+      <w:r>
+        <w:rPr>
+          <w:sz w:val="24"/>
+          <w:szCs w:val="24"/>
+        </w:rPr>
+        <w:t>20) Wrapper class</w:t>
+      </w:r>
+    </w:p>
+    <w:p>
+      <w:pPr>
+        <w:pStyle w:val="ListParagraph"/>
+        <w:ind w:left="0"/>
+        <w:rPr>
+          <w:sz w:val="24"/>
+          <w:szCs w:val="24"/>
+        </w:rPr>
+      </w:pPr>
+      <w:r>
+        <w:rPr>
+          <w:sz w:val="24"/>
+          <w:szCs w:val="24"/>
+        </w:rPr>
+        <w:t xml:space="preserve">21) Difference b/w </w:t>
+      </w:r>
+      <w:proofErr w:type="spellStart"/>
+      <w:r>
+        <w:rPr>
+          <w:sz w:val="24"/>
+          <w:szCs w:val="24"/>
+        </w:rPr>
+        <w:t>Desgin</w:t>
+      </w:r>
+      <w:proofErr w:type="spellEnd"/>
+      <w:r>
+        <w:rPr>
+          <w:sz w:val="24"/>
+          <w:szCs w:val="24"/>
+        </w:rPr>
+        <w:t xml:space="preserve"> </w:t>
+      </w:r>
+      <w:proofErr w:type="spellStart"/>
+      <w:r>
+        <w:rPr>
+          <w:sz w:val="24"/>
+          <w:szCs w:val="24"/>
+        </w:rPr>
+        <w:t>priciples</w:t>
+      </w:r>
+      <w:proofErr w:type="spellEnd"/>
+      <w:r>
+        <w:rPr>
+          <w:sz w:val="24"/>
+          <w:szCs w:val="24"/>
+        </w:rPr>
+        <w:t xml:space="preserve"> and Design pattern. --</w:t>
+      </w:r>
+    </w:p>
+    <w:p>
+      <w:pPr>
+        <w:pStyle w:val="ListParagraph"/>
+        <w:ind w:left="0"/>
+        <w:rPr>
+          <w:sz w:val="24"/>
+          <w:szCs w:val="24"/>
+        </w:rPr>
+      </w:pPr>
+      <w:r>
+        <w:rPr>
+          <w:sz w:val="24"/>
+          <w:szCs w:val="24"/>
+        </w:rPr>
+        <w:lastRenderedPageBreak/>
+        <w:t xml:space="preserve">22) Which </w:t>
+      </w:r>
+      <w:proofErr w:type="spellStart"/>
+      <w:r>
+        <w:rPr>
+          <w:sz w:val="24"/>
+          <w:szCs w:val="24"/>
+        </w:rPr>
+        <w:t>desgin</w:t>
+      </w:r>
+      <w:proofErr w:type="spellEnd"/>
+      <w:r>
+        <w:rPr>
+          <w:sz w:val="24"/>
+          <w:szCs w:val="24"/>
+        </w:rPr>
+        <w:t xml:space="preserve"> pattern/design principles you are using in your project?</w:t>
+      </w:r>
+    </w:p>
+    <w:p>
+      <w:pPr>
+        <w:pStyle w:val="ListParagraph"/>
+        <w:ind w:left="0"/>
+        <w:rPr>
+          <w:sz w:val="24"/>
+          <w:szCs w:val="24"/>
+        </w:rPr>
+      </w:pPr>
+      <w:r>
+        <w:rPr>
+          <w:sz w:val="24"/>
+          <w:szCs w:val="24"/>
+        </w:rPr>
+        <w:t xml:space="preserve">23) </w:t>
+      </w:r>
+      <w:proofErr w:type="spellStart"/>
+      <w:r>
+        <w:rPr>
+          <w:sz w:val="24"/>
+          <w:szCs w:val="24"/>
+        </w:rPr>
+        <w:t>Iquerable</w:t>
+      </w:r>
+      <w:proofErr w:type="spellEnd"/>
+      <w:r>
+        <w:rPr>
+          <w:sz w:val="24"/>
+          <w:szCs w:val="24"/>
+        </w:rPr>
+        <w:t xml:space="preserve"> </w:t>
+      </w:r>
+      <w:proofErr w:type="spellStart"/>
+      <w:r>
+        <w:rPr>
+          <w:sz w:val="24"/>
+          <w:szCs w:val="24"/>
+        </w:rPr>
+        <w:t>vs</w:t>
+      </w:r>
+      <w:proofErr w:type="spellEnd"/>
+      <w:r>
+        <w:rPr>
+          <w:sz w:val="24"/>
+          <w:szCs w:val="24"/>
+        </w:rPr>
+        <w:t xml:space="preserve"> </w:t>
+      </w:r>
+      <w:proofErr w:type="spellStart"/>
+      <w:r>
+        <w:rPr>
+          <w:sz w:val="24"/>
+          <w:szCs w:val="24"/>
+        </w:rPr>
+        <w:t>Ienumerable</w:t>
+      </w:r>
+      <w:proofErr w:type="spellEnd"/>
+    </w:p>
+    <w:p>
+      <w:pPr>
+        <w:pStyle w:val="ListParagraph"/>
+        <w:ind w:left="0"/>
+        <w:rPr>
+          <w:sz w:val="24"/>
+          <w:szCs w:val="24"/>
+        </w:rPr>
+      </w:pPr>
+      <w:r>
+        <w:rPr>
+          <w:sz w:val="24"/>
+          <w:szCs w:val="24"/>
+        </w:rPr>
+        <w:t>24) Managed &amp; unmanaged code</w:t>
+      </w:r>
+    </w:p>
+    <w:p>
+      <w:pPr>
+        <w:pStyle w:val="ListParagraph"/>
+        <w:ind w:left="0"/>
+        <w:rPr>
+          <w:sz w:val="24"/>
+          <w:szCs w:val="24"/>
+        </w:rPr>
+      </w:pPr>
+      <w:r>
+        <w:rPr>
+          <w:sz w:val="24"/>
+          <w:szCs w:val="24"/>
+        </w:rPr>
+        <w:t xml:space="preserve">25) </w:t>
+      </w:r>
+      <w:proofErr w:type="spellStart"/>
+      <w:r>
+        <w:rPr>
+          <w:sz w:val="24"/>
+          <w:szCs w:val="24"/>
+        </w:rPr>
+        <w:t>Readonly</w:t>
+      </w:r>
+      <w:proofErr w:type="spellEnd"/>
+      <w:r>
+        <w:rPr>
+          <w:sz w:val="24"/>
+          <w:szCs w:val="24"/>
+        </w:rPr>
+        <w:t xml:space="preserve"> </w:t>
+      </w:r>
+      <w:proofErr w:type="spellStart"/>
+      <w:r>
+        <w:rPr>
+          <w:sz w:val="24"/>
+          <w:szCs w:val="24"/>
+        </w:rPr>
+        <w:t>vs</w:t>
+      </w:r>
+      <w:proofErr w:type="spellEnd"/>
+      <w:r>
+        <w:rPr>
+          <w:sz w:val="24"/>
+          <w:szCs w:val="24"/>
+        </w:rPr>
+        <w:t xml:space="preserve"> </w:t>
+      </w:r>
+      <w:proofErr w:type="spellStart"/>
+      <w:r>
+        <w:rPr>
+          <w:sz w:val="24"/>
+          <w:szCs w:val="24"/>
+        </w:rPr>
+        <w:t>const</w:t>
+      </w:r>
+      <w:proofErr w:type="spellEnd"/>
+    </w:p>
+    <w:p>
+      <w:pPr>
+        <w:pStyle w:val="ListParagraph"/>
+        <w:ind w:left="0"/>
+        <w:rPr>
+          <w:sz w:val="24"/>
+          <w:szCs w:val="24"/>
+        </w:rPr>
+      </w:pPr>
+      <w:r>
+        <w:rPr>
+          <w:sz w:val="24"/>
+          <w:szCs w:val="24"/>
+        </w:rPr>
+        <w:t xml:space="preserve">26) </w:t>
+      </w:r>
+      <w:proofErr w:type="spellStart"/>
+      <w:r>
+        <w:rPr>
+          <w:sz w:val="24"/>
+          <w:szCs w:val="24"/>
+        </w:rPr>
+        <w:t>Diffenece</w:t>
+      </w:r>
+      <w:proofErr w:type="spellEnd"/>
+      <w:r>
+        <w:rPr>
+          <w:sz w:val="24"/>
+          <w:szCs w:val="24"/>
+        </w:rPr>
+        <w:t xml:space="preserve"> b/w </w:t>
+      </w:r>
+      <w:proofErr w:type="spellStart"/>
+      <w:r>
+        <w:rPr>
+          <w:sz w:val="24"/>
+          <w:szCs w:val="24"/>
+        </w:rPr>
+        <w:t>sql</w:t>
+      </w:r>
+      <w:proofErr w:type="spellEnd"/>
+      <w:r>
+        <w:rPr>
+          <w:sz w:val="24"/>
+          <w:szCs w:val="24"/>
+        </w:rPr>
+        <w:t xml:space="preserve"> and </w:t>
+      </w:r>
+      <w:proofErr w:type="spellStart"/>
+      <w:r>
+        <w:rPr>
+          <w:sz w:val="24"/>
+          <w:szCs w:val="24"/>
+        </w:rPr>
+        <w:t>nosql</w:t>
+      </w:r>
+      <w:proofErr w:type="spellEnd"/>
+      <w:r>
+        <w:rPr>
+          <w:sz w:val="24"/>
+          <w:szCs w:val="24"/>
+        </w:rPr>
+        <w:t xml:space="preserve"> DB.</w:t>
+      </w:r>
     </w:p>
     <w:sectPr>
-      <w:headerReference w:type="default" r:id="rId103"/>
+      <w:headerReference w:type="default" r:id="rId104"/>
       <w:pgSz w:w="11906" w:h="16838"/>
       <w:pgMar w:top="1440" w:right="1440" w:bottom="1440" w:left="1440" w:header="708" w:footer="708" w:gutter="0"/>
       <w:cols w:space="708"/>
@@ -16272,7 +17336,7 @@
   <a:extraClrSchemeLst/>
   <a:extLst>
     <a:ext uri="{05A4C25C-085E-4340-85A3-A5531E510DB2}">
-      <thm15:themeFamily xmlns="" xmlns:thm15="http://schemas.microsoft.com/office/thememl/2012/main" name="Office Theme" id="{62F939B6-93AF-4DB8-9C6B-D6C7DFDC589F}" vid="{4A3C46E8-61CC-4603-A589-7422A47A8E4A}"/>
+      <thm15:themeFamily xmlns:thm15="http://schemas.microsoft.com/office/thememl/2012/main" xmlns="" name="Office Theme" id="{62F939B6-93AF-4DB8-9C6B-D6C7DFDC589F}" vid="{4A3C46E8-61CC-4603-A589-7422A47A8E4A}"/>
     </a:ext>
   </a:extLst>
 </a:theme>
@@ -16283,7 +17347,7 @@
 </file>
 
 <file path=customXml/itemProps1.xml><?xml version="1.0" encoding="utf-8"?>
-<ds:datastoreItem xmlns:ds="http://schemas.openxmlformats.org/officeDocument/2006/customXml" ds:itemID="{A9AB677C-D33E-442A-819D-A781E26F16DB}">
+<ds:datastoreItem xmlns:ds="http://schemas.openxmlformats.org/officeDocument/2006/customXml" ds:itemID="{4C8FD865-F0FF-48DA-81EB-C34D1401DE7E}">
   <ds:schemaRefs>
     <ds:schemaRef ds:uri="http://schemas.openxmlformats.org/officeDocument/2006/bibliography"/>
   </ds:schemaRefs>

</xml_diff>